<commit_message>
add interfaces to lab2
</commit_message>
<xml_diff>
--- a/Система аэронавигации/ЛР2.docx
+++ b/Система аэронавигации/ЛР2.docx
@@ -2436,12 +2436,14 @@
         <w:rPr>
           <w:sz w:val="28"/>
           <w:szCs w:val="28"/>
-        </w:rPr>
-      </w:pPr>
-      <w:r>
-        <w:rPr>
-          <w:sz w:val="28"/>
-          <w:szCs w:val="28"/>
+          <w:lang w:val="en-US"/>
+        </w:rPr>
+      </w:pPr>
+      <w:r>
+        <w:rPr>
+          <w:sz w:val="28"/>
+          <w:szCs w:val="28"/>
+          <w:lang w:val="en-US"/>
         </w:rPr>
         <w:lastRenderedPageBreak/>
         <w:t xml:space="preserve">4. </w:t>
@@ -2457,6 +2459,7 @@
         <w:rPr>
           <w:sz w:val="28"/>
           <w:szCs w:val="28"/>
+          <w:lang w:val="en-US"/>
         </w:rPr>
         <w:t xml:space="preserve"> </w:t>
       </w:r>
@@ -2473,8 +2476,3415 @@
         <w:rPr>
           <w:sz w:val="28"/>
           <w:szCs w:val="28"/>
-        </w:rPr>
-      </w:pPr>
+          <w:lang w:val="en-US"/>
+        </w:rPr>
+      </w:pPr>
+      <w:r>
+        <w:rPr>
+          <w:sz w:val="28"/>
+          <w:szCs w:val="28"/>
+        </w:rPr>
+        <w:t>Обработчик изображений</w:t>
+      </w:r>
+      <w:r>
+        <w:rPr>
+          <w:sz w:val="28"/>
+          <w:szCs w:val="28"/>
+          <w:lang w:val="en-US"/>
+        </w:rPr>
+        <w:t>:</w:t>
+      </w:r>
+    </w:p>
+    <w:p>
+      <w:pPr>
+        <w:autoSpaceDE w:val="0"/>
+        <w:autoSpaceDN w:val="0"/>
+        <w:adjustRightInd w:val="0"/>
+        <w:rPr>
+          <w:rFonts w:ascii="Consolas" w:eastAsiaTheme="minorHAnsi" w:hAnsi="Consolas" w:cs="Consolas"/>
+          <w:color w:val="000000"/>
+          <w:sz w:val="19"/>
+          <w:szCs w:val="19"/>
+          <w:highlight w:val="white"/>
+          <w:lang w:val="en-US" w:eastAsia="en-US"/>
+        </w:rPr>
+      </w:pPr>
+      <w:r>
+        <w:rPr>
+          <w:rFonts w:ascii="Consolas" w:eastAsiaTheme="minorHAnsi" w:hAnsi="Consolas" w:cs="Consolas"/>
+          <w:color w:val="000000"/>
+          <w:sz w:val="19"/>
+          <w:szCs w:val="19"/>
+          <w:highlight w:val="white"/>
+          <w:lang w:val="en-US" w:eastAsia="en-US"/>
+        </w:rPr>
+        <w:t xml:space="preserve">    </w:t>
+      </w:r>
+      <w:r>
+        <w:rPr>
+          <w:rFonts w:ascii="Consolas" w:eastAsiaTheme="minorHAnsi" w:hAnsi="Consolas" w:cs="Consolas"/>
+          <w:color w:val="0000FF"/>
+          <w:sz w:val="19"/>
+          <w:szCs w:val="19"/>
+          <w:highlight w:val="white"/>
+          <w:lang w:val="en-US" w:eastAsia="en-US"/>
+        </w:rPr>
+        <w:t>interface</w:t>
+      </w:r>
+      <w:r>
+        <w:rPr>
+          <w:rFonts w:ascii="Consolas" w:eastAsiaTheme="minorHAnsi" w:hAnsi="Consolas" w:cs="Consolas"/>
+          <w:color w:val="000000"/>
+          <w:sz w:val="19"/>
+          <w:szCs w:val="19"/>
+          <w:highlight w:val="white"/>
+          <w:lang w:val="en-US" w:eastAsia="en-US"/>
+        </w:rPr>
+        <w:t xml:space="preserve"> </w:t>
+      </w:r>
+      <w:proofErr w:type="spellStart"/>
+      <w:r>
+        <w:rPr>
+          <w:rFonts w:ascii="Consolas" w:eastAsiaTheme="minorHAnsi" w:hAnsi="Consolas" w:cs="Consolas"/>
+          <w:color w:val="2B91AF"/>
+          <w:sz w:val="19"/>
+          <w:szCs w:val="19"/>
+          <w:highlight w:val="white"/>
+          <w:lang w:val="en-US" w:eastAsia="en-US"/>
+        </w:rPr>
+        <w:t>IBitmapEditor</w:t>
+      </w:r>
+      <w:proofErr w:type="spellEnd"/>
+    </w:p>
+    <w:p>
+      <w:pPr>
+        <w:autoSpaceDE w:val="0"/>
+        <w:autoSpaceDN w:val="0"/>
+        <w:adjustRightInd w:val="0"/>
+        <w:rPr>
+          <w:rFonts w:ascii="Consolas" w:eastAsiaTheme="minorHAnsi" w:hAnsi="Consolas" w:cs="Consolas"/>
+          <w:color w:val="000000"/>
+          <w:sz w:val="19"/>
+          <w:szCs w:val="19"/>
+          <w:highlight w:val="white"/>
+          <w:lang w:val="en-US" w:eastAsia="en-US"/>
+        </w:rPr>
+      </w:pPr>
+      <w:r>
+        <w:rPr>
+          <w:rFonts w:ascii="Consolas" w:eastAsiaTheme="minorHAnsi" w:hAnsi="Consolas" w:cs="Consolas"/>
+          <w:color w:val="000000"/>
+          <w:sz w:val="19"/>
+          <w:szCs w:val="19"/>
+          <w:highlight w:val="white"/>
+          <w:lang w:val="en-US" w:eastAsia="en-US"/>
+        </w:rPr>
+        <w:t xml:space="preserve">    {</w:t>
+      </w:r>
+    </w:p>
+    <w:p>
+      <w:pPr>
+        <w:autoSpaceDE w:val="0"/>
+        <w:autoSpaceDN w:val="0"/>
+        <w:adjustRightInd w:val="0"/>
+        <w:rPr>
+          <w:rFonts w:ascii="Consolas" w:eastAsiaTheme="minorHAnsi" w:hAnsi="Consolas" w:cs="Consolas"/>
+          <w:color w:val="000000"/>
+          <w:sz w:val="19"/>
+          <w:szCs w:val="19"/>
+          <w:highlight w:val="white"/>
+          <w:lang w:val="en-US" w:eastAsia="en-US"/>
+        </w:rPr>
+      </w:pPr>
+      <w:r>
+        <w:rPr>
+          <w:rFonts w:ascii="Consolas" w:eastAsiaTheme="minorHAnsi" w:hAnsi="Consolas" w:cs="Consolas"/>
+          <w:color w:val="000000"/>
+          <w:sz w:val="19"/>
+          <w:szCs w:val="19"/>
+          <w:highlight w:val="white"/>
+          <w:lang w:val="en-US" w:eastAsia="en-US"/>
+        </w:rPr>
+        <w:t xml:space="preserve">        </w:t>
+      </w:r>
+      <w:proofErr w:type="spellStart"/>
+      <w:r>
+        <w:rPr>
+          <w:rFonts w:ascii="Consolas" w:eastAsiaTheme="minorHAnsi" w:hAnsi="Consolas" w:cs="Consolas"/>
+          <w:color w:val="0000FF"/>
+          <w:sz w:val="19"/>
+          <w:szCs w:val="19"/>
+          <w:highlight w:val="white"/>
+          <w:lang w:val="en-US" w:eastAsia="en-US"/>
+        </w:rPr>
+        <w:t>int</w:t>
+      </w:r>
+      <w:proofErr w:type="spellEnd"/>
+      <w:r>
+        <w:rPr>
+          <w:rFonts w:ascii="Consolas" w:eastAsiaTheme="minorHAnsi" w:hAnsi="Consolas" w:cs="Consolas"/>
+          <w:color w:val="000000"/>
+          <w:sz w:val="19"/>
+          <w:szCs w:val="19"/>
+          <w:highlight w:val="white"/>
+          <w:lang w:val="en-US" w:eastAsia="en-US"/>
+        </w:rPr>
+        <w:t xml:space="preserve">[,] </w:t>
+      </w:r>
+      <w:proofErr w:type="spellStart"/>
+      <w:r>
+        <w:rPr>
+          <w:rFonts w:ascii="Consolas" w:eastAsiaTheme="minorHAnsi" w:hAnsi="Consolas" w:cs="Consolas"/>
+          <w:color w:val="000000"/>
+          <w:sz w:val="19"/>
+          <w:szCs w:val="19"/>
+          <w:highlight w:val="white"/>
+          <w:lang w:val="en-US" w:eastAsia="en-US"/>
+        </w:rPr>
+        <w:t>GetColorHistogram</w:t>
+      </w:r>
+      <w:proofErr w:type="spellEnd"/>
+      <w:r>
+        <w:rPr>
+          <w:rFonts w:ascii="Consolas" w:eastAsiaTheme="minorHAnsi" w:hAnsi="Consolas" w:cs="Consolas"/>
+          <w:color w:val="000000"/>
+          <w:sz w:val="19"/>
+          <w:szCs w:val="19"/>
+          <w:highlight w:val="white"/>
+          <w:lang w:val="en-US" w:eastAsia="en-US"/>
+        </w:rPr>
+        <w:t>();</w:t>
+      </w:r>
+    </w:p>
+    <w:p>
+      <w:pPr>
+        <w:autoSpaceDE w:val="0"/>
+        <w:autoSpaceDN w:val="0"/>
+        <w:adjustRightInd w:val="0"/>
+        <w:rPr>
+          <w:rFonts w:ascii="Consolas" w:eastAsiaTheme="minorHAnsi" w:hAnsi="Consolas" w:cs="Consolas"/>
+          <w:color w:val="000000"/>
+          <w:sz w:val="19"/>
+          <w:szCs w:val="19"/>
+          <w:highlight w:val="white"/>
+          <w:lang w:val="en-US" w:eastAsia="en-US"/>
+        </w:rPr>
+      </w:pPr>
+      <w:r>
+        <w:rPr>
+          <w:rFonts w:ascii="Consolas" w:eastAsiaTheme="minorHAnsi" w:hAnsi="Consolas" w:cs="Consolas"/>
+          <w:color w:val="000000"/>
+          <w:sz w:val="19"/>
+          <w:szCs w:val="19"/>
+          <w:highlight w:val="white"/>
+          <w:lang w:val="en-US" w:eastAsia="en-US"/>
+        </w:rPr>
+        <w:t xml:space="preserve">        </w:t>
+      </w:r>
+      <w:r>
+        <w:rPr>
+          <w:rFonts w:ascii="Consolas" w:eastAsiaTheme="minorHAnsi" w:hAnsi="Consolas" w:cs="Consolas"/>
+          <w:color w:val="0000FF"/>
+          <w:sz w:val="19"/>
+          <w:szCs w:val="19"/>
+          <w:highlight w:val="white"/>
+          <w:lang w:val="en-US" w:eastAsia="en-US"/>
+        </w:rPr>
+        <w:t>void</w:t>
+      </w:r>
+      <w:r>
+        <w:rPr>
+          <w:rFonts w:ascii="Consolas" w:eastAsiaTheme="minorHAnsi" w:hAnsi="Consolas" w:cs="Consolas"/>
+          <w:color w:val="000000"/>
+          <w:sz w:val="19"/>
+          <w:szCs w:val="19"/>
+          <w:highlight w:val="white"/>
+          <w:lang w:val="en-US" w:eastAsia="en-US"/>
+        </w:rPr>
+        <w:t xml:space="preserve"> Contrast(</w:t>
+      </w:r>
+      <w:r>
+        <w:rPr>
+          <w:rFonts w:ascii="Consolas" w:eastAsiaTheme="minorHAnsi" w:hAnsi="Consolas" w:cs="Consolas"/>
+          <w:color w:val="0000FF"/>
+          <w:sz w:val="19"/>
+          <w:szCs w:val="19"/>
+          <w:highlight w:val="white"/>
+          <w:lang w:val="en-US" w:eastAsia="en-US"/>
+        </w:rPr>
+        <w:t>double</w:t>
+      </w:r>
+      <w:r>
+        <w:rPr>
+          <w:rFonts w:ascii="Consolas" w:eastAsiaTheme="minorHAnsi" w:hAnsi="Consolas" w:cs="Consolas"/>
+          <w:color w:val="000000"/>
+          <w:sz w:val="19"/>
+          <w:szCs w:val="19"/>
+          <w:highlight w:val="white"/>
+          <w:lang w:val="en-US" w:eastAsia="en-US"/>
+        </w:rPr>
+        <w:t xml:space="preserve"> threshold);</w:t>
+      </w:r>
+    </w:p>
+    <w:p>
+      <w:pPr>
+        <w:autoSpaceDE w:val="0"/>
+        <w:autoSpaceDN w:val="0"/>
+        <w:adjustRightInd w:val="0"/>
+        <w:rPr>
+          <w:rFonts w:ascii="Consolas" w:eastAsiaTheme="minorHAnsi" w:hAnsi="Consolas" w:cs="Consolas"/>
+          <w:color w:val="000000"/>
+          <w:sz w:val="19"/>
+          <w:szCs w:val="19"/>
+          <w:highlight w:val="white"/>
+          <w:lang w:val="en-US" w:eastAsia="en-US"/>
+        </w:rPr>
+      </w:pPr>
+      <w:r>
+        <w:rPr>
+          <w:rFonts w:ascii="Consolas" w:eastAsiaTheme="minorHAnsi" w:hAnsi="Consolas" w:cs="Consolas"/>
+          <w:color w:val="000000"/>
+          <w:sz w:val="19"/>
+          <w:szCs w:val="19"/>
+          <w:highlight w:val="white"/>
+          <w:lang w:val="en-US" w:eastAsia="en-US"/>
+        </w:rPr>
+        <w:t xml:space="preserve">        </w:t>
+      </w:r>
+      <w:r>
+        <w:rPr>
+          <w:rFonts w:ascii="Consolas" w:eastAsiaTheme="minorHAnsi" w:hAnsi="Consolas" w:cs="Consolas"/>
+          <w:color w:val="0000FF"/>
+          <w:sz w:val="19"/>
+          <w:szCs w:val="19"/>
+          <w:highlight w:val="white"/>
+          <w:lang w:val="en-US" w:eastAsia="en-US"/>
+        </w:rPr>
+        <w:t>void</w:t>
+      </w:r>
+      <w:r>
+        <w:rPr>
+          <w:rFonts w:ascii="Consolas" w:eastAsiaTheme="minorHAnsi" w:hAnsi="Consolas" w:cs="Consolas"/>
+          <w:color w:val="000000"/>
+          <w:sz w:val="19"/>
+          <w:szCs w:val="19"/>
+          <w:highlight w:val="white"/>
+          <w:lang w:val="en-US" w:eastAsia="en-US"/>
+        </w:rPr>
+        <w:t xml:space="preserve"> Filter(</w:t>
+      </w:r>
+      <w:proofErr w:type="spellStart"/>
+      <w:r>
+        <w:rPr>
+          <w:rFonts w:ascii="Consolas" w:eastAsiaTheme="minorHAnsi" w:hAnsi="Consolas" w:cs="Consolas"/>
+          <w:color w:val="0000FF"/>
+          <w:sz w:val="19"/>
+          <w:szCs w:val="19"/>
+          <w:highlight w:val="white"/>
+          <w:lang w:val="en-US" w:eastAsia="en-US"/>
+        </w:rPr>
+        <w:t>int</w:t>
+      </w:r>
+      <w:proofErr w:type="spellEnd"/>
+      <w:r>
+        <w:rPr>
+          <w:rFonts w:ascii="Consolas" w:eastAsiaTheme="minorHAnsi" w:hAnsi="Consolas" w:cs="Consolas"/>
+          <w:color w:val="000000"/>
+          <w:sz w:val="19"/>
+          <w:szCs w:val="19"/>
+          <w:highlight w:val="white"/>
+          <w:lang w:val="en-US" w:eastAsia="en-US"/>
+        </w:rPr>
+        <w:t xml:space="preserve"> dimension);</w:t>
+      </w:r>
+    </w:p>
+    <w:p>
+      <w:pPr>
+        <w:autoSpaceDE w:val="0"/>
+        <w:autoSpaceDN w:val="0"/>
+        <w:adjustRightInd w:val="0"/>
+        <w:rPr>
+          <w:rFonts w:ascii="Consolas" w:eastAsiaTheme="minorHAnsi" w:hAnsi="Consolas" w:cs="Consolas"/>
+          <w:color w:val="000000"/>
+          <w:sz w:val="19"/>
+          <w:szCs w:val="19"/>
+          <w:highlight w:val="white"/>
+          <w:lang w:val="en-US" w:eastAsia="en-US"/>
+        </w:rPr>
+      </w:pPr>
+      <w:r>
+        <w:rPr>
+          <w:rFonts w:ascii="Consolas" w:eastAsiaTheme="minorHAnsi" w:hAnsi="Consolas" w:cs="Consolas"/>
+          <w:color w:val="000000"/>
+          <w:sz w:val="19"/>
+          <w:szCs w:val="19"/>
+          <w:highlight w:val="white"/>
+          <w:lang w:val="en-US" w:eastAsia="en-US"/>
+        </w:rPr>
+        <w:t xml:space="preserve">        </w:t>
+      </w:r>
+      <w:r>
+        <w:rPr>
+          <w:rFonts w:ascii="Consolas" w:eastAsiaTheme="minorHAnsi" w:hAnsi="Consolas" w:cs="Consolas"/>
+          <w:color w:val="2B91AF"/>
+          <w:sz w:val="19"/>
+          <w:szCs w:val="19"/>
+          <w:highlight w:val="white"/>
+          <w:lang w:val="en-US" w:eastAsia="en-US"/>
+        </w:rPr>
+        <w:t>List</w:t>
+      </w:r>
+      <w:r>
+        <w:rPr>
+          <w:rFonts w:ascii="Consolas" w:eastAsiaTheme="minorHAnsi" w:hAnsi="Consolas" w:cs="Consolas"/>
+          <w:color w:val="000000"/>
+          <w:sz w:val="19"/>
+          <w:szCs w:val="19"/>
+          <w:highlight w:val="white"/>
+          <w:lang w:val="en-US" w:eastAsia="en-US"/>
+        </w:rPr>
+        <w:t>&lt;</w:t>
+      </w:r>
+      <w:proofErr w:type="spellStart"/>
+      <w:r>
+        <w:rPr>
+          <w:rFonts w:ascii="Consolas" w:eastAsiaTheme="minorHAnsi" w:hAnsi="Consolas" w:cs="Consolas"/>
+          <w:color w:val="2B91AF"/>
+          <w:sz w:val="19"/>
+          <w:szCs w:val="19"/>
+          <w:highlight w:val="white"/>
+          <w:lang w:val="en-US" w:eastAsia="en-US"/>
+        </w:rPr>
+        <w:t>MapObject</w:t>
+      </w:r>
+      <w:proofErr w:type="spellEnd"/>
+      <w:r>
+        <w:rPr>
+          <w:rFonts w:ascii="Consolas" w:eastAsiaTheme="minorHAnsi" w:hAnsi="Consolas" w:cs="Consolas"/>
+          <w:color w:val="000000"/>
+          <w:sz w:val="19"/>
+          <w:szCs w:val="19"/>
+          <w:highlight w:val="white"/>
+          <w:lang w:val="en-US" w:eastAsia="en-US"/>
+        </w:rPr>
+        <w:t xml:space="preserve">&gt; </w:t>
+      </w:r>
+      <w:proofErr w:type="spellStart"/>
+      <w:r>
+        <w:rPr>
+          <w:rFonts w:ascii="Consolas" w:eastAsiaTheme="minorHAnsi" w:hAnsi="Consolas" w:cs="Consolas"/>
+          <w:color w:val="000000"/>
+          <w:sz w:val="19"/>
+          <w:szCs w:val="19"/>
+          <w:highlight w:val="white"/>
+          <w:lang w:val="en-US" w:eastAsia="en-US"/>
+        </w:rPr>
+        <w:t>GetMapObjects</w:t>
+      </w:r>
+      <w:proofErr w:type="spellEnd"/>
+      <w:r>
+        <w:rPr>
+          <w:rFonts w:ascii="Consolas" w:eastAsiaTheme="minorHAnsi" w:hAnsi="Consolas" w:cs="Consolas"/>
+          <w:color w:val="000000"/>
+          <w:sz w:val="19"/>
+          <w:szCs w:val="19"/>
+          <w:highlight w:val="white"/>
+          <w:lang w:val="en-US" w:eastAsia="en-US"/>
+        </w:rPr>
+        <w:t>(</w:t>
+      </w:r>
+      <w:proofErr w:type="spellStart"/>
+      <w:r>
+        <w:rPr>
+          <w:rFonts w:ascii="Consolas" w:eastAsiaTheme="minorHAnsi" w:hAnsi="Consolas" w:cs="Consolas"/>
+          <w:color w:val="0000FF"/>
+          <w:sz w:val="19"/>
+          <w:szCs w:val="19"/>
+          <w:highlight w:val="white"/>
+          <w:lang w:val="en-US" w:eastAsia="en-US"/>
+        </w:rPr>
+        <w:t>int</w:t>
+      </w:r>
+      <w:proofErr w:type="spellEnd"/>
+      <w:r>
+        <w:rPr>
+          <w:rFonts w:ascii="Consolas" w:eastAsiaTheme="minorHAnsi" w:hAnsi="Consolas" w:cs="Consolas"/>
+          <w:color w:val="000000"/>
+          <w:sz w:val="19"/>
+          <w:szCs w:val="19"/>
+          <w:highlight w:val="white"/>
+          <w:lang w:val="en-US" w:eastAsia="en-US"/>
+        </w:rPr>
+        <w:t xml:space="preserve"> </w:t>
+      </w:r>
+      <w:proofErr w:type="spellStart"/>
+      <w:r>
+        <w:rPr>
+          <w:rFonts w:ascii="Consolas" w:eastAsiaTheme="minorHAnsi" w:hAnsi="Consolas" w:cs="Consolas"/>
+          <w:color w:val="000000"/>
+          <w:sz w:val="19"/>
+          <w:szCs w:val="19"/>
+          <w:highlight w:val="white"/>
+          <w:lang w:val="en-US" w:eastAsia="en-US"/>
+        </w:rPr>
+        <w:t>minuendDimension</w:t>
+      </w:r>
+      <w:proofErr w:type="spellEnd"/>
+      <w:r>
+        <w:rPr>
+          <w:rFonts w:ascii="Consolas" w:eastAsiaTheme="minorHAnsi" w:hAnsi="Consolas" w:cs="Consolas"/>
+          <w:color w:val="000000"/>
+          <w:sz w:val="19"/>
+          <w:szCs w:val="19"/>
+          <w:highlight w:val="white"/>
+          <w:lang w:val="en-US" w:eastAsia="en-US"/>
+        </w:rPr>
+        <w:t xml:space="preserve">, </w:t>
+      </w:r>
+      <w:proofErr w:type="spellStart"/>
+      <w:r>
+        <w:rPr>
+          <w:rFonts w:ascii="Consolas" w:eastAsiaTheme="minorHAnsi" w:hAnsi="Consolas" w:cs="Consolas"/>
+          <w:color w:val="0000FF"/>
+          <w:sz w:val="19"/>
+          <w:szCs w:val="19"/>
+          <w:highlight w:val="white"/>
+          <w:lang w:val="en-US" w:eastAsia="en-US"/>
+        </w:rPr>
+        <w:t>int</w:t>
+      </w:r>
+      <w:proofErr w:type="spellEnd"/>
+      <w:r>
+        <w:rPr>
+          <w:rFonts w:ascii="Consolas" w:eastAsiaTheme="minorHAnsi" w:hAnsi="Consolas" w:cs="Consolas"/>
+          <w:color w:val="000000"/>
+          <w:sz w:val="19"/>
+          <w:szCs w:val="19"/>
+          <w:highlight w:val="white"/>
+          <w:lang w:val="en-US" w:eastAsia="en-US"/>
+        </w:rPr>
+        <w:t xml:space="preserve"> </w:t>
+      </w:r>
+      <w:proofErr w:type="spellStart"/>
+      <w:r>
+        <w:rPr>
+          <w:rFonts w:ascii="Consolas" w:eastAsiaTheme="minorHAnsi" w:hAnsi="Consolas" w:cs="Consolas"/>
+          <w:color w:val="000000"/>
+          <w:sz w:val="19"/>
+          <w:szCs w:val="19"/>
+          <w:highlight w:val="white"/>
+          <w:lang w:val="en-US" w:eastAsia="en-US"/>
+        </w:rPr>
+        <w:t>subtrahendDimension</w:t>
+      </w:r>
+      <w:proofErr w:type="spellEnd"/>
+      <w:r>
+        <w:rPr>
+          <w:rFonts w:ascii="Consolas" w:eastAsiaTheme="minorHAnsi" w:hAnsi="Consolas" w:cs="Consolas"/>
+          <w:color w:val="000000"/>
+          <w:sz w:val="19"/>
+          <w:szCs w:val="19"/>
+          <w:highlight w:val="white"/>
+          <w:lang w:val="en-US" w:eastAsia="en-US"/>
+        </w:rPr>
+        <w:t xml:space="preserve">, </w:t>
+      </w:r>
+      <w:r>
+        <w:rPr>
+          <w:rFonts w:ascii="Consolas" w:eastAsiaTheme="minorHAnsi" w:hAnsi="Consolas" w:cs="Consolas"/>
+          <w:color w:val="0000FF"/>
+          <w:sz w:val="19"/>
+          <w:szCs w:val="19"/>
+          <w:highlight w:val="white"/>
+          <w:lang w:val="en-US" w:eastAsia="en-US"/>
+        </w:rPr>
+        <w:t>double</w:t>
+      </w:r>
+      <w:r>
+        <w:rPr>
+          <w:rFonts w:ascii="Consolas" w:eastAsiaTheme="minorHAnsi" w:hAnsi="Consolas" w:cs="Consolas"/>
+          <w:color w:val="000000"/>
+          <w:sz w:val="19"/>
+          <w:szCs w:val="19"/>
+          <w:highlight w:val="white"/>
+          <w:lang w:val="en-US" w:eastAsia="en-US"/>
+        </w:rPr>
+        <w:t xml:space="preserve"> threshold);</w:t>
+      </w:r>
+    </w:p>
+    <w:p>
+      <w:pPr>
+        <w:autoSpaceDE w:val="0"/>
+        <w:autoSpaceDN w:val="0"/>
+        <w:adjustRightInd w:val="0"/>
+        <w:rPr>
+          <w:rFonts w:ascii="Consolas" w:eastAsiaTheme="minorHAnsi" w:hAnsi="Consolas" w:cs="Consolas"/>
+          <w:color w:val="000000"/>
+          <w:sz w:val="19"/>
+          <w:szCs w:val="19"/>
+          <w:highlight w:val="white"/>
+          <w:lang w:val="en-US" w:eastAsia="en-US"/>
+        </w:rPr>
+      </w:pPr>
+      <w:r>
+        <w:rPr>
+          <w:rFonts w:ascii="Consolas" w:eastAsiaTheme="minorHAnsi" w:hAnsi="Consolas" w:cs="Consolas"/>
+          <w:color w:val="000000"/>
+          <w:sz w:val="19"/>
+          <w:szCs w:val="19"/>
+          <w:highlight w:val="white"/>
+          <w:lang w:val="en-US" w:eastAsia="en-US"/>
+        </w:rPr>
+        <w:t xml:space="preserve">        </w:t>
+      </w:r>
+      <w:r>
+        <w:rPr>
+          <w:rFonts w:ascii="Consolas" w:eastAsiaTheme="minorHAnsi" w:hAnsi="Consolas" w:cs="Consolas"/>
+          <w:color w:val="2B91AF"/>
+          <w:sz w:val="19"/>
+          <w:szCs w:val="19"/>
+          <w:highlight w:val="white"/>
+          <w:lang w:val="en-US" w:eastAsia="en-US"/>
+        </w:rPr>
+        <w:t>Invariants</w:t>
+      </w:r>
+      <w:r>
+        <w:rPr>
+          <w:rFonts w:ascii="Consolas" w:eastAsiaTheme="minorHAnsi" w:hAnsi="Consolas" w:cs="Consolas"/>
+          <w:color w:val="000000"/>
+          <w:sz w:val="19"/>
+          <w:szCs w:val="19"/>
+          <w:highlight w:val="white"/>
+          <w:lang w:val="en-US" w:eastAsia="en-US"/>
+        </w:rPr>
+        <w:t xml:space="preserve"> </w:t>
+      </w:r>
+      <w:proofErr w:type="spellStart"/>
+      <w:r>
+        <w:rPr>
+          <w:rFonts w:ascii="Consolas" w:eastAsiaTheme="minorHAnsi" w:hAnsi="Consolas" w:cs="Consolas"/>
+          <w:color w:val="000000"/>
+          <w:sz w:val="19"/>
+          <w:szCs w:val="19"/>
+          <w:highlight w:val="white"/>
+          <w:lang w:val="en-US" w:eastAsia="en-US"/>
+        </w:rPr>
+        <w:t>GetInvariants</w:t>
+      </w:r>
+      <w:proofErr w:type="spellEnd"/>
+      <w:r>
+        <w:rPr>
+          <w:rFonts w:ascii="Consolas" w:eastAsiaTheme="minorHAnsi" w:hAnsi="Consolas" w:cs="Consolas"/>
+          <w:color w:val="000000"/>
+          <w:sz w:val="19"/>
+          <w:szCs w:val="19"/>
+          <w:highlight w:val="white"/>
+          <w:lang w:val="en-US" w:eastAsia="en-US"/>
+        </w:rPr>
+        <w:t>(</w:t>
+      </w:r>
+      <w:r>
+        <w:rPr>
+          <w:rFonts w:ascii="Consolas" w:eastAsiaTheme="minorHAnsi" w:hAnsi="Consolas" w:cs="Consolas"/>
+          <w:color w:val="2B91AF"/>
+          <w:sz w:val="19"/>
+          <w:szCs w:val="19"/>
+          <w:highlight w:val="white"/>
+          <w:lang w:val="en-US" w:eastAsia="en-US"/>
+        </w:rPr>
+        <w:t>Rectangle</w:t>
+      </w:r>
+      <w:r>
+        <w:rPr>
+          <w:rFonts w:ascii="Consolas" w:eastAsiaTheme="minorHAnsi" w:hAnsi="Consolas" w:cs="Consolas"/>
+          <w:color w:val="000000"/>
+          <w:sz w:val="19"/>
+          <w:szCs w:val="19"/>
+          <w:highlight w:val="white"/>
+          <w:lang w:val="en-US" w:eastAsia="en-US"/>
+        </w:rPr>
+        <w:t xml:space="preserve"> where);</w:t>
+      </w:r>
+    </w:p>
+    <w:p>
+      <w:pPr>
+        <w:rPr>
+          <w:rFonts w:ascii="Consolas" w:eastAsiaTheme="minorHAnsi" w:hAnsi="Consolas" w:cs="Consolas"/>
+          <w:color w:val="000000"/>
+          <w:sz w:val="19"/>
+          <w:szCs w:val="19"/>
+          <w:lang w:val="en-US" w:eastAsia="en-US"/>
+        </w:rPr>
+      </w:pPr>
+      <w:r>
+        <w:rPr>
+          <w:rFonts w:ascii="Consolas" w:eastAsiaTheme="minorHAnsi" w:hAnsi="Consolas" w:cs="Consolas"/>
+          <w:color w:val="000000"/>
+          <w:sz w:val="19"/>
+          <w:szCs w:val="19"/>
+          <w:highlight w:val="white"/>
+          <w:lang w:val="en-US" w:eastAsia="en-US"/>
+        </w:rPr>
+        <w:t xml:space="preserve">    }</w:t>
+      </w:r>
+    </w:p>
+    <w:p>
+      <w:pPr>
+        <w:rPr>
+          <w:sz w:val="28"/>
+          <w:szCs w:val="28"/>
+          <w:lang w:val="en-US"/>
+        </w:rPr>
+      </w:pPr>
+    </w:p>
+    <w:p>
+      <w:pPr>
+        <w:rPr>
+          <w:sz w:val="28"/>
+          <w:szCs w:val="28"/>
+          <w:lang w:val="en-US"/>
+        </w:rPr>
+      </w:pPr>
+      <w:r>
+        <w:rPr>
+          <w:sz w:val="28"/>
+          <w:szCs w:val="28"/>
+        </w:rPr>
+        <w:t>Детектор</w:t>
+      </w:r>
+      <w:r>
+        <w:rPr>
+          <w:sz w:val="28"/>
+          <w:szCs w:val="28"/>
+          <w:lang w:val="en-US"/>
+        </w:rPr>
+        <w:t xml:space="preserve"> </w:t>
+      </w:r>
+      <w:r>
+        <w:rPr>
+          <w:sz w:val="28"/>
+          <w:szCs w:val="28"/>
+        </w:rPr>
+        <w:t>контуров</w:t>
+      </w:r>
+      <w:r>
+        <w:rPr>
+          <w:sz w:val="28"/>
+          <w:szCs w:val="28"/>
+          <w:lang w:val="en-US"/>
+        </w:rPr>
+        <w:t>:</w:t>
+      </w:r>
+    </w:p>
+    <w:p>
+      <w:pPr>
+        <w:autoSpaceDE w:val="0"/>
+        <w:autoSpaceDN w:val="0"/>
+        <w:adjustRightInd w:val="0"/>
+        <w:rPr>
+          <w:rFonts w:ascii="Consolas" w:eastAsiaTheme="minorHAnsi" w:hAnsi="Consolas" w:cs="Consolas"/>
+          <w:color w:val="000000"/>
+          <w:sz w:val="19"/>
+          <w:szCs w:val="19"/>
+          <w:highlight w:val="white"/>
+          <w:lang w:val="en-US" w:eastAsia="en-US"/>
+        </w:rPr>
+      </w:pPr>
+      <w:r>
+        <w:rPr>
+          <w:rFonts w:ascii="Consolas" w:eastAsiaTheme="minorHAnsi" w:hAnsi="Consolas" w:cs="Consolas"/>
+          <w:color w:val="000000"/>
+          <w:sz w:val="19"/>
+          <w:szCs w:val="19"/>
+          <w:highlight w:val="white"/>
+          <w:lang w:val="en-US" w:eastAsia="en-US"/>
+        </w:rPr>
+        <w:t xml:space="preserve">    </w:t>
+      </w:r>
+      <w:r>
+        <w:rPr>
+          <w:rFonts w:ascii="Consolas" w:eastAsiaTheme="minorHAnsi" w:hAnsi="Consolas" w:cs="Consolas"/>
+          <w:color w:val="0000FF"/>
+          <w:sz w:val="19"/>
+          <w:szCs w:val="19"/>
+          <w:highlight w:val="white"/>
+          <w:lang w:val="en-US" w:eastAsia="en-US"/>
+        </w:rPr>
+        <w:t>interface</w:t>
+      </w:r>
+      <w:r>
+        <w:rPr>
+          <w:rFonts w:ascii="Consolas" w:eastAsiaTheme="minorHAnsi" w:hAnsi="Consolas" w:cs="Consolas"/>
+          <w:color w:val="000000"/>
+          <w:sz w:val="19"/>
+          <w:szCs w:val="19"/>
+          <w:highlight w:val="white"/>
+          <w:lang w:val="en-US" w:eastAsia="en-US"/>
+        </w:rPr>
+        <w:t xml:space="preserve"> </w:t>
+      </w:r>
+      <w:proofErr w:type="spellStart"/>
+      <w:r>
+        <w:rPr>
+          <w:rFonts w:ascii="Consolas" w:eastAsiaTheme="minorHAnsi" w:hAnsi="Consolas" w:cs="Consolas"/>
+          <w:color w:val="2B91AF"/>
+          <w:sz w:val="19"/>
+          <w:szCs w:val="19"/>
+          <w:highlight w:val="white"/>
+          <w:lang w:val="en-US" w:eastAsia="en-US"/>
+        </w:rPr>
+        <w:t>IContourDetector</w:t>
+      </w:r>
+      <w:proofErr w:type="spellEnd"/>
+    </w:p>
+    <w:p>
+      <w:pPr>
+        <w:autoSpaceDE w:val="0"/>
+        <w:autoSpaceDN w:val="0"/>
+        <w:adjustRightInd w:val="0"/>
+        <w:rPr>
+          <w:rFonts w:ascii="Consolas" w:eastAsiaTheme="minorHAnsi" w:hAnsi="Consolas" w:cs="Consolas"/>
+          <w:color w:val="000000"/>
+          <w:sz w:val="19"/>
+          <w:szCs w:val="19"/>
+          <w:highlight w:val="white"/>
+          <w:lang w:val="en-US" w:eastAsia="en-US"/>
+        </w:rPr>
+      </w:pPr>
+      <w:r>
+        <w:rPr>
+          <w:rFonts w:ascii="Consolas" w:eastAsiaTheme="minorHAnsi" w:hAnsi="Consolas" w:cs="Consolas"/>
+          <w:color w:val="000000"/>
+          <w:sz w:val="19"/>
+          <w:szCs w:val="19"/>
+          <w:highlight w:val="white"/>
+          <w:lang w:val="en-US" w:eastAsia="en-US"/>
+        </w:rPr>
+        <w:t xml:space="preserve">    {</w:t>
+      </w:r>
+    </w:p>
+    <w:p>
+      <w:pPr>
+        <w:autoSpaceDE w:val="0"/>
+        <w:autoSpaceDN w:val="0"/>
+        <w:adjustRightInd w:val="0"/>
+        <w:rPr>
+          <w:rFonts w:ascii="Consolas" w:eastAsiaTheme="minorHAnsi" w:hAnsi="Consolas" w:cs="Consolas"/>
+          <w:color w:val="000000"/>
+          <w:sz w:val="19"/>
+          <w:szCs w:val="19"/>
+          <w:highlight w:val="white"/>
+          <w:lang w:val="en-US" w:eastAsia="en-US"/>
+        </w:rPr>
+      </w:pPr>
+      <w:r>
+        <w:rPr>
+          <w:rFonts w:ascii="Consolas" w:eastAsiaTheme="minorHAnsi" w:hAnsi="Consolas" w:cs="Consolas"/>
+          <w:color w:val="000000"/>
+          <w:sz w:val="19"/>
+          <w:szCs w:val="19"/>
+          <w:highlight w:val="white"/>
+          <w:lang w:val="en-US" w:eastAsia="en-US"/>
+        </w:rPr>
+        <w:t xml:space="preserve">        </w:t>
+      </w:r>
+      <w:r>
+        <w:rPr>
+          <w:rFonts w:ascii="Consolas" w:eastAsiaTheme="minorHAnsi" w:hAnsi="Consolas" w:cs="Consolas"/>
+          <w:color w:val="2B91AF"/>
+          <w:sz w:val="19"/>
+          <w:szCs w:val="19"/>
+          <w:highlight w:val="white"/>
+          <w:lang w:val="en-US" w:eastAsia="en-US"/>
+        </w:rPr>
+        <w:t>Bitmap</w:t>
+      </w:r>
+      <w:r>
+        <w:rPr>
+          <w:rFonts w:ascii="Consolas" w:eastAsiaTheme="minorHAnsi" w:hAnsi="Consolas" w:cs="Consolas"/>
+          <w:color w:val="000000"/>
+          <w:sz w:val="19"/>
+          <w:szCs w:val="19"/>
+          <w:highlight w:val="white"/>
+          <w:lang w:val="en-US" w:eastAsia="en-US"/>
+        </w:rPr>
+        <w:t xml:space="preserve"> Gradient(</w:t>
+      </w:r>
+      <w:r>
+        <w:rPr>
+          <w:rFonts w:ascii="Consolas" w:eastAsiaTheme="minorHAnsi" w:hAnsi="Consolas" w:cs="Consolas"/>
+          <w:color w:val="2B91AF"/>
+          <w:sz w:val="19"/>
+          <w:szCs w:val="19"/>
+          <w:highlight w:val="white"/>
+          <w:lang w:val="en-US" w:eastAsia="en-US"/>
+        </w:rPr>
+        <w:t>Bitmap</w:t>
+      </w:r>
+      <w:r>
+        <w:rPr>
+          <w:rFonts w:ascii="Consolas" w:eastAsiaTheme="minorHAnsi" w:hAnsi="Consolas" w:cs="Consolas"/>
+          <w:color w:val="000000"/>
+          <w:sz w:val="19"/>
+          <w:szCs w:val="19"/>
+          <w:highlight w:val="white"/>
+          <w:lang w:val="en-US" w:eastAsia="en-US"/>
+        </w:rPr>
+        <w:t xml:space="preserve"> source, </w:t>
+      </w:r>
+      <w:r>
+        <w:rPr>
+          <w:rFonts w:ascii="Consolas" w:eastAsiaTheme="minorHAnsi" w:hAnsi="Consolas" w:cs="Consolas"/>
+          <w:color w:val="0000FF"/>
+          <w:sz w:val="19"/>
+          <w:szCs w:val="19"/>
+          <w:highlight w:val="white"/>
+          <w:lang w:val="en-US" w:eastAsia="en-US"/>
+        </w:rPr>
+        <w:t>out</w:t>
+      </w:r>
+      <w:r>
+        <w:rPr>
+          <w:rFonts w:ascii="Consolas" w:eastAsiaTheme="minorHAnsi" w:hAnsi="Consolas" w:cs="Consolas"/>
+          <w:color w:val="000000"/>
+          <w:sz w:val="19"/>
+          <w:szCs w:val="19"/>
+          <w:highlight w:val="white"/>
+          <w:lang w:val="en-US" w:eastAsia="en-US"/>
+        </w:rPr>
+        <w:t xml:space="preserve"> </w:t>
+      </w:r>
+      <w:r>
+        <w:rPr>
+          <w:rFonts w:ascii="Consolas" w:eastAsiaTheme="minorHAnsi" w:hAnsi="Consolas" w:cs="Consolas"/>
+          <w:color w:val="2B91AF"/>
+          <w:sz w:val="19"/>
+          <w:szCs w:val="19"/>
+          <w:highlight w:val="white"/>
+          <w:lang w:val="en-US" w:eastAsia="en-US"/>
+        </w:rPr>
+        <w:t>Bitmap</w:t>
+      </w:r>
+      <w:r>
+        <w:rPr>
+          <w:rFonts w:ascii="Consolas" w:eastAsiaTheme="minorHAnsi" w:hAnsi="Consolas" w:cs="Consolas"/>
+          <w:color w:val="000000"/>
+          <w:sz w:val="19"/>
+          <w:szCs w:val="19"/>
+          <w:highlight w:val="white"/>
+          <w:lang w:val="en-US" w:eastAsia="en-US"/>
+        </w:rPr>
+        <w:t xml:space="preserve"> </w:t>
+      </w:r>
+      <w:proofErr w:type="spellStart"/>
+      <w:r>
+        <w:rPr>
+          <w:rFonts w:ascii="Consolas" w:eastAsiaTheme="minorHAnsi" w:hAnsi="Consolas" w:cs="Consolas"/>
+          <w:color w:val="000000"/>
+          <w:sz w:val="19"/>
+          <w:szCs w:val="19"/>
+          <w:highlight w:val="white"/>
+          <w:lang w:val="en-US" w:eastAsia="en-US"/>
+        </w:rPr>
+        <w:t>gradientMagnitude</w:t>
+      </w:r>
+      <w:proofErr w:type="spellEnd"/>
+      <w:r>
+        <w:rPr>
+          <w:rFonts w:ascii="Consolas" w:eastAsiaTheme="minorHAnsi" w:hAnsi="Consolas" w:cs="Consolas"/>
+          <w:color w:val="000000"/>
+          <w:sz w:val="19"/>
+          <w:szCs w:val="19"/>
+          <w:highlight w:val="white"/>
+          <w:lang w:val="en-US" w:eastAsia="en-US"/>
+        </w:rPr>
+        <w:t xml:space="preserve">, </w:t>
+      </w:r>
+      <w:r>
+        <w:rPr>
+          <w:rFonts w:ascii="Consolas" w:eastAsiaTheme="minorHAnsi" w:hAnsi="Consolas" w:cs="Consolas"/>
+          <w:color w:val="0000FF"/>
+          <w:sz w:val="19"/>
+          <w:szCs w:val="19"/>
+          <w:highlight w:val="white"/>
+          <w:lang w:val="en-US" w:eastAsia="en-US"/>
+        </w:rPr>
+        <w:t>out</w:t>
+      </w:r>
+      <w:r>
+        <w:rPr>
+          <w:rFonts w:ascii="Consolas" w:eastAsiaTheme="minorHAnsi" w:hAnsi="Consolas" w:cs="Consolas"/>
+          <w:color w:val="000000"/>
+          <w:sz w:val="19"/>
+          <w:szCs w:val="19"/>
+          <w:highlight w:val="white"/>
+          <w:lang w:val="en-US" w:eastAsia="en-US"/>
+        </w:rPr>
+        <w:t xml:space="preserve"> </w:t>
+      </w:r>
+      <w:r>
+        <w:rPr>
+          <w:rFonts w:ascii="Consolas" w:eastAsiaTheme="minorHAnsi" w:hAnsi="Consolas" w:cs="Consolas"/>
+          <w:color w:val="2B91AF"/>
+          <w:sz w:val="19"/>
+          <w:szCs w:val="19"/>
+          <w:highlight w:val="white"/>
+          <w:lang w:val="en-US" w:eastAsia="en-US"/>
+        </w:rPr>
+        <w:t>Bitmap</w:t>
+      </w:r>
+      <w:r>
+        <w:rPr>
+          <w:rFonts w:ascii="Consolas" w:eastAsiaTheme="minorHAnsi" w:hAnsi="Consolas" w:cs="Consolas"/>
+          <w:color w:val="000000"/>
+          <w:sz w:val="19"/>
+          <w:szCs w:val="19"/>
+          <w:highlight w:val="white"/>
+          <w:lang w:val="en-US" w:eastAsia="en-US"/>
+        </w:rPr>
+        <w:t xml:space="preserve"> </w:t>
+      </w:r>
+      <w:proofErr w:type="spellStart"/>
+      <w:r>
+        <w:rPr>
+          <w:rFonts w:ascii="Consolas" w:eastAsiaTheme="minorHAnsi" w:hAnsi="Consolas" w:cs="Consolas"/>
+          <w:color w:val="000000"/>
+          <w:sz w:val="19"/>
+          <w:szCs w:val="19"/>
+          <w:highlight w:val="white"/>
+          <w:lang w:val="en-US" w:eastAsia="en-US"/>
+        </w:rPr>
+        <w:t>gradientAngle</w:t>
+      </w:r>
+      <w:proofErr w:type="spellEnd"/>
+      <w:r>
+        <w:rPr>
+          <w:rFonts w:ascii="Consolas" w:eastAsiaTheme="minorHAnsi" w:hAnsi="Consolas" w:cs="Consolas"/>
+          <w:color w:val="000000"/>
+          <w:sz w:val="19"/>
+          <w:szCs w:val="19"/>
+          <w:highlight w:val="white"/>
+          <w:lang w:val="en-US" w:eastAsia="en-US"/>
+        </w:rPr>
+        <w:t xml:space="preserve">, </w:t>
+      </w:r>
+      <w:r>
+        <w:rPr>
+          <w:rFonts w:ascii="Consolas" w:eastAsiaTheme="minorHAnsi" w:hAnsi="Consolas" w:cs="Consolas"/>
+          <w:color w:val="0000FF"/>
+          <w:sz w:val="19"/>
+          <w:szCs w:val="19"/>
+          <w:highlight w:val="white"/>
+          <w:lang w:val="en-US" w:eastAsia="en-US"/>
+        </w:rPr>
+        <w:t>out</w:t>
+      </w:r>
+      <w:r>
+        <w:rPr>
+          <w:rFonts w:ascii="Consolas" w:eastAsiaTheme="minorHAnsi" w:hAnsi="Consolas" w:cs="Consolas"/>
+          <w:color w:val="000000"/>
+          <w:sz w:val="19"/>
+          <w:szCs w:val="19"/>
+          <w:highlight w:val="white"/>
+          <w:lang w:val="en-US" w:eastAsia="en-US"/>
+        </w:rPr>
+        <w:t xml:space="preserve"> </w:t>
+      </w:r>
+      <w:r>
+        <w:rPr>
+          <w:rFonts w:ascii="Consolas" w:eastAsiaTheme="minorHAnsi" w:hAnsi="Consolas" w:cs="Consolas"/>
+          <w:color w:val="2B91AF"/>
+          <w:sz w:val="19"/>
+          <w:szCs w:val="19"/>
+          <w:highlight w:val="white"/>
+          <w:lang w:val="en-US" w:eastAsia="en-US"/>
+        </w:rPr>
+        <w:t>Bitmap</w:t>
+      </w:r>
+      <w:r>
+        <w:rPr>
+          <w:rFonts w:ascii="Consolas" w:eastAsiaTheme="minorHAnsi" w:hAnsi="Consolas" w:cs="Consolas"/>
+          <w:color w:val="000000"/>
+          <w:sz w:val="19"/>
+          <w:szCs w:val="19"/>
+          <w:highlight w:val="white"/>
+          <w:lang w:val="en-US" w:eastAsia="en-US"/>
+        </w:rPr>
+        <w:t xml:space="preserve"> </w:t>
+      </w:r>
+      <w:proofErr w:type="spellStart"/>
+      <w:r>
+        <w:rPr>
+          <w:rFonts w:ascii="Consolas" w:eastAsiaTheme="minorHAnsi" w:hAnsi="Consolas" w:cs="Consolas"/>
+          <w:color w:val="000000"/>
+          <w:sz w:val="19"/>
+          <w:szCs w:val="19"/>
+          <w:highlight w:val="white"/>
+          <w:lang w:val="en-US" w:eastAsia="en-US"/>
+        </w:rPr>
+        <w:t>gradientDirection</w:t>
+      </w:r>
+      <w:proofErr w:type="spellEnd"/>
+      <w:r>
+        <w:rPr>
+          <w:rFonts w:ascii="Consolas" w:eastAsiaTheme="minorHAnsi" w:hAnsi="Consolas" w:cs="Consolas"/>
+          <w:color w:val="000000"/>
+          <w:sz w:val="19"/>
+          <w:szCs w:val="19"/>
+          <w:highlight w:val="white"/>
+          <w:lang w:val="en-US" w:eastAsia="en-US"/>
+        </w:rPr>
+        <w:t>);</w:t>
+      </w:r>
+    </w:p>
+    <w:p>
+      <w:pPr>
+        <w:autoSpaceDE w:val="0"/>
+        <w:autoSpaceDN w:val="0"/>
+        <w:adjustRightInd w:val="0"/>
+        <w:rPr>
+          <w:rFonts w:ascii="Consolas" w:eastAsiaTheme="minorHAnsi" w:hAnsi="Consolas" w:cs="Consolas"/>
+          <w:color w:val="000000"/>
+          <w:sz w:val="19"/>
+          <w:szCs w:val="19"/>
+          <w:highlight w:val="white"/>
+          <w:lang w:val="en-US" w:eastAsia="en-US"/>
+        </w:rPr>
+      </w:pPr>
+      <w:r>
+        <w:rPr>
+          <w:rFonts w:ascii="Consolas" w:eastAsiaTheme="minorHAnsi" w:hAnsi="Consolas" w:cs="Consolas"/>
+          <w:color w:val="000000"/>
+          <w:sz w:val="19"/>
+          <w:szCs w:val="19"/>
+          <w:highlight w:val="white"/>
+          <w:lang w:val="en-US" w:eastAsia="en-US"/>
+        </w:rPr>
+        <w:t xml:space="preserve">        </w:t>
+      </w:r>
+      <w:r>
+        <w:rPr>
+          <w:rFonts w:ascii="Consolas" w:eastAsiaTheme="minorHAnsi" w:hAnsi="Consolas" w:cs="Consolas"/>
+          <w:color w:val="2B91AF"/>
+          <w:sz w:val="19"/>
+          <w:szCs w:val="19"/>
+          <w:highlight w:val="white"/>
+          <w:lang w:val="en-US" w:eastAsia="en-US"/>
+        </w:rPr>
+        <w:t>Bitmap</w:t>
+      </w:r>
+      <w:r>
+        <w:rPr>
+          <w:rFonts w:ascii="Consolas" w:eastAsiaTheme="minorHAnsi" w:hAnsi="Consolas" w:cs="Consolas"/>
+          <w:color w:val="000000"/>
+          <w:sz w:val="19"/>
+          <w:szCs w:val="19"/>
+          <w:highlight w:val="white"/>
+          <w:lang w:val="en-US" w:eastAsia="en-US"/>
+        </w:rPr>
+        <w:t xml:space="preserve"> </w:t>
+      </w:r>
+      <w:proofErr w:type="spellStart"/>
+      <w:r>
+        <w:rPr>
+          <w:rFonts w:ascii="Consolas" w:eastAsiaTheme="minorHAnsi" w:hAnsi="Consolas" w:cs="Consolas"/>
+          <w:color w:val="000000"/>
+          <w:sz w:val="19"/>
+          <w:szCs w:val="19"/>
+          <w:highlight w:val="white"/>
+          <w:lang w:val="en-US" w:eastAsia="en-US"/>
+        </w:rPr>
+        <w:t>GetContours</w:t>
+      </w:r>
+      <w:proofErr w:type="spellEnd"/>
+      <w:r>
+        <w:rPr>
+          <w:rFonts w:ascii="Consolas" w:eastAsiaTheme="minorHAnsi" w:hAnsi="Consolas" w:cs="Consolas"/>
+          <w:color w:val="000000"/>
+          <w:sz w:val="19"/>
+          <w:szCs w:val="19"/>
+          <w:highlight w:val="white"/>
+          <w:lang w:val="en-US" w:eastAsia="en-US"/>
+        </w:rPr>
+        <w:t>(</w:t>
+      </w:r>
+      <w:r>
+        <w:rPr>
+          <w:rFonts w:ascii="Consolas" w:eastAsiaTheme="minorHAnsi" w:hAnsi="Consolas" w:cs="Consolas"/>
+          <w:color w:val="2B91AF"/>
+          <w:sz w:val="19"/>
+          <w:szCs w:val="19"/>
+          <w:highlight w:val="white"/>
+          <w:lang w:val="en-US" w:eastAsia="en-US"/>
+        </w:rPr>
+        <w:t>Bitmap</w:t>
+      </w:r>
+      <w:r>
+        <w:rPr>
+          <w:rFonts w:ascii="Consolas" w:eastAsiaTheme="minorHAnsi" w:hAnsi="Consolas" w:cs="Consolas"/>
+          <w:color w:val="000000"/>
+          <w:sz w:val="19"/>
+          <w:szCs w:val="19"/>
+          <w:highlight w:val="white"/>
+          <w:lang w:val="en-US" w:eastAsia="en-US"/>
+        </w:rPr>
+        <w:t xml:space="preserve"> image, </w:t>
+      </w:r>
+      <w:proofErr w:type="spellStart"/>
+      <w:r>
+        <w:rPr>
+          <w:rFonts w:ascii="Consolas" w:eastAsiaTheme="minorHAnsi" w:hAnsi="Consolas" w:cs="Consolas"/>
+          <w:color w:val="2B91AF"/>
+          <w:sz w:val="19"/>
+          <w:szCs w:val="19"/>
+          <w:highlight w:val="white"/>
+          <w:lang w:val="en-US" w:eastAsia="en-US"/>
+        </w:rPr>
+        <w:t>ContoursAlgorithmParams</w:t>
+      </w:r>
+      <w:proofErr w:type="spellEnd"/>
+      <w:r>
+        <w:rPr>
+          <w:rFonts w:ascii="Consolas" w:eastAsiaTheme="minorHAnsi" w:hAnsi="Consolas" w:cs="Consolas"/>
+          <w:color w:val="000000"/>
+          <w:sz w:val="19"/>
+          <w:szCs w:val="19"/>
+          <w:highlight w:val="white"/>
+          <w:lang w:val="en-US" w:eastAsia="en-US"/>
+        </w:rPr>
+        <w:t xml:space="preserve"> </w:t>
+      </w:r>
+      <w:proofErr w:type="spellStart"/>
+      <w:r>
+        <w:rPr>
+          <w:rFonts w:ascii="Consolas" w:eastAsiaTheme="minorHAnsi" w:hAnsi="Consolas" w:cs="Consolas"/>
+          <w:color w:val="000000"/>
+          <w:sz w:val="19"/>
+          <w:szCs w:val="19"/>
+          <w:highlight w:val="white"/>
+          <w:lang w:val="en-US" w:eastAsia="en-US"/>
+        </w:rPr>
+        <w:t>param</w:t>
+      </w:r>
+      <w:proofErr w:type="spellEnd"/>
+      <w:r>
+        <w:rPr>
+          <w:rFonts w:ascii="Consolas" w:eastAsiaTheme="minorHAnsi" w:hAnsi="Consolas" w:cs="Consolas"/>
+          <w:color w:val="000000"/>
+          <w:sz w:val="19"/>
+          <w:szCs w:val="19"/>
+          <w:highlight w:val="white"/>
+          <w:lang w:val="en-US" w:eastAsia="en-US"/>
+        </w:rPr>
+        <w:t>);</w:t>
+      </w:r>
+    </w:p>
+    <w:p>
+      <w:pPr>
+        <w:rPr>
+          <w:rFonts w:ascii="Consolas" w:eastAsiaTheme="minorHAnsi" w:hAnsi="Consolas" w:cs="Consolas"/>
+          <w:color w:val="000000"/>
+          <w:sz w:val="19"/>
+          <w:szCs w:val="19"/>
+          <w:lang w:val="en-US" w:eastAsia="en-US"/>
+        </w:rPr>
+      </w:pPr>
+      <w:r>
+        <w:rPr>
+          <w:rFonts w:ascii="Consolas" w:eastAsiaTheme="minorHAnsi" w:hAnsi="Consolas" w:cs="Consolas"/>
+          <w:color w:val="000000"/>
+          <w:sz w:val="19"/>
+          <w:szCs w:val="19"/>
+          <w:highlight w:val="white"/>
+          <w:lang w:val="en-US" w:eastAsia="en-US"/>
+        </w:rPr>
+        <w:t xml:space="preserve">    </w:t>
+      </w:r>
+      <w:r>
+        <w:rPr>
+          <w:rFonts w:ascii="Consolas" w:eastAsiaTheme="minorHAnsi" w:hAnsi="Consolas" w:cs="Consolas"/>
+          <w:color w:val="000000"/>
+          <w:sz w:val="19"/>
+          <w:szCs w:val="19"/>
+          <w:highlight w:val="white"/>
+          <w:lang w:eastAsia="en-US"/>
+        </w:rPr>
+        <w:t>}</w:t>
+      </w:r>
+    </w:p>
+    <w:p>
+      <w:pPr>
+        <w:rPr>
+          <w:sz w:val="28"/>
+          <w:szCs w:val="28"/>
+          <w:lang w:val="en-US"/>
+        </w:rPr>
+      </w:pPr>
+    </w:p>
+    <w:p>
+      <w:pPr>
+        <w:rPr>
+          <w:sz w:val="28"/>
+          <w:szCs w:val="28"/>
+          <w:lang w:val="en-US"/>
+        </w:rPr>
+      </w:pPr>
+      <w:r>
+        <w:rPr>
+          <w:sz w:val="28"/>
+          <w:szCs w:val="28"/>
+        </w:rPr>
+        <w:t>Объект на карте</w:t>
+      </w:r>
+      <w:r>
+        <w:rPr>
+          <w:sz w:val="28"/>
+          <w:szCs w:val="28"/>
+          <w:lang w:val="en-US"/>
+        </w:rPr>
+        <w:t>:</w:t>
+      </w:r>
+    </w:p>
+    <w:p>
+      <w:pPr>
+        <w:autoSpaceDE w:val="0"/>
+        <w:autoSpaceDN w:val="0"/>
+        <w:adjustRightInd w:val="0"/>
+        <w:rPr>
+          <w:rFonts w:ascii="Consolas" w:eastAsiaTheme="minorHAnsi" w:hAnsi="Consolas" w:cs="Consolas"/>
+          <w:color w:val="000000"/>
+          <w:sz w:val="19"/>
+          <w:szCs w:val="19"/>
+          <w:highlight w:val="white"/>
+          <w:lang w:val="en-US" w:eastAsia="en-US"/>
+        </w:rPr>
+      </w:pPr>
+      <w:r>
+        <w:rPr>
+          <w:rFonts w:ascii="Consolas" w:eastAsiaTheme="minorHAnsi" w:hAnsi="Consolas" w:cs="Consolas"/>
+          <w:color w:val="000000"/>
+          <w:sz w:val="19"/>
+          <w:szCs w:val="19"/>
+          <w:highlight w:val="white"/>
+          <w:lang w:val="en-US" w:eastAsia="en-US"/>
+        </w:rPr>
+        <w:t xml:space="preserve">    </w:t>
+      </w:r>
+      <w:r>
+        <w:rPr>
+          <w:rFonts w:ascii="Consolas" w:eastAsiaTheme="minorHAnsi" w:hAnsi="Consolas" w:cs="Consolas"/>
+          <w:color w:val="0000FF"/>
+          <w:sz w:val="19"/>
+          <w:szCs w:val="19"/>
+          <w:highlight w:val="white"/>
+          <w:lang w:val="en-US" w:eastAsia="en-US"/>
+        </w:rPr>
+        <w:t>interface</w:t>
+      </w:r>
+      <w:r>
+        <w:rPr>
+          <w:rFonts w:ascii="Consolas" w:eastAsiaTheme="minorHAnsi" w:hAnsi="Consolas" w:cs="Consolas"/>
+          <w:color w:val="000000"/>
+          <w:sz w:val="19"/>
+          <w:szCs w:val="19"/>
+          <w:highlight w:val="white"/>
+          <w:lang w:val="en-US" w:eastAsia="en-US"/>
+        </w:rPr>
+        <w:t xml:space="preserve"> </w:t>
+      </w:r>
+      <w:proofErr w:type="spellStart"/>
+      <w:r>
+        <w:rPr>
+          <w:rFonts w:ascii="Consolas" w:eastAsiaTheme="minorHAnsi" w:hAnsi="Consolas" w:cs="Consolas"/>
+          <w:color w:val="2B91AF"/>
+          <w:sz w:val="19"/>
+          <w:szCs w:val="19"/>
+          <w:highlight w:val="white"/>
+          <w:lang w:val="en-US" w:eastAsia="en-US"/>
+        </w:rPr>
+        <w:t>IMapObject</w:t>
+      </w:r>
+      <w:proofErr w:type="spellEnd"/>
+    </w:p>
+    <w:p>
+      <w:pPr>
+        <w:autoSpaceDE w:val="0"/>
+        <w:autoSpaceDN w:val="0"/>
+        <w:adjustRightInd w:val="0"/>
+        <w:rPr>
+          <w:rFonts w:ascii="Consolas" w:eastAsiaTheme="minorHAnsi" w:hAnsi="Consolas" w:cs="Consolas"/>
+          <w:color w:val="000000"/>
+          <w:sz w:val="19"/>
+          <w:szCs w:val="19"/>
+          <w:highlight w:val="white"/>
+          <w:lang w:val="en-US" w:eastAsia="en-US"/>
+        </w:rPr>
+      </w:pPr>
+      <w:r>
+        <w:rPr>
+          <w:rFonts w:ascii="Consolas" w:eastAsiaTheme="minorHAnsi" w:hAnsi="Consolas" w:cs="Consolas"/>
+          <w:color w:val="000000"/>
+          <w:sz w:val="19"/>
+          <w:szCs w:val="19"/>
+          <w:highlight w:val="white"/>
+          <w:lang w:val="en-US" w:eastAsia="en-US"/>
+        </w:rPr>
+        <w:t xml:space="preserve">    {</w:t>
+      </w:r>
+    </w:p>
+    <w:p>
+      <w:pPr>
+        <w:autoSpaceDE w:val="0"/>
+        <w:autoSpaceDN w:val="0"/>
+        <w:adjustRightInd w:val="0"/>
+        <w:rPr>
+          <w:rFonts w:ascii="Consolas" w:eastAsiaTheme="minorHAnsi" w:hAnsi="Consolas" w:cs="Consolas"/>
+          <w:color w:val="000000"/>
+          <w:sz w:val="19"/>
+          <w:szCs w:val="19"/>
+          <w:highlight w:val="white"/>
+          <w:lang w:val="en-US" w:eastAsia="en-US"/>
+        </w:rPr>
+      </w:pPr>
+      <w:r>
+        <w:rPr>
+          <w:rFonts w:ascii="Consolas" w:eastAsiaTheme="minorHAnsi" w:hAnsi="Consolas" w:cs="Consolas"/>
+          <w:color w:val="000000"/>
+          <w:sz w:val="19"/>
+          <w:szCs w:val="19"/>
+          <w:highlight w:val="white"/>
+          <w:lang w:val="en-US" w:eastAsia="en-US"/>
+        </w:rPr>
+        <w:t xml:space="preserve">        </w:t>
+      </w:r>
+      <w:r>
+        <w:rPr>
+          <w:rFonts w:ascii="Consolas" w:eastAsiaTheme="minorHAnsi" w:hAnsi="Consolas" w:cs="Consolas"/>
+          <w:color w:val="2B91AF"/>
+          <w:sz w:val="19"/>
+          <w:szCs w:val="19"/>
+          <w:highlight w:val="white"/>
+          <w:lang w:val="en-US" w:eastAsia="en-US"/>
+        </w:rPr>
+        <w:t>List</w:t>
+      </w:r>
+      <w:r>
+        <w:rPr>
+          <w:rFonts w:ascii="Consolas" w:eastAsiaTheme="minorHAnsi" w:hAnsi="Consolas" w:cs="Consolas"/>
+          <w:color w:val="000000"/>
+          <w:sz w:val="19"/>
+          <w:szCs w:val="19"/>
+          <w:highlight w:val="white"/>
+          <w:lang w:val="en-US" w:eastAsia="en-US"/>
+        </w:rPr>
+        <w:t>&lt;</w:t>
+      </w:r>
+      <w:r>
+        <w:rPr>
+          <w:rFonts w:ascii="Consolas" w:eastAsiaTheme="minorHAnsi" w:hAnsi="Consolas" w:cs="Consolas"/>
+          <w:color w:val="2B91AF"/>
+          <w:sz w:val="19"/>
+          <w:szCs w:val="19"/>
+          <w:highlight w:val="white"/>
+          <w:lang w:val="en-US" w:eastAsia="en-US"/>
+        </w:rPr>
+        <w:t>Point</w:t>
+      </w:r>
+      <w:r>
+        <w:rPr>
+          <w:rFonts w:ascii="Consolas" w:eastAsiaTheme="minorHAnsi" w:hAnsi="Consolas" w:cs="Consolas"/>
+          <w:color w:val="000000"/>
+          <w:sz w:val="19"/>
+          <w:szCs w:val="19"/>
+          <w:highlight w:val="white"/>
+          <w:lang w:val="en-US" w:eastAsia="en-US"/>
+        </w:rPr>
+        <w:t xml:space="preserve">&gt; Points { </w:t>
+      </w:r>
+      <w:r>
+        <w:rPr>
+          <w:rFonts w:ascii="Consolas" w:eastAsiaTheme="minorHAnsi" w:hAnsi="Consolas" w:cs="Consolas"/>
+          <w:color w:val="0000FF"/>
+          <w:sz w:val="19"/>
+          <w:szCs w:val="19"/>
+          <w:highlight w:val="white"/>
+          <w:lang w:val="en-US" w:eastAsia="en-US"/>
+        </w:rPr>
+        <w:t>get</w:t>
+      </w:r>
+      <w:r>
+        <w:rPr>
+          <w:rFonts w:ascii="Consolas" w:eastAsiaTheme="minorHAnsi" w:hAnsi="Consolas" w:cs="Consolas"/>
+          <w:color w:val="000000"/>
+          <w:sz w:val="19"/>
+          <w:szCs w:val="19"/>
+          <w:highlight w:val="white"/>
+          <w:lang w:val="en-US" w:eastAsia="en-US"/>
+        </w:rPr>
+        <w:t>; }</w:t>
+      </w:r>
+    </w:p>
+    <w:p>
+      <w:pPr>
+        <w:autoSpaceDE w:val="0"/>
+        <w:autoSpaceDN w:val="0"/>
+        <w:adjustRightInd w:val="0"/>
+        <w:rPr>
+          <w:rFonts w:ascii="Consolas" w:eastAsiaTheme="minorHAnsi" w:hAnsi="Consolas" w:cs="Consolas"/>
+          <w:color w:val="000000"/>
+          <w:sz w:val="19"/>
+          <w:szCs w:val="19"/>
+          <w:highlight w:val="white"/>
+          <w:lang w:val="en-US" w:eastAsia="en-US"/>
+        </w:rPr>
+      </w:pPr>
+      <w:r>
+        <w:rPr>
+          <w:rFonts w:ascii="Consolas" w:eastAsiaTheme="minorHAnsi" w:hAnsi="Consolas" w:cs="Consolas"/>
+          <w:color w:val="000000"/>
+          <w:sz w:val="19"/>
+          <w:szCs w:val="19"/>
+          <w:highlight w:val="white"/>
+          <w:lang w:val="en-US" w:eastAsia="en-US"/>
+        </w:rPr>
+        <w:t xml:space="preserve">        </w:t>
+      </w:r>
+      <w:r>
+        <w:rPr>
+          <w:rFonts w:ascii="Consolas" w:eastAsiaTheme="minorHAnsi" w:hAnsi="Consolas" w:cs="Consolas"/>
+          <w:color w:val="2B91AF"/>
+          <w:sz w:val="19"/>
+          <w:szCs w:val="19"/>
+          <w:highlight w:val="white"/>
+          <w:lang w:val="en-US" w:eastAsia="en-US"/>
+        </w:rPr>
+        <w:t>Point</w:t>
+      </w:r>
+      <w:r>
+        <w:rPr>
+          <w:rFonts w:ascii="Consolas" w:eastAsiaTheme="minorHAnsi" w:hAnsi="Consolas" w:cs="Consolas"/>
+          <w:color w:val="000000"/>
+          <w:sz w:val="19"/>
+          <w:szCs w:val="19"/>
+          <w:highlight w:val="white"/>
+          <w:lang w:val="en-US" w:eastAsia="en-US"/>
+        </w:rPr>
+        <w:t xml:space="preserve"> </w:t>
+      </w:r>
+      <w:proofErr w:type="spellStart"/>
+      <w:r>
+        <w:rPr>
+          <w:rFonts w:ascii="Consolas" w:eastAsiaTheme="minorHAnsi" w:hAnsi="Consolas" w:cs="Consolas"/>
+          <w:color w:val="000000"/>
+          <w:sz w:val="19"/>
+          <w:szCs w:val="19"/>
+          <w:highlight w:val="white"/>
+          <w:lang w:val="en-US" w:eastAsia="en-US"/>
+        </w:rPr>
+        <w:t>Middlepoint</w:t>
+      </w:r>
+      <w:proofErr w:type="spellEnd"/>
+      <w:r>
+        <w:rPr>
+          <w:rFonts w:ascii="Consolas" w:eastAsiaTheme="minorHAnsi" w:hAnsi="Consolas" w:cs="Consolas"/>
+          <w:color w:val="000000"/>
+          <w:sz w:val="19"/>
+          <w:szCs w:val="19"/>
+          <w:highlight w:val="white"/>
+          <w:lang w:val="en-US" w:eastAsia="en-US"/>
+        </w:rPr>
+        <w:t xml:space="preserve"> { </w:t>
+      </w:r>
+      <w:r>
+        <w:rPr>
+          <w:rFonts w:ascii="Consolas" w:eastAsiaTheme="minorHAnsi" w:hAnsi="Consolas" w:cs="Consolas"/>
+          <w:color w:val="0000FF"/>
+          <w:sz w:val="19"/>
+          <w:szCs w:val="19"/>
+          <w:highlight w:val="white"/>
+          <w:lang w:val="en-US" w:eastAsia="en-US"/>
+        </w:rPr>
+        <w:t>get</w:t>
+      </w:r>
+      <w:r>
+        <w:rPr>
+          <w:rFonts w:ascii="Consolas" w:eastAsiaTheme="minorHAnsi" w:hAnsi="Consolas" w:cs="Consolas"/>
+          <w:color w:val="000000"/>
+          <w:sz w:val="19"/>
+          <w:szCs w:val="19"/>
+          <w:highlight w:val="white"/>
+          <w:lang w:val="en-US" w:eastAsia="en-US"/>
+        </w:rPr>
+        <w:t>; }</w:t>
+      </w:r>
+    </w:p>
+    <w:p>
+      <w:pPr>
+        <w:autoSpaceDE w:val="0"/>
+        <w:autoSpaceDN w:val="0"/>
+        <w:adjustRightInd w:val="0"/>
+        <w:rPr>
+          <w:rFonts w:ascii="Consolas" w:eastAsiaTheme="minorHAnsi" w:hAnsi="Consolas" w:cs="Consolas"/>
+          <w:color w:val="000000"/>
+          <w:sz w:val="19"/>
+          <w:szCs w:val="19"/>
+          <w:highlight w:val="white"/>
+          <w:lang w:val="en-US" w:eastAsia="en-US"/>
+        </w:rPr>
+      </w:pPr>
+      <w:r>
+        <w:rPr>
+          <w:rFonts w:ascii="Consolas" w:eastAsiaTheme="minorHAnsi" w:hAnsi="Consolas" w:cs="Consolas"/>
+          <w:color w:val="000000"/>
+          <w:sz w:val="19"/>
+          <w:szCs w:val="19"/>
+          <w:highlight w:val="white"/>
+          <w:lang w:val="en-US" w:eastAsia="en-US"/>
+        </w:rPr>
+        <w:t xml:space="preserve">        </w:t>
+      </w:r>
+      <w:proofErr w:type="spellStart"/>
+      <w:r>
+        <w:rPr>
+          <w:rFonts w:ascii="Consolas" w:eastAsiaTheme="minorHAnsi" w:hAnsi="Consolas" w:cs="Consolas"/>
+          <w:color w:val="2B91AF"/>
+          <w:sz w:val="19"/>
+          <w:szCs w:val="19"/>
+          <w:highlight w:val="white"/>
+          <w:lang w:val="en-US" w:eastAsia="en-US"/>
+        </w:rPr>
+        <w:t>MapObjectType</w:t>
+      </w:r>
+      <w:proofErr w:type="spellEnd"/>
+      <w:r>
+        <w:rPr>
+          <w:rFonts w:ascii="Consolas" w:eastAsiaTheme="minorHAnsi" w:hAnsi="Consolas" w:cs="Consolas"/>
+          <w:color w:val="000000"/>
+          <w:sz w:val="19"/>
+          <w:szCs w:val="19"/>
+          <w:highlight w:val="white"/>
+          <w:lang w:val="en-US" w:eastAsia="en-US"/>
+        </w:rPr>
+        <w:t xml:space="preserve"> Type { </w:t>
+      </w:r>
+      <w:r>
+        <w:rPr>
+          <w:rFonts w:ascii="Consolas" w:eastAsiaTheme="minorHAnsi" w:hAnsi="Consolas" w:cs="Consolas"/>
+          <w:color w:val="0000FF"/>
+          <w:sz w:val="19"/>
+          <w:szCs w:val="19"/>
+          <w:highlight w:val="white"/>
+          <w:lang w:val="en-US" w:eastAsia="en-US"/>
+        </w:rPr>
+        <w:t>get</w:t>
+      </w:r>
+      <w:r>
+        <w:rPr>
+          <w:rFonts w:ascii="Consolas" w:eastAsiaTheme="minorHAnsi" w:hAnsi="Consolas" w:cs="Consolas"/>
+          <w:color w:val="000000"/>
+          <w:sz w:val="19"/>
+          <w:szCs w:val="19"/>
+          <w:highlight w:val="white"/>
+          <w:lang w:val="en-US" w:eastAsia="en-US"/>
+        </w:rPr>
+        <w:t>; }</w:t>
+      </w:r>
+    </w:p>
+    <w:p>
+      <w:pPr>
+        <w:autoSpaceDE w:val="0"/>
+        <w:autoSpaceDN w:val="0"/>
+        <w:adjustRightInd w:val="0"/>
+        <w:rPr>
+          <w:rFonts w:ascii="Consolas" w:eastAsiaTheme="minorHAnsi" w:hAnsi="Consolas" w:cs="Consolas"/>
+          <w:color w:val="000000"/>
+          <w:sz w:val="19"/>
+          <w:szCs w:val="19"/>
+          <w:highlight w:val="white"/>
+          <w:lang w:val="en-US" w:eastAsia="en-US"/>
+        </w:rPr>
+      </w:pPr>
+      <w:r>
+        <w:rPr>
+          <w:rFonts w:ascii="Consolas" w:eastAsiaTheme="minorHAnsi" w:hAnsi="Consolas" w:cs="Consolas"/>
+          <w:color w:val="000000"/>
+          <w:sz w:val="19"/>
+          <w:szCs w:val="19"/>
+          <w:highlight w:val="white"/>
+          <w:lang w:val="en-US" w:eastAsia="en-US"/>
+        </w:rPr>
+        <w:t xml:space="preserve">        </w:t>
+      </w:r>
+      <w:r>
+        <w:rPr>
+          <w:rFonts w:ascii="Consolas" w:eastAsiaTheme="minorHAnsi" w:hAnsi="Consolas" w:cs="Consolas"/>
+          <w:color w:val="0000FF"/>
+          <w:sz w:val="19"/>
+          <w:szCs w:val="19"/>
+          <w:highlight w:val="white"/>
+          <w:lang w:val="en-US" w:eastAsia="en-US"/>
+        </w:rPr>
+        <w:t>double</w:t>
+      </w:r>
+      <w:r>
+        <w:rPr>
+          <w:rFonts w:ascii="Consolas" w:eastAsiaTheme="minorHAnsi" w:hAnsi="Consolas" w:cs="Consolas"/>
+          <w:color w:val="000000"/>
+          <w:sz w:val="19"/>
+          <w:szCs w:val="19"/>
+          <w:highlight w:val="white"/>
+          <w:lang w:val="en-US" w:eastAsia="en-US"/>
+        </w:rPr>
+        <w:t xml:space="preserve"> </w:t>
+      </w:r>
+      <w:proofErr w:type="spellStart"/>
+      <w:r>
+        <w:rPr>
+          <w:rFonts w:ascii="Consolas" w:eastAsiaTheme="minorHAnsi" w:hAnsi="Consolas" w:cs="Consolas"/>
+          <w:color w:val="000000"/>
+          <w:sz w:val="19"/>
+          <w:szCs w:val="19"/>
+          <w:highlight w:val="white"/>
+          <w:lang w:val="en-US" w:eastAsia="en-US"/>
+        </w:rPr>
+        <w:t>GetDistanceTo</w:t>
+      </w:r>
+      <w:proofErr w:type="spellEnd"/>
+      <w:r>
+        <w:rPr>
+          <w:rFonts w:ascii="Consolas" w:eastAsiaTheme="minorHAnsi" w:hAnsi="Consolas" w:cs="Consolas"/>
+          <w:color w:val="000000"/>
+          <w:sz w:val="19"/>
+          <w:szCs w:val="19"/>
+          <w:highlight w:val="white"/>
+          <w:lang w:val="en-US" w:eastAsia="en-US"/>
+        </w:rPr>
+        <w:t>(</w:t>
+      </w:r>
+      <w:proofErr w:type="spellStart"/>
+      <w:r>
+        <w:rPr>
+          <w:rFonts w:ascii="Consolas" w:eastAsiaTheme="minorHAnsi" w:hAnsi="Consolas" w:cs="Consolas"/>
+          <w:color w:val="2B91AF"/>
+          <w:sz w:val="19"/>
+          <w:szCs w:val="19"/>
+          <w:highlight w:val="white"/>
+          <w:lang w:val="en-US" w:eastAsia="en-US"/>
+        </w:rPr>
+        <w:t>MapObject</w:t>
+      </w:r>
+      <w:proofErr w:type="spellEnd"/>
+      <w:r>
+        <w:rPr>
+          <w:rFonts w:ascii="Consolas" w:eastAsiaTheme="minorHAnsi" w:hAnsi="Consolas" w:cs="Consolas"/>
+          <w:color w:val="000000"/>
+          <w:sz w:val="19"/>
+          <w:szCs w:val="19"/>
+          <w:highlight w:val="white"/>
+          <w:lang w:val="en-US" w:eastAsia="en-US"/>
+        </w:rPr>
+        <w:t xml:space="preserve"> </w:t>
+      </w:r>
+      <w:proofErr w:type="spellStart"/>
+      <w:r>
+        <w:rPr>
+          <w:rFonts w:ascii="Consolas" w:eastAsiaTheme="minorHAnsi" w:hAnsi="Consolas" w:cs="Consolas"/>
+          <w:color w:val="000000"/>
+          <w:sz w:val="19"/>
+          <w:szCs w:val="19"/>
+          <w:highlight w:val="white"/>
+          <w:lang w:val="en-US" w:eastAsia="en-US"/>
+        </w:rPr>
+        <w:t>mapObject</w:t>
+      </w:r>
+      <w:proofErr w:type="spellEnd"/>
+      <w:r>
+        <w:rPr>
+          <w:rFonts w:ascii="Consolas" w:eastAsiaTheme="minorHAnsi" w:hAnsi="Consolas" w:cs="Consolas"/>
+          <w:color w:val="000000"/>
+          <w:sz w:val="19"/>
+          <w:szCs w:val="19"/>
+          <w:highlight w:val="white"/>
+          <w:lang w:val="en-US" w:eastAsia="en-US"/>
+        </w:rPr>
+        <w:t>);</w:t>
+      </w:r>
+    </w:p>
+    <w:p>
+      <w:pPr>
+        <w:autoSpaceDE w:val="0"/>
+        <w:autoSpaceDN w:val="0"/>
+        <w:adjustRightInd w:val="0"/>
+        <w:rPr>
+          <w:rFonts w:ascii="Consolas" w:eastAsiaTheme="minorHAnsi" w:hAnsi="Consolas" w:cs="Consolas"/>
+          <w:color w:val="000000"/>
+          <w:sz w:val="19"/>
+          <w:szCs w:val="19"/>
+          <w:highlight w:val="white"/>
+          <w:lang w:val="en-US" w:eastAsia="en-US"/>
+        </w:rPr>
+      </w:pPr>
+      <w:r>
+        <w:rPr>
+          <w:rFonts w:ascii="Consolas" w:eastAsiaTheme="minorHAnsi" w:hAnsi="Consolas" w:cs="Consolas"/>
+          <w:color w:val="000000"/>
+          <w:sz w:val="19"/>
+          <w:szCs w:val="19"/>
+          <w:highlight w:val="white"/>
+          <w:lang w:val="en-US" w:eastAsia="en-US"/>
+        </w:rPr>
+        <w:t xml:space="preserve">        </w:t>
+      </w:r>
+      <w:r>
+        <w:rPr>
+          <w:rFonts w:ascii="Consolas" w:eastAsiaTheme="minorHAnsi" w:hAnsi="Consolas" w:cs="Consolas"/>
+          <w:color w:val="0000FF"/>
+          <w:sz w:val="19"/>
+          <w:szCs w:val="19"/>
+          <w:highlight w:val="white"/>
+          <w:lang w:val="en-US" w:eastAsia="en-US"/>
+        </w:rPr>
+        <w:t>double</w:t>
+      </w:r>
+      <w:r>
+        <w:rPr>
+          <w:rFonts w:ascii="Consolas" w:eastAsiaTheme="minorHAnsi" w:hAnsi="Consolas" w:cs="Consolas"/>
+          <w:color w:val="000000"/>
+          <w:sz w:val="19"/>
+          <w:szCs w:val="19"/>
+          <w:highlight w:val="white"/>
+          <w:lang w:val="en-US" w:eastAsia="en-US"/>
+        </w:rPr>
+        <w:t xml:space="preserve"> </w:t>
+      </w:r>
+      <w:proofErr w:type="spellStart"/>
+      <w:r>
+        <w:rPr>
+          <w:rFonts w:ascii="Consolas" w:eastAsiaTheme="minorHAnsi" w:hAnsi="Consolas" w:cs="Consolas"/>
+          <w:color w:val="000000"/>
+          <w:sz w:val="19"/>
+          <w:szCs w:val="19"/>
+          <w:highlight w:val="white"/>
+          <w:lang w:val="en-US" w:eastAsia="en-US"/>
+        </w:rPr>
+        <w:t>GetDistanceTo</w:t>
+      </w:r>
+      <w:proofErr w:type="spellEnd"/>
+      <w:r>
+        <w:rPr>
+          <w:rFonts w:ascii="Consolas" w:eastAsiaTheme="minorHAnsi" w:hAnsi="Consolas" w:cs="Consolas"/>
+          <w:color w:val="000000"/>
+          <w:sz w:val="19"/>
+          <w:szCs w:val="19"/>
+          <w:highlight w:val="white"/>
+          <w:lang w:val="en-US" w:eastAsia="en-US"/>
+        </w:rPr>
+        <w:t>(</w:t>
+      </w:r>
+      <w:r>
+        <w:rPr>
+          <w:rFonts w:ascii="Consolas" w:eastAsiaTheme="minorHAnsi" w:hAnsi="Consolas" w:cs="Consolas"/>
+          <w:color w:val="2B91AF"/>
+          <w:sz w:val="19"/>
+          <w:szCs w:val="19"/>
+          <w:highlight w:val="white"/>
+          <w:lang w:val="en-US" w:eastAsia="en-US"/>
+        </w:rPr>
+        <w:t>Point</w:t>
+      </w:r>
+      <w:r>
+        <w:rPr>
+          <w:rFonts w:ascii="Consolas" w:eastAsiaTheme="minorHAnsi" w:hAnsi="Consolas" w:cs="Consolas"/>
+          <w:color w:val="000000"/>
+          <w:sz w:val="19"/>
+          <w:szCs w:val="19"/>
+          <w:highlight w:val="white"/>
+          <w:lang w:val="en-US" w:eastAsia="en-US"/>
+        </w:rPr>
+        <w:t xml:space="preserve"> point);</w:t>
+      </w:r>
+    </w:p>
+    <w:p>
+      <w:pPr>
+        <w:autoSpaceDE w:val="0"/>
+        <w:autoSpaceDN w:val="0"/>
+        <w:adjustRightInd w:val="0"/>
+        <w:rPr>
+          <w:rFonts w:ascii="Consolas" w:eastAsiaTheme="minorHAnsi" w:hAnsi="Consolas" w:cs="Consolas"/>
+          <w:color w:val="000000"/>
+          <w:sz w:val="19"/>
+          <w:szCs w:val="19"/>
+          <w:highlight w:val="white"/>
+          <w:lang w:val="en-US" w:eastAsia="en-US"/>
+        </w:rPr>
+      </w:pPr>
+      <w:r>
+        <w:rPr>
+          <w:rFonts w:ascii="Consolas" w:eastAsiaTheme="minorHAnsi" w:hAnsi="Consolas" w:cs="Consolas"/>
+          <w:color w:val="000000"/>
+          <w:sz w:val="19"/>
+          <w:szCs w:val="19"/>
+          <w:highlight w:val="white"/>
+          <w:lang w:val="en-US" w:eastAsia="en-US"/>
+        </w:rPr>
+        <w:t xml:space="preserve">        </w:t>
+      </w:r>
+      <w:r>
+        <w:rPr>
+          <w:rFonts w:ascii="Consolas" w:eastAsiaTheme="minorHAnsi" w:hAnsi="Consolas" w:cs="Consolas"/>
+          <w:color w:val="0000FF"/>
+          <w:sz w:val="19"/>
+          <w:szCs w:val="19"/>
+          <w:highlight w:val="white"/>
+          <w:lang w:val="en-US" w:eastAsia="en-US"/>
+        </w:rPr>
+        <w:t>double</w:t>
+      </w:r>
+      <w:r>
+        <w:rPr>
+          <w:rFonts w:ascii="Consolas" w:eastAsiaTheme="minorHAnsi" w:hAnsi="Consolas" w:cs="Consolas"/>
+          <w:color w:val="000000"/>
+          <w:sz w:val="19"/>
+          <w:szCs w:val="19"/>
+          <w:highlight w:val="white"/>
+          <w:lang w:val="en-US" w:eastAsia="en-US"/>
+        </w:rPr>
+        <w:t xml:space="preserve"> </w:t>
+      </w:r>
+      <w:proofErr w:type="spellStart"/>
+      <w:r>
+        <w:rPr>
+          <w:rFonts w:ascii="Consolas" w:eastAsiaTheme="minorHAnsi" w:hAnsi="Consolas" w:cs="Consolas"/>
+          <w:color w:val="000000"/>
+          <w:sz w:val="19"/>
+          <w:szCs w:val="19"/>
+          <w:highlight w:val="white"/>
+          <w:lang w:val="en-US" w:eastAsia="en-US"/>
+        </w:rPr>
+        <w:t>GetAngleTo</w:t>
+      </w:r>
+      <w:proofErr w:type="spellEnd"/>
+      <w:r>
+        <w:rPr>
+          <w:rFonts w:ascii="Consolas" w:eastAsiaTheme="minorHAnsi" w:hAnsi="Consolas" w:cs="Consolas"/>
+          <w:color w:val="000000"/>
+          <w:sz w:val="19"/>
+          <w:szCs w:val="19"/>
+          <w:highlight w:val="white"/>
+          <w:lang w:val="en-US" w:eastAsia="en-US"/>
+        </w:rPr>
+        <w:t>(</w:t>
+      </w:r>
+      <w:proofErr w:type="spellStart"/>
+      <w:r>
+        <w:rPr>
+          <w:rFonts w:ascii="Consolas" w:eastAsiaTheme="minorHAnsi" w:hAnsi="Consolas" w:cs="Consolas"/>
+          <w:color w:val="2B91AF"/>
+          <w:sz w:val="19"/>
+          <w:szCs w:val="19"/>
+          <w:highlight w:val="white"/>
+          <w:lang w:val="en-US" w:eastAsia="en-US"/>
+        </w:rPr>
+        <w:t>MapObject</w:t>
+      </w:r>
+      <w:proofErr w:type="spellEnd"/>
+      <w:r>
+        <w:rPr>
+          <w:rFonts w:ascii="Consolas" w:eastAsiaTheme="minorHAnsi" w:hAnsi="Consolas" w:cs="Consolas"/>
+          <w:color w:val="000000"/>
+          <w:sz w:val="19"/>
+          <w:szCs w:val="19"/>
+          <w:highlight w:val="white"/>
+          <w:lang w:val="en-US" w:eastAsia="en-US"/>
+        </w:rPr>
+        <w:t xml:space="preserve"> </w:t>
+      </w:r>
+      <w:proofErr w:type="spellStart"/>
+      <w:r>
+        <w:rPr>
+          <w:rFonts w:ascii="Consolas" w:eastAsiaTheme="minorHAnsi" w:hAnsi="Consolas" w:cs="Consolas"/>
+          <w:color w:val="000000"/>
+          <w:sz w:val="19"/>
+          <w:szCs w:val="19"/>
+          <w:highlight w:val="white"/>
+          <w:lang w:val="en-US" w:eastAsia="en-US"/>
+        </w:rPr>
+        <w:t>mapObject</w:t>
+      </w:r>
+      <w:proofErr w:type="spellEnd"/>
+      <w:r>
+        <w:rPr>
+          <w:rFonts w:ascii="Consolas" w:eastAsiaTheme="minorHAnsi" w:hAnsi="Consolas" w:cs="Consolas"/>
+          <w:color w:val="000000"/>
+          <w:sz w:val="19"/>
+          <w:szCs w:val="19"/>
+          <w:highlight w:val="white"/>
+          <w:lang w:val="en-US" w:eastAsia="en-US"/>
+        </w:rPr>
+        <w:t>);</w:t>
+      </w:r>
+    </w:p>
+    <w:p>
+      <w:pPr>
+        <w:autoSpaceDE w:val="0"/>
+        <w:autoSpaceDN w:val="0"/>
+        <w:adjustRightInd w:val="0"/>
+        <w:rPr>
+          <w:rFonts w:ascii="Consolas" w:eastAsiaTheme="minorHAnsi" w:hAnsi="Consolas" w:cs="Consolas"/>
+          <w:color w:val="000000"/>
+          <w:sz w:val="19"/>
+          <w:szCs w:val="19"/>
+          <w:highlight w:val="white"/>
+          <w:lang w:val="en-US" w:eastAsia="en-US"/>
+        </w:rPr>
+      </w:pPr>
+      <w:r>
+        <w:rPr>
+          <w:rFonts w:ascii="Consolas" w:eastAsiaTheme="minorHAnsi" w:hAnsi="Consolas" w:cs="Consolas"/>
+          <w:color w:val="000000"/>
+          <w:sz w:val="19"/>
+          <w:szCs w:val="19"/>
+          <w:highlight w:val="white"/>
+          <w:lang w:val="en-US" w:eastAsia="en-US"/>
+        </w:rPr>
+        <w:t xml:space="preserve">        </w:t>
+      </w:r>
+      <w:r>
+        <w:rPr>
+          <w:rFonts w:ascii="Consolas" w:eastAsiaTheme="minorHAnsi" w:hAnsi="Consolas" w:cs="Consolas"/>
+          <w:color w:val="0000FF"/>
+          <w:sz w:val="19"/>
+          <w:szCs w:val="19"/>
+          <w:highlight w:val="white"/>
+          <w:lang w:val="en-US" w:eastAsia="en-US"/>
+        </w:rPr>
+        <w:t>double</w:t>
+      </w:r>
+      <w:r>
+        <w:rPr>
+          <w:rFonts w:ascii="Consolas" w:eastAsiaTheme="minorHAnsi" w:hAnsi="Consolas" w:cs="Consolas"/>
+          <w:color w:val="000000"/>
+          <w:sz w:val="19"/>
+          <w:szCs w:val="19"/>
+          <w:highlight w:val="white"/>
+          <w:lang w:val="en-US" w:eastAsia="en-US"/>
+        </w:rPr>
+        <w:t xml:space="preserve"> </w:t>
+      </w:r>
+      <w:proofErr w:type="spellStart"/>
+      <w:r>
+        <w:rPr>
+          <w:rFonts w:ascii="Consolas" w:eastAsiaTheme="minorHAnsi" w:hAnsi="Consolas" w:cs="Consolas"/>
+          <w:color w:val="000000"/>
+          <w:sz w:val="19"/>
+          <w:szCs w:val="19"/>
+          <w:highlight w:val="white"/>
+          <w:lang w:val="en-US" w:eastAsia="en-US"/>
+        </w:rPr>
+        <w:t>GetAngleTo</w:t>
+      </w:r>
+      <w:proofErr w:type="spellEnd"/>
+      <w:r>
+        <w:rPr>
+          <w:rFonts w:ascii="Consolas" w:eastAsiaTheme="minorHAnsi" w:hAnsi="Consolas" w:cs="Consolas"/>
+          <w:color w:val="000000"/>
+          <w:sz w:val="19"/>
+          <w:szCs w:val="19"/>
+          <w:highlight w:val="white"/>
+          <w:lang w:val="en-US" w:eastAsia="en-US"/>
+        </w:rPr>
+        <w:t>(</w:t>
+      </w:r>
+      <w:r>
+        <w:rPr>
+          <w:rFonts w:ascii="Consolas" w:eastAsiaTheme="minorHAnsi" w:hAnsi="Consolas" w:cs="Consolas"/>
+          <w:color w:val="2B91AF"/>
+          <w:sz w:val="19"/>
+          <w:szCs w:val="19"/>
+          <w:highlight w:val="white"/>
+          <w:lang w:val="en-US" w:eastAsia="en-US"/>
+        </w:rPr>
+        <w:t>Point</w:t>
+      </w:r>
+      <w:r>
+        <w:rPr>
+          <w:rFonts w:ascii="Consolas" w:eastAsiaTheme="minorHAnsi" w:hAnsi="Consolas" w:cs="Consolas"/>
+          <w:color w:val="000000"/>
+          <w:sz w:val="19"/>
+          <w:szCs w:val="19"/>
+          <w:highlight w:val="white"/>
+          <w:lang w:val="en-US" w:eastAsia="en-US"/>
+        </w:rPr>
+        <w:t xml:space="preserve"> point);</w:t>
+      </w:r>
+    </w:p>
+    <w:p>
+      <w:pPr>
+        <w:rPr>
+          <w:rFonts w:ascii="Consolas" w:eastAsiaTheme="minorHAnsi" w:hAnsi="Consolas" w:cs="Consolas"/>
+          <w:color w:val="000000"/>
+          <w:sz w:val="19"/>
+          <w:szCs w:val="19"/>
+          <w:lang w:val="en-US" w:eastAsia="en-US"/>
+        </w:rPr>
+      </w:pPr>
+      <w:r>
+        <w:rPr>
+          <w:rFonts w:ascii="Consolas" w:eastAsiaTheme="minorHAnsi" w:hAnsi="Consolas" w:cs="Consolas"/>
+          <w:color w:val="000000"/>
+          <w:sz w:val="19"/>
+          <w:szCs w:val="19"/>
+          <w:highlight w:val="white"/>
+          <w:lang w:val="en-US" w:eastAsia="en-US"/>
+        </w:rPr>
+        <w:t xml:space="preserve">    </w:t>
+      </w:r>
+      <w:r>
+        <w:rPr>
+          <w:rFonts w:ascii="Consolas" w:eastAsiaTheme="minorHAnsi" w:hAnsi="Consolas" w:cs="Consolas"/>
+          <w:color w:val="000000"/>
+          <w:sz w:val="19"/>
+          <w:szCs w:val="19"/>
+          <w:highlight w:val="white"/>
+          <w:lang w:eastAsia="en-US"/>
+        </w:rPr>
+        <w:t>}</w:t>
+      </w:r>
+    </w:p>
+    <w:p>
+      <w:pPr>
+        <w:rPr>
+          <w:sz w:val="28"/>
+          <w:szCs w:val="28"/>
+          <w:lang w:val="en-US"/>
+        </w:rPr>
+      </w:pPr>
+    </w:p>
+    <w:p>
+      <w:pPr>
+        <w:rPr>
+          <w:sz w:val="28"/>
+          <w:szCs w:val="28"/>
+          <w:lang w:val="en-US"/>
+        </w:rPr>
+      </w:pPr>
+      <w:r>
+        <w:rPr>
+          <w:sz w:val="28"/>
+          <w:szCs w:val="28"/>
+        </w:rPr>
+        <w:t>Описание особенностей точек</w:t>
+      </w:r>
+      <w:r>
+        <w:rPr>
+          <w:sz w:val="28"/>
+          <w:szCs w:val="28"/>
+          <w:lang w:val="en-US"/>
+        </w:rPr>
+        <w:t>:</w:t>
+      </w:r>
+    </w:p>
+    <w:p>
+      <w:pPr>
+        <w:autoSpaceDE w:val="0"/>
+        <w:autoSpaceDN w:val="0"/>
+        <w:adjustRightInd w:val="0"/>
+        <w:rPr>
+          <w:rFonts w:ascii="Consolas" w:eastAsiaTheme="minorHAnsi" w:hAnsi="Consolas" w:cs="Consolas"/>
+          <w:color w:val="000000"/>
+          <w:sz w:val="19"/>
+          <w:szCs w:val="19"/>
+          <w:highlight w:val="white"/>
+          <w:lang w:val="en-US" w:eastAsia="en-US"/>
+        </w:rPr>
+      </w:pPr>
+      <w:r>
+        <w:rPr>
+          <w:rFonts w:ascii="Consolas" w:eastAsiaTheme="minorHAnsi" w:hAnsi="Consolas" w:cs="Consolas"/>
+          <w:color w:val="000000"/>
+          <w:sz w:val="19"/>
+          <w:szCs w:val="19"/>
+          <w:highlight w:val="white"/>
+          <w:lang w:val="en-US" w:eastAsia="en-US"/>
+        </w:rPr>
+        <w:t xml:space="preserve">    </w:t>
+      </w:r>
+      <w:r>
+        <w:rPr>
+          <w:rFonts w:ascii="Consolas" w:eastAsiaTheme="minorHAnsi" w:hAnsi="Consolas" w:cs="Consolas"/>
+          <w:color w:val="0000FF"/>
+          <w:sz w:val="19"/>
+          <w:szCs w:val="19"/>
+          <w:highlight w:val="white"/>
+          <w:lang w:val="en-US" w:eastAsia="en-US"/>
+        </w:rPr>
+        <w:t>interface</w:t>
+      </w:r>
+      <w:r>
+        <w:rPr>
+          <w:rFonts w:ascii="Consolas" w:eastAsiaTheme="minorHAnsi" w:hAnsi="Consolas" w:cs="Consolas"/>
+          <w:color w:val="000000"/>
+          <w:sz w:val="19"/>
+          <w:szCs w:val="19"/>
+          <w:highlight w:val="white"/>
+          <w:lang w:val="en-US" w:eastAsia="en-US"/>
+        </w:rPr>
+        <w:t xml:space="preserve"> </w:t>
+      </w:r>
+      <w:proofErr w:type="spellStart"/>
+      <w:r>
+        <w:rPr>
+          <w:rFonts w:ascii="Consolas" w:eastAsiaTheme="minorHAnsi" w:hAnsi="Consolas" w:cs="Consolas"/>
+          <w:color w:val="2B91AF"/>
+          <w:sz w:val="19"/>
+          <w:szCs w:val="19"/>
+          <w:highlight w:val="white"/>
+          <w:lang w:val="en-US" w:eastAsia="en-US"/>
+        </w:rPr>
+        <w:t>IPointDescriptor</w:t>
+      </w:r>
+      <w:proofErr w:type="spellEnd"/>
+      <w:r>
+        <w:rPr>
+          <w:rFonts w:ascii="Consolas" w:eastAsiaTheme="minorHAnsi" w:hAnsi="Consolas" w:cs="Consolas"/>
+          <w:color w:val="000000"/>
+          <w:sz w:val="19"/>
+          <w:szCs w:val="19"/>
+          <w:highlight w:val="white"/>
+          <w:lang w:val="en-US" w:eastAsia="en-US"/>
+        </w:rPr>
+        <w:t>&lt;</w:t>
+      </w:r>
+      <w:r>
+        <w:rPr>
+          <w:rFonts w:ascii="Consolas" w:eastAsiaTheme="minorHAnsi" w:hAnsi="Consolas" w:cs="Consolas"/>
+          <w:color w:val="2B91AF"/>
+          <w:sz w:val="19"/>
+          <w:szCs w:val="19"/>
+          <w:highlight w:val="white"/>
+          <w:lang w:val="en-US" w:eastAsia="en-US"/>
+        </w:rPr>
+        <w:t>T</w:t>
+      </w:r>
+      <w:r>
+        <w:rPr>
+          <w:rFonts w:ascii="Consolas" w:eastAsiaTheme="minorHAnsi" w:hAnsi="Consolas" w:cs="Consolas"/>
+          <w:color w:val="000000"/>
+          <w:sz w:val="19"/>
+          <w:szCs w:val="19"/>
+          <w:highlight w:val="white"/>
+          <w:lang w:val="en-US" w:eastAsia="en-US"/>
+        </w:rPr>
+        <w:t>&gt;</w:t>
+      </w:r>
+    </w:p>
+    <w:p>
+      <w:pPr>
+        <w:autoSpaceDE w:val="0"/>
+        <w:autoSpaceDN w:val="0"/>
+        <w:adjustRightInd w:val="0"/>
+        <w:rPr>
+          <w:rFonts w:ascii="Consolas" w:eastAsiaTheme="minorHAnsi" w:hAnsi="Consolas" w:cs="Consolas"/>
+          <w:color w:val="000000"/>
+          <w:sz w:val="19"/>
+          <w:szCs w:val="19"/>
+          <w:highlight w:val="white"/>
+          <w:lang w:val="en-US" w:eastAsia="en-US"/>
+        </w:rPr>
+      </w:pPr>
+      <w:r>
+        <w:rPr>
+          <w:rFonts w:ascii="Consolas" w:eastAsiaTheme="minorHAnsi" w:hAnsi="Consolas" w:cs="Consolas"/>
+          <w:color w:val="000000"/>
+          <w:sz w:val="19"/>
+          <w:szCs w:val="19"/>
+          <w:highlight w:val="white"/>
+          <w:lang w:val="en-US" w:eastAsia="en-US"/>
+        </w:rPr>
+        <w:t xml:space="preserve">    {</w:t>
+      </w:r>
+    </w:p>
+    <w:p>
+      <w:pPr>
+        <w:autoSpaceDE w:val="0"/>
+        <w:autoSpaceDN w:val="0"/>
+        <w:adjustRightInd w:val="0"/>
+        <w:rPr>
+          <w:rFonts w:ascii="Consolas" w:eastAsiaTheme="minorHAnsi" w:hAnsi="Consolas" w:cs="Consolas"/>
+          <w:color w:val="000000"/>
+          <w:sz w:val="19"/>
+          <w:szCs w:val="19"/>
+          <w:highlight w:val="white"/>
+          <w:lang w:val="en-US" w:eastAsia="en-US"/>
+        </w:rPr>
+      </w:pPr>
+      <w:r>
+        <w:rPr>
+          <w:rFonts w:ascii="Consolas" w:eastAsiaTheme="minorHAnsi" w:hAnsi="Consolas" w:cs="Consolas"/>
+          <w:color w:val="000000"/>
+          <w:sz w:val="19"/>
+          <w:szCs w:val="19"/>
+          <w:highlight w:val="white"/>
+          <w:lang w:val="en-US" w:eastAsia="en-US"/>
+        </w:rPr>
+        <w:t xml:space="preserve">        </w:t>
+      </w:r>
+      <w:r>
+        <w:rPr>
+          <w:rFonts w:ascii="Consolas" w:eastAsiaTheme="minorHAnsi" w:hAnsi="Consolas" w:cs="Consolas"/>
+          <w:color w:val="0000FF"/>
+          <w:sz w:val="19"/>
+          <w:szCs w:val="19"/>
+          <w:highlight w:val="white"/>
+          <w:lang w:val="en-US" w:eastAsia="en-US"/>
+        </w:rPr>
+        <w:t>double</w:t>
+      </w:r>
+      <w:r>
+        <w:rPr>
+          <w:rFonts w:ascii="Consolas" w:eastAsiaTheme="minorHAnsi" w:hAnsi="Consolas" w:cs="Consolas"/>
+          <w:color w:val="000000"/>
+          <w:sz w:val="19"/>
+          <w:szCs w:val="19"/>
+          <w:highlight w:val="white"/>
+          <w:lang w:val="en-US" w:eastAsia="en-US"/>
+        </w:rPr>
+        <w:t xml:space="preserve"> [] Values { </w:t>
+      </w:r>
+      <w:r>
+        <w:rPr>
+          <w:rFonts w:ascii="Consolas" w:eastAsiaTheme="minorHAnsi" w:hAnsi="Consolas" w:cs="Consolas"/>
+          <w:color w:val="0000FF"/>
+          <w:sz w:val="19"/>
+          <w:szCs w:val="19"/>
+          <w:highlight w:val="white"/>
+          <w:lang w:val="en-US" w:eastAsia="en-US"/>
+        </w:rPr>
+        <w:t>get</w:t>
+      </w:r>
+      <w:r>
+        <w:rPr>
+          <w:rFonts w:ascii="Consolas" w:eastAsiaTheme="minorHAnsi" w:hAnsi="Consolas" w:cs="Consolas"/>
+          <w:color w:val="000000"/>
+          <w:sz w:val="19"/>
+          <w:szCs w:val="19"/>
+          <w:highlight w:val="white"/>
+          <w:lang w:val="en-US" w:eastAsia="en-US"/>
+        </w:rPr>
+        <w:t>; }</w:t>
+      </w:r>
+    </w:p>
+    <w:p>
+      <w:pPr>
+        <w:autoSpaceDE w:val="0"/>
+        <w:autoSpaceDN w:val="0"/>
+        <w:adjustRightInd w:val="0"/>
+        <w:rPr>
+          <w:rFonts w:ascii="Consolas" w:eastAsiaTheme="minorHAnsi" w:hAnsi="Consolas" w:cs="Consolas"/>
+          <w:color w:val="000000"/>
+          <w:sz w:val="19"/>
+          <w:szCs w:val="19"/>
+          <w:highlight w:val="white"/>
+          <w:lang w:eastAsia="en-US"/>
+        </w:rPr>
+      </w:pPr>
+      <w:r>
+        <w:rPr>
+          <w:rFonts w:ascii="Consolas" w:eastAsiaTheme="minorHAnsi" w:hAnsi="Consolas" w:cs="Consolas"/>
+          <w:color w:val="000000"/>
+          <w:sz w:val="19"/>
+          <w:szCs w:val="19"/>
+          <w:highlight w:val="white"/>
+          <w:lang w:val="en-US" w:eastAsia="en-US"/>
+        </w:rPr>
+        <w:t xml:space="preserve">        </w:t>
+      </w:r>
+      <w:proofErr w:type="spellStart"/>
+      <w:r>
+        <w:rPr>
+          <w:rFonts w:ascii="Consolas" w:eastAsiaTheme="minorHAnsi" w:hAnsi="Consolas" w:cs="Consolas"/>
+          <w:color w:val="0000FF"/>
+          <w:sz w:val="19"/>
+          <w:szCs w:val="19"/>
+          <w:highlight w:val="white"/>
+          <w:lang w:eastAsia="en-US"/>
+        </w:rPr>
+        <w:t>double</w:t>
+      </w:r>
+      <w:proofErr w:type="spellEnd"/>
+      <w:r>
+        <w:rPr>
+          <w:rFonts w:ascii="Consolas" w:eastAsiaTheme="minorHAnsi" w:hAnsi="Consolas" w:cs="Consolas"/>
+          <w:color w:val="000000"/>
+          <w:sz w:val="19"/>
+          <w:szCs w:val="19"/>
+          <w:highlight w:val="white"/>
+          <w:lang w:eastAsia="en-US"/>
+        </w:rPr>
+        <w:t xml:space="preserve"> </w:t>
+      </w:r>
+      <w:proofErr w:type="spellStart"/>
+      <w:r>
+        <w:rPr>
+          <w:rFonts w:ascii="Consolas" w:eastAsiaTheme="minorHAnsi" w:hAnsi="Consolas" w:cs="Consolas"/>
+          <w:color w:val="000000"/>
+          <w:sz w:val="19"/>
+          <w:szCs w:val="19"/>
+          <w:highlight w:val="white"/>
+          <w:lang w:eastAsia="en-US"/>
+        </w:rPr>
+        <w:t>GetDistinctWith</w:t>
+      </w:r>
+      <w:proofErr w:type="spellEnd"/>
+      <w:r>
+        <w:rPr>
+          <w:rFonts w:ascii="Consolas" w:eastAsiaTheme="minorHAnsi" w:hAnsi="Consolas" w:cs="Consolas"/>
+          <w:color w:val="000000"/>
+          <w:sz w:val="19"/>
+          <w:szCs w:val="19"/>
+          <w:highlight w:val="white"/>
+          <w:lang w:eastAsia="en-US"/>
+        </w:rPr>
+        <w:t>(</w:t>
+      </w:r>
+      <w:r>
+        <w:rPr>
+          <w:rFonts w:ascii="Consolas" w:eastAsiaTheme="minorHAnsi" w:hAnsi="Consolas" w:cs="Consolas"/>
+          <w:color w:val="2B91AF"/>
+          <w:sz w:val="19"/>
+          <w:szCs w:val="19"/>
+          <w:highlight w:val="white"/>
+          <w:lang w:eastAsia="en-US"/>
+        </w:rPr>
+        <w:t>T</w:t>
+      </w:r>
+      <w:r>
+        <w:rPr>
+          <w:rFonts w:ascii="Consolas" w:eastAsiaTheme="minorHAnsi" w:hAnsi="Consolas" w:cs="Consolas"/>
+          <w:color w:val="000000"/>
+          <w:sz w:val="19"/>
+          <w:szCs w:val="19"/>
+          <w:highlight w:val="white"/>
+          <w:lang w:eastAsia="en-US"/>
+        </w:rPr>
+        <w:t xml:space="preserve"> </w:t>
+      </w:r>
+      <w:proofErr w:type="spellStart"/>
+      <w:r>
+        <w:rPr>
+          <w:rFonts w:ascii="Consolas" w:eastAsiaTheme="minorHAnsi" w:hAnsi="Consolas" w:cs="Consolas"/>
+          <w:color w:val="000000"/>
+          <w:sz w:val="19"/>
+          <w:szCs w:val="19"/>
+          <w:highlight w:val="white"/>
+          <w:lang w:eastAsia="en-US"/>
+        </w:rPr>
+        <w:t>other</w:t>
+      </w:r>
+      <w:proofErr w:type="spellEnd"/>
+      <w:r>
+        <w:rPr>
+          <w:rFonts w:ascii="Consolas" w:eastAsiaTheme="minorHAnsi" w:hAnsi="Consolas" w:cs="Consolas"/>
+          <w:color w:val="000000"/>
+          <w:sz w:val="19"/>
+          <w:szCs w:val="19"/>
+          <w:highlight w:val="white"/>
+          <w:lang w:eastAsia="en-US"/>
+        </w:rPr>
+        <w:t>);</w:t>
+      </w:r>
+    </w:p>
+    <w:p>
+      <w:pPr>
+        <w:rPr>
+          <w:rFonts w:ascii="Consolas" w:eastAsiaTheme="minorHAnsi" w:hAnsi="Consolas" w:cs="Consolas"/>
+          <w:color w:val="000000"/>
+          <w:sz w:val="19"/>
+          <w:szCs w:val="19"/>
+          <w:lang w:val="en-US" w:eastAsia="en-US"/>
+        </w:rPr>
+      </w:pPr>
+      <w:r>
+        <w:rPr>
+          <w:rFonts w:ascii="Consolas" w:eastAsiaTheme="minorHAnsi" w:hAnsi="Consolas" w:cs="Consolas"/>
+          <w:color w:val="000000"/>
+          <w:sz w:val="19"/>
+          <w:szCs w:val="19"/>
+          <w:highlight w:val="white"/>
+          <w:lang w:eastAsia="en-US"/>
+        </w:rPr>
+        <w:t xml:space="preserve">    }</w:t>
+      </w:r>
+    </w:p>
+    <w:p>
+      <w:pPr>
+        <w:rPr>
+          <w:rFonts w:ascii="Consolas" w:eastAsiaTheme="minorHAnsi" w:hAnsi="Consolas" w:cs="Consolas"/>
+          <w:color w:val="000000"/>
+          <w:sz w:val="19"/>
+          <w:szCs w:val="19"/>
+          <w:lang w:val="en-US" w:eastAsia="en-US"/>
+        </w:rPr>
+      </w:pPr>
+    </w:p>
+    <w:p>
+      <w:pPr>
+        <w:rPr>
+          <w:sz w:val="28"/>
+          <w:szCs w:val="28"/>
+          <w:lang w:val="en-US"/>
+        </w:rPr>
+      </w:pPr>
+      <w:r>
+        <w:rPr>
+          <w:sz w:val="28"/>
+          <w:szCs w:val="28"/>
+        </w:rPr>
+        <w:t>Базовая обработка изображений</w:t>
+      </w:r>
+      <w:r>
+        <w:rPr>
+          <w:sz w:val="28"/>
+          <w:szCs w:val="28"/>
+          <w:lang w:val="en-US"/>
+        </w:rPr>
+        <w:t>:</w:t>
+      </w:r>
+    </w:p>
+    <w:p>
+      <w:pPr>
+        <w:autoSpaceDE w:val="0"/>
+        <w:autoSpaceDN w:val="0"/>
+        <w:adjustRightInd w:val="0"/>
+        <w:rPr>
+          <w:rFonts w:ascii="Consolas" w:eastAsiaTheme="minorHAnsi" w:hAnsi="Consolas" w:cs="Consolas"/>
+          <w:color w:val="000000"/>
+          <w:sz w:val="19"/>
+          <w:szCs w:val="19"/>
+          <w:highlight w:val="white"/>
+          <w:lang w:val="en-US" w:eastAsia="en-US"/>
+        </w:rPr>
+      </w:pPr>
+      <w:r>
+        <w:rPr>
+          <w:rFonts w:ascii="Consolas" w:eastAsiaTheme="minorHAnsi" w:hAnsi="Consolas" w:cs="Consolas"/>
+          <w:color w:val="000000"/>
+          <w:sz w:val="19"/>
+          <w:szCs w:val="19"/>
+          <w:highlight w:val="white"/>
+          <w:lang w:val="en-US" w:eastAsia="en-US"/>
+        </w:rPr>
+        <w:t xml:space="preserve">    </w:t>
+      </w:r>
+      <w:r>
+        <w:rPr>
+          <w:rFonts w:ascii="Consolas" w:eastAsiaTheme="minorHAnsi" w:hAnsi="Consolas" w:cs="Consolas"/>
+          <w:color w:val="0000FF"/>
+          <w:sz w:val="19"/>
+          <w:szCs w:val="19"/>
+          <w:highlight w:val="white"/>
+          <w:lang w:val="en-US" w:eastAsia="en-US"/>
+        </w:rPr>
+        <w:t>interface</w:t>
+      </w:r>
+      <w:r>
+        <w:rPr>
+          <w:rFonts w:ascii="Consolas" w:eastAsiaTheme="minorHAnsi" w:hAnsi="Consolas" w:cs="Consolas"/>
+          <w:color w:val="000000"/>
+          <w:sz w:val="19"/>
+          <w:szCs w:val="19"/>
+          <w:highlight w:val="white"/>
+          <w:lang w:val="en-US" w:eastAsia="en-US"/>
+        </w:rPr>
+        <w:t xml:space="preserve"> </w:t>
+      </w:r>
+      <w:proofErr w:type="spellStart"/>
+      <w:r>
+        <w:rPr>
+          <w:rFonts w:ascii="Consolas" w:eastAsiaTheme="minorHAnsi" w:hAnsi="Consolas" w:cs="Consolas"/>
+          <w:color w:val="2B91AF"/>
+          <w:sz w:val="19"/>
+          <w:szCs w:val="19"/>
+          <w:highlight w:val="white"/>
+          <w:lang w:val="en-US" w:eastAsia="en-US"/>
+        </w:rPr>
+        <w:t>IPreProcessor</w:t>
+      </w:r>
+      <w:proofErr w:type="spellEnd"/>
+    </w:p>
+    <w:p>
+      <w:pPr>
+        <w:autoSpaceDE w:val="0"/>
+        <w:autoSpaceDN w:val="0"/>
+        <w:adjustRightInd w:val="0"/>
+        <w:rPr>
+          <w:rFonts w:ascii="Consolas" w:eastAsiaTheme="minorHAnsi" w:hAnsi="Consolas" w:cs="Consolas"/>
+          <w:color w:val="000000"/>
+          <w:sz w:val="19"/>
+          <w:szCs w:val="19"/>
+          <w:highlight w:val="white"/>
+          <w:lang w:val="en-US" w:eastAsia="en-US"/>
+        </w:rPr>
+      </w:pPr>
+      <w:r>
+        <w:rPr>
+          <w:rFonts w:ascii="Consolas" w:eastAsiaTheme="minorHAnsi" w:hAnsi="Consolas" w:cs="Consolas"/>
+          <w:color w:val="000000"/>
+          <w:sz w:val="19"/>
+          <w:szCs w:val="19"/>
+          <w:highlight w:val="white"/>
+          <w:lang w:val="en-US" w:eastAsia="en-US"/>
+        </w:rPr>
+        <w:t xml:space="preserve">    {</w:t>
+      </w:r>
+    </w:p>
+    <w:p>
+      <w:pPr>
+        <w:autoSpaceDE w:val="0"/>
+        <w:autoSpaceDN w:val="0"/>
+        <w:adjustRightInd w:val="0"/>
+        <w:rPr>
+          <w:rFonts w:ascii="Consolas" w:eastAsiaTheme="minorHAnsi" w:hAnsi="Consolas" w:cs="Consolas"/>
+          <w:color w:val="000000"/>
+          <w:sz w:val="19"/>
+          <w:szCs w:val="19"/>
+          <w:highlight w:val="white"/>
+          <w:lang w:val="en-US" w:eastAsia="en-US"/>
+        </w:rPr>
+      </w:pPr>
+      <w:r>
+        <w:rPr>
+          <w:rFonts w:ascii="Consolas" w:eastAsiaTheme="minorHAnsi" w:hAnsi="Consolas" w:cs="Consolas"/>
+          <w:color w:val="000000"/>
+          <w:sz w:val="19"/>
+          <w:szCs w:val="19"/>
+          <w:highlight w:val="white"/>
+          <w:lang w:val="en-US" w:eastAsia="en-US"/>
+        </w:rPr>
+        <w:t xml:space="preserve">        </w:t>
+      </w:r>
+      <w:r>
+        <w:rPr>
+          <w:rFonts w:ascii="Consolas" w:eastAsiaTheme="minorHAnsi" w:hAnsi="Consolas" w:cs="Consolas"/>
+          <w:color w:val="2B91AF"/>
+          <w:sz w:val="19"/>
+          <w:szCs w:val="19"/>
+          <w:highlight w:val="white"/>
+          <w:lang w:val="en-US" w:eastAsia="en-US"/>
+        </w:rPr>
+        <w:t>Bitmap</w:t>
+      </w:r>
+      <w:r>
+        <w:rPr>
+          <w:rFonts w:ascii="Consolas" w:eastAsiaTheme="minorHAnsi" w:hAnsi="Consolas" w:cs="Consolas"/>
+          <w:color w:val="000000"/>
+          <w:sz w:val="19"/>
+          <w:szCs w:val="19"/>
+          <w:highlight w:val="white"/>
+          <w:lang w:val="en-US" w:eastAsia="en-US"/>
+        </w:rPr>
+        <w:t xml:space="preserve"> </w:t>
+      </w:r>
+      <w:proofErr w:type="spellStart"/>
+      <w:r>
+        <w:rPr>
+          <w:rFonts w:ascii="Consolas" w:eastAsiaTheme="minorHAnsi" w:hAnsi="Consolas" w:cs="Consolas"/>
+          <w:color w:val="000000"/>
+          <w:sz w:val="19"/>
+          <w:szCs w:val="19"/>
+          <w:highlight w:val="white"/>
+          <w:lang w:val="en-US" w:eastAsia="en-US"/>
+        </w:rPr>
+        <w:t>EqualiseHistogram</w:t>
+      </w:r>
+      <w:proofErr w:type="spellEnd"/>
+      <w:r>
+        <w:rPr>
+          <w:rFonts w:ascii="Consolas" w:eastAsiaTheme="minorHAnsi" w:hAnsi="Consolas" w:cs="Consolas"/>
+          <w:color w:val="000000"/>
+          <w:sz w:val="19"/>
+          <w:szCs w:val="19"/>
+          <w:highlight w:val="white"/>
+          <w:lang w:val="en-US" w:eastAsia="en-US"/>
+        </w:rPr>
+        <w:t>(</w:t>
+      </w:r>
+      <w:r>
+        <w:rPr>
+          <w:rFonts w:ascii="Consolas" w:eastAsiaTheme="minorHAnsi" w:hAnsi="Consolas" w:cs="Consolas"/>
+          <w:color w:val="2B91AF"/>
+          <w:sz w:val="19"/>
+          <w:szCs w:val="19"/>
+          <w:highlight w:val="white"/>
+          <w:lang w:val="en-US" w:eastAsia="en-US"/>
+        </w:rPr>
+        <w:t>Bitmap</w:t>
+      </w:r>
+      <w:r>
+        <w:rPr>
+          <w:rFonts w:ascii="Consolas" w:eastAsiaTheme="minorHAnsi" w:hAnsi="Consolas" w:cs="Consolas"/>
+          <w:color w:val="000000"/>
+          <w:sz w:val="19"/>
+          <w:szCs w:val="19"/>
+          <w:highlight w:val="white"/>
+          <w:lang w:val="en-US" w:eastAsia="en-US"/>
+        </w:rPr>
+        <w:t xml:space="preserve"> source);</w:t>
+      </w:r>
+    </w:p>
+    <w:p>
+      <w:pPr>
+        <w:autoSpaceDE w:val="0"/>
+        <w:autoSpaceDN w:val="0"/>
+        <w:adjustRightInd w:val="0"/>
+        <w:rPr>
+          <w:rFonts w:ascii="Consolas" w:eastAsiaTheme="minorHAnsi" w:hAnsi="Consolas" w:cs="Consolas"/>
+          <w:color w:val="000000"/>
+          <w:sz w:val="19"/>
+          <w:szCs w:val="19"/>
+          <w:highlight w:val="white"/>
+          <w:lang w:val="en-US" w:eastAsia="en-US"/>
+        </w:rPr>
+      </w:pPr>
+      <w:r>
+        <w:rPr>
+          <w:rFonts w:ascii="Consolas" w:eastAsiaTheme="minorHAnsi" w:hAnsi="Consolas" w:cs="Consolas"/>
+          <w:color w:val="000000"/>
+          <w:sz w:val="19"/>
+          <w:szCs w:val="19"/>
+          <w:highlight w:val="white"/>
+          <w:lang w:val="en-US" w:eastAsia="en-US"/>
+        </w:rPr>
+        <w:t xml:space="preserve">        </w:t>
+      </w:r>
+      <w:r>
+        <w:rPr>
+          <w:rFonts w:ascii="Consolas" w:eastAsiaTheme="minorHAnsi" w:hAnsi="Consolas" w:cs="Consolas"/>
+          <w:color w:val="2B91AF"/>
+          <w:sz w:val="19"/>
+          <w:szCs w:val="19"/>
+          <w:highlight w:val="white"/>
+          <w:lang w:val="en-US" w:eastAsia="en-US"/>
+        </w:rPr>
+        <w:t>Bitmap</w:t>
+      </w:r>
+      <w:r>
+        <w:rPr>
+          <w:rFonts w:ascii="Consolas" w:eastAsiaTheme="minorHAnsi" w:hAnsi="Consolas" w:cs="Consolas"/>
+          <w:color w:val="000000"/>
+          <w:sz w:val="19"/>
+          <w:szCs w:val="19"/>
+          <w:highlight w:val="white"/>
+          <w:lang w:val="en-US" w:eastAsia="en-US"/>
+        </w:rPr>
+        <w:t xml:space="preserve"> </w:t>
+      </w:r>
+      <w:proofErr w:type="spellStart"/>
+      <w:r>
+        <w:rPr>
+          <w:rFonts w:ascii="Consolas" w:eastAsiaTheme="minorHAnsi" w:hAnsi="Consolas" w:cs="Consolas"/>
+          <w:color w:val="000000"/>
+          <w:sz w:val="19"/>
+          <w:szCs w:val="19"/>
+          <w:highlight w:val="white"/>
+          <w:lang w:val="en-US" w:eastAsia="en-US"/>
+        </w:rPr>
+        <w:t>GaussFilter</w:t>
+      </w:r>
+      <w:proofErr w:type="spellEnd"/>
+      <w:r>
+        <w:rPr>
+          <w:rFonts w:ascii="Consolas" w:eastAsiaTheme="minorHAnsi" w:hAnsi="Consolas" w:cs="Consolas"/>
+          <w:color w:val="000000"/>
+          <w:sz w:val="19"/>
+          <w:szCs w:val="19"/>
+          <w:highlight w:val="white"/>
+          <w:lang w:val="en-US" w:eastAsia="en-US"/>
+        </w:rPr>
+        <w:t>(</w:t>
+      </w:r>
+      <w:r>
+        <w:rPr>
+          <w:rFonts w:ascii="Consolas" w:eastAsiaTheme="minorHAnsi" w:hAnsi="Consolas" w:cs="Consolas"/>
+          <w:color w:val="2B91AF"/>
+          <w:sz w:val="19"/>
+          <w:szCs w:val="19"/>
+          <w:highlight w:val="white"/>
+          <w:lang w:val="en-US" w:eastAsia="en-US"/>
+        </w:rPr>
+        <w:t>Bitmap</w:t>
+      </w:r>
+      <w:r>
+        <w:rPr>
+          <w:rFonts w:ascii="Consolas" w:eastAsiaTheme="minorHAnsi" w:hAnsi="Consolas" w:cs="Consolas"/>
+          <w:color w:val="000000"/>
+          <w:sz w:val="19"/>
+          <w:szCs w:val="19"/>
+          <w:highlight w:val="white"/>
+          <w:lang w:val="en-US" w:eastAsia="en-US"/>
+        </w:rPr>
+        <w:t xml:space="preserve"> source, </w:t>
+      </w:r>
+      <w:proofErr w:type="spellStart"/>
+      <w:r>
+        <w:rPr>
+          <w:rFonts w:ascii="Consolas" w:eastAsiaTheme="minorHAnsi" w:hAnsi="Consolas" w:cs="Consolas"/>
+          <w:color w:val="0000FF"/>
+          <w:sz w:val="19"/>
+          <w:szCs w:val="19"/>
+          <w:highlight w:val="white"/>
+          <w:lang w:val="en-US" w:eastAsia="en-US"/>
+        </w:rPr>
+        <w:t>int</w:t>
+      </w:r>
+      <w:proofErr w:type="spellEnd"/>
+      <w:r>
+        <w:rPr>
+          <w:rFonts w:ascii="Consolas" w:eastAsiaTheme="minorHAnsi" w:hAnsi="Consolas" w:cs="Consolas"/>
+          <w:color w:val="000000"/>
+          <w:sz w:val="19"/>
+          <w:szCs w:val="19"/>
+          <w:highlight w:val="white"/>
+          <w:lang w:val="en-US" w:eastAsia="en-US"/>
+        </w:rPr>
+        <w:t xml:space="preserve"> </w:t>
+      </w:r>
+      <w:proofErr w:type="spellStart"/>
+      <w:r>
+        <w:rPr>
+          <w:rFonts w:ascii="Consolas" w:eastAsiaTheme="minorHAnsi" w:hAnsi="Consolas" w:cs="Consolas"/>
+          <w:color w:val="000000"/>
+          <w:sz w:val="19"/>
+          <w:szCs w:val="19"/>
+          <w:highlight w:val="white"/>
+          <w:lang w:val="en-US" w:eastAsia="en-US"/>
+        </w:rPr>
+        <w:t>windowSize</w:t>
+      </w:r>
+      <w:proofErr w:type="spellEnd"/>
+      <w:r>
+        <w:rPr>
+          <w:rFonts w:ascii="Consolas" w:eastAsiaTheme="minorHAnsi" w:hAnsi="Consolas" w:cs="Consolas"/>
+          <w:color w:val="000000"/>
+          <w:sz w:val="19"/>
+          <w:szCs w:val="19"/>
+          <w:highlight w:val="white"/>
+          <w:lang w:val="en-US" w:eastAsia="en-US"/>
+        </w:rPr>
+        <w:t>);</w:t>
+      </w:r>
+    </w:p>
+    <w:p>
+      <w:pPr>
+        <w:autoSpaceDE w:val="0"/>
+        <w:autoSpaceDN w:val="0"/>
+        <w:adjustRightInd w:val="0"/>
+        <w:rPr>
+          <w:rFonts w:ascii="Consolas" w:eastAsiaTheme="minorHAnsi" w:hAnsi="Consolas" w:cs="Consolas"/>
+          <w:color w:val="000000"/>
+          <w:sz w:val="19"/>
+          <w:szCs w:val="19"/>
+          <w:highlight w:val="white"/>
+          <w:lang w:val="en-US" w:eastAsia="en-US"/>
+        </w:rPr>
+      </w:pPr>
+      <w:r>
+        <w:rPr>
+          <w:rFonts w:ascii="Consolas" w:eastAsiaTheme="minorHAnsi" w:hAnsi="Consolas" w:cs="Consolas"/>
+          <w:color w:val="000000"/>
+          <w:sz w:val="19"/>
+          <w:szCs w:val="19"/>
+          <w:highlight w:val="white"/>
+          <w:lang w:val="en-US" w:eastAsia="en-US"/>
+        </w:rPr>
+        <w:t xml:space="preserve">        </w:t>
+      </w:r>
+      <w:r>
+        <w:rPr>
+          <w:rFonts w:ascii="Consolas" w:eastAsiaTheme="minorHAnsi" w:hAnsi="Consolas" w:cs="Consolas"/>
+          <w:color w:val="2B91AF"/>
+          <w:sz w:val="19"/>
+          <w:szCs w:val="19"/>
+          <w:highlight w:val="white"/>
+          <w:lang w:val="en-US" w:eastAsia="en-US"/>
+        </w:rPr>
+        <w:t>Bitmap</w:t>
+      </w:r>
+      <w:r>
+        <w:rPr>
+          <w:rFonts w:ascii="Consolas" w:eastAsiaTheme="minorHAnsi" w:hAnsi="Consolas" w:cs="Consolas"/>
+          <w:color w:val="000000"/>
+          <w:sz w:val="19"/>
+          <w:szCs w:val="19"/>
+          <w:highlight w:val="white"/>
+          <w:lang w:val="en-US" w:eastAsia="en-US"/>
+        </w:rPr>
+        <w:t xml:space="preserve"> </w:t>
+      </w:r>
+      <w:proofErr w:type="spellStart"/>
+      <w:r>
+        <w:rPr>
+          <w:rFonts w:ascii="Consolas" w:eastAsiaTheme="minorHAnsi" w:hAnsi="Consolas" w:cs="Consolas"/>
+          <w:color w:val="000000"/>
+          <w:sz w:val="19"/>
+          <w:szCs w:val="19"/>
+          <w:highlight w:val="white"/>
+          <w:lang w:val="en-US" w:eastAsia="en-US"/>
+        </w:rPr>
+        <w:t>LinearFilter</w:t>
+      </w:r>
+      <w:proofErr w:type="spellEnd"/>
+      <w:r>
+        <w:rPr>
+          <w:rFonts w:ascii="Consolas" w:eastAsiaTheme="minorHAnsi" w:hAnsi="Consolas" w:cs="Consolas"/>
+          <w:color w:val="000000"/>
+          <w:sz w:val="19"/>
+          <w:szCs w:val="19"/>
+          <w:highlight w:val="white"/>
+          <w:lang w:val="en-US" w:eastAsia="en-US"/>
+        </w:rPr>
+        <w:t>(</w:t>
+      </w:r>
+      <w:r>
+        <w:rPr>
+          <w:rFonts w:ascii="Consolas" w:eastAsiaTheme="minorHAnsi" w:hAnsi="Consolas" w:cs="Consolas"/>
+          <w:color w:val="2B91AF"/>
+          <w:sz w:val="19"/>
+          <w:szCs w:val="19"/>
+          <w:highlight w:val="white"/>
+          <w:lang w:val="en-US" w:eastAsia="en-US"/>
+        </w:rPr>
+        <w:t>Bitmap</w:t>
+      </w:r>
+      <w:r>
+        <w:rPr>
+          <w:rFonts w:ascii="Consolas" w:eastAsiaTheme="minorHAnsi" w:hAnsi="Consolas" w:cs="Consolas"/>
+          <w:color w:val="000000"/>
+          <w:sz w:val="19"/>
+          <w:szCs w:val="19"/>
+          <w:highlight w:val="white"/>
+          <w:lang w:val="en-US" w:eastAsia="en-US"/>
+        </w:rPr>
+        <w:t xml:space="preserve"> source, </w:t>
+      </w:r>
+      <w:proofErr w:type="spellStart"/>
+      <w:r>
+        <w:rPr>
+          <w:rFonts w:ascii="Consolas" w:eastAsiaTheme="minorHAnsi" w:hAnsi="Consolas" w:cs="Consolas"/>
+          <w:color w:val="0000FF"/>
+          <w:sz w:val="19"/>
+          <w:szCs w:val="19"/>
+          <w:highlight w:val="white"/>
+          <w:lang w:val="en-US" w:eastAsia="en-US"/>
+        </w:rPr>
+        <w:t>int</w:t>
+      </w:r>
+      <w:proofErr w:type="spellEnd"/>
+      <w:r>
+        <w:rPr>
+          <w:rFonts w:ascii="Consolas" w:eastAsiaTheme="minorHAnsi" w:hAnsi="Consolas" w:cs="Consolas"/>
+          <w:color w:val="000000"/>
+          <w:sz w:val="19"/>
+          <w:szCs w:val="19"/>
+          <w:highlight w:val="white"/>
+          <w:lang w:val="en-US" w:eastAsia="en-US"/>
+        </w:rPr>
+        <w:t xml:space="preserve"> </w:t>
+      </w:r>
+      <w:proofErr w:type="spellStart"/>
+      <w:r>
+        <w:rPr>
+          <w:rFonts w:ascii="Consolas" w:eastAsiaTheme="minorHAnsi" w:hAnsi="Consolas" w:cs="Consolas"/>
+          <w:color w:val="000000"/>
+          <w:sz w:val="19"/>
+          <w:szCs w:val="19"/>
+          <w:highlight w:val="white"/>
+          <w:lang w:val="en-US" w:eastAsia="en-US"/>
+        </w:rPr>
+        <w:t>windowSize</w:t>
+      </w:r>
+      <w:proofErr w:type="spellEnd"/>
+      <w:r>
+        <w:rPr>
+          <w:rFonts w:ascii="Consolas" w:eastAsiaTheme="minorHAnsi" w:hAnsi="Consolas" w:cs="Consolas"/>
+          <w:color w:val="000000"/>
+          <w:sz w:val="19"/>
+          <w:szCs w:val="19"/>
+          <w:highlight w:val="white"/>
+          <w:lang w:val="en-US" w:eastAsia="en-US"/>
+        </w:rPr>
+        <w:t>);</w:t>
+      </w:r>
+    </w:p>
+    <w:p>
+      <w:pPr>
+        <w:autoSpaceDE w:val="0"/>
+        <w:autoSpaceDN w:val="0"/>
+        <w:adjustRightInd w:val="0"/>
+        <w:rPr>
+          <w:rFonts w:ascii="Consolas" w:eastAsiaTheme="minorHAnsi" w:hAnsi="Consolas" w:cs="Consolas"/>
+          <w:color w:val="000000"/>
+          <w:sz w:val="19"/>
+          <w:szCs w:val="19"/>
+          <w:highlight w:val="white"/>
+          <w:lang w:val="en-US" w:eastAsia="en-US"/>
+        </w:rPr>
+      </w:pPr>
+      <w:r>
+        <w:rPr>
+          <w:rFonts w:ascii="Consolas" w:eastAsiaTheme="minorHAnsi" w:hAnsi="Consolas" w:cs="Consolas"/>
+          <w:color w:val="000000"/>
+          <w:sz w:val="19"/>
+          <w:szCs w:val="19"/>
+          <w:highlight w:val="white"/>
+          <w:lang w:val="en-US" w:eastAsia="en-US"/>
+        </w:rPr>
+        <w:t xml:space="preserve">        </w:t>
+      </w:r>
+      <w:r>
+        <w:rPr>
+          <w:rFonts w:ascii="Consolas" w:eastAsiaTheme="minorHAnsi" w:hAnsi="Consolas" w:cs="Consolas"/>
+          <w:color w:val="2B91AF"/>
+          <w:sz w:val="19"/>
+          <w:szCs w:val="19"/>
+          <w:highlight w:val="white"/>
+          <w:lang w:val="en-US" w:eastAsia="en-US"/>
+        </w:rPr>
+        <w:t>Bitmap</w:t>
+      </w:r>
+      <w:r>
+        <w:rPr>
+          <w:rFonts w:ascii="Consolas" w:eastAsiaTheme="minorHAnsi" w:hAnsi="Consolas" w:cs="Consolas"/>
+          <w:color w:val="000000"/>
+          <w:sz w:val="19"/>
+          <w:szCs w:val="19"/>
+          <w:highlight w:val="white"/>
+          <w:lang w:val="en-US" w:eastAsia="en-US"/>
+        </w:rPr>
+        <w:t xml:space="preserve"> </w:t>
+      </w:r>
+      <w:proofErr w:type="spellStart"/>
+      <w:r>
+        <w:rPr>
+          <w:rFonts w:ascii="Consolas" w:eastAsiaTheme="minorHAnsi" w:hAnsi="Consolas" w:cs="Consolas"/>
+          <w:color w:val="000000"/>
+          <w:sz w:val="19"/>
+          <w:szCs w:val="19"/>
+          <w:highlight w:val="white"/>
+          <w:lang w:val="en-US" w:eastAsia="en-US"/>
+        </w:rPr>
+        <w:t>MedianFilter</w:t>
+      </w:r>
+      <w:proofErr w:type="spellEnd"/>
+      <w:r>
+        <w:rPr>
+          <w:rFonts w:ascii="Consolas" w:eastAsiaTheme="minorHAnsi" w:hAnsi="Consolas" w:cs="Consolas"/>
+          <w:color w:val="000000"/>
+          <w:sz w:val="19"/>
+          <w:szCs w:val="19"/>
+          <w:highlight w:val="white"/>
+          <w:lang w:val="en-US" w:eastAsia="en-US"/>
+        </w:rPr>
+        <w:t>(</w:t>
+      </w:r>
+      <w:r>
+        <w:rPr>
+          <w:rFonts w:ascii="Consolas" w:eastAsiaTheme="minorHAnsi" w:hAnsi="Consolas" w:cs="Consolas"/>
+          <w:color w:val="2B91AF"/>
+          <w:sz w:val="19"/>
+          <w:szCs w:val="19"/>
+          <w:highlight w:val="white"/>
+          <w:lang w:val="en-US" w:eastAsia="en-US"/>
+        </w:rPr>
+        <w:t>Bitmap</w:t>
+      </w:r>
+      <w:r>
+        <w:rPr>
+          <w:rFonts w:ascii="Consolas" w:eastAsiaTheme="minorHAnsi" w:hAnsi="Consolas" w:cs="Consolas"/>
+          <w:color w:val="000000"/>
+          <w:sz w:val="19"/>
+          <w:szCs w:val="19"/>
+          <w:highlight w:val="white"/>
+          <w:lang w:val="en-US" w:eastAsia="en-US"/>
+        </w:rPr>
+        <w:t xml:space="preserve"> source, </w:t>
+      </w:r>
+      <w:proofErr w:type="spellStart"/>
+      <w:r>
+        <w:rPr>
+          <w:rFonts w:ascii="Consolas" w:eastAsiaTheme="minorHAnsi" w:hAnsi="Consolas" w:cs="Consolas"/>
+          <w:color w:val="0000FF"/>
+          <w:sz w:val="19"/>
+          <w:szCs w:val="19"/>
+          <w:highlight w:val="white"/>
+          <w:lang w:val="en-US" w:eastAsia="en-US"/>
+        </w:rPr>
+        <w:t>int</w:t>
+      </w:r>
+      <w:proofErr w:type="spellEnd"/>
+      <w:r>
+        <w:rPr>
+          <w:rFonts w:ascii="Consolas" w:eastAsiaTheme="minorHAnsi" w:hAnsi="Consolas" w:cs="Consolas"/>
+          <w:color w:val="000000"/>
+          <w:sz w:val="19"/>
+          <w:szCs w:val="19"/>
+          <w:highlight w:val="white"/>
+          <w:lang w:val="en-US" w:eastAsia="en-US"/>
+        </w:rPr>
+        <w:t xml:space="preserve"> </w:t>
+      </w:r>
+      <w:proofErr w:type="spellStart"/>
+      <w:r>
+        <w:rPr>
+          <w:rFonts w:ascii="Consolas" w:eastAsiaTheme="minorHAnsi" w:hAnsi="Consolas" w:cs="Consolas"/>
+          <w:color w:val="000000"/>
+          <w:sz w:val="19"/>
+          <w:szCs w:val="19"/>
+          <w:highlight w:val="white"/>
+          <w:lang w:val="en-US" w:eastAsia="en-US"/>
+        </w:rPr>
+        <w:t>windowSize</w:t>
+      </w:r>
+      <w:proofErr w:type="spellEnd"/>
+      <w:r>
+        <w:rPr>
+          <w:rFonts w:ascii="Consolas" w:eastAsiaTheme="minorHAnsi" w:hAnsi="Consolas" w:cs="Consolas"/>
+          <w:color w:val="000000"/>
+          <w:sz w:val="19"/>
+          <w:szCs w:val="19"/>
+          <w:highlight w:val="white"/>
+          <w:lang w:val="en-US" w:eastAsia="en-US"/>
+        </w:rPr>
+        <w:t>);</w:t>
+      </w:r>
+    </w:p>
+    <w:p>
+      <w:pPr>
+        <w:autoSpaceDE w:val="0"/>
+        <w:autoSpaceDN w:val="0"/>
+        <w:adjustRightInd w:val="0"/>
+        <w:rPr>
+          <w:rFonts w:ascii="Consolas" w:eastAsiaTheme="minorHAnsi" w:hAnsi="Consolas" w:cs="Consolas"/>
+          <w:color w:val="000000"/>
+          <w:sz w:val="19"/>
+          <w:szCs w:val="19"/>
+          <w:highlight w:val="white"/>
+          <w:lang w:val="en-US" w:eastAsia="en-US"/>
+        </w:rPr>
+      </w:pPr>
+      <w:r>
+        <w:rPr>
+          <w:rFonts w:ascii="Consolas" w:eastAsiaTheme="minorHAnsi" w:hAnsi="Consolas" w:cs="Consolas"/>
+          <w:color w:val="000000"/>
+          <w:sz w:val="19"/>
+          <w:szCs w:val="19"/>
+          <w:highlight w:val="white"/>
+          <w:lang w:val="en-US" w:eastAsia="en-US"/>
+        </w:rPr>
+        <w:t xml:space="preserve">        </w:t>
+      </w:r>
+      <w:r>
+        <w:rPr>
+          <w:rFonts w:ascii="Consolas" w:eastAsiaTheme="minorHAnsi" w:hAnsi="Consolas" w:cs="Consolas"/>
+          <w:color w:val="2B91AF"/>
+          <w:sz w:val="19"/>
+          <w:szCs w:val="19"/>
+          <w:highlight w:val="white"/>
+          <w:lang w:val="en-US" w:eastAsia="en-US"/>
+        </w:rPr>
+        <w:t>Bitmap</w:t>
+      </w:r>
+      <w:r>
+        <w:rPr>
+          <w:rFonts w:ascii="Consolas" w:eastAsiaTheme="minorHAnsi" w:hAnsi="Consolas" w:cs="Consolas"/>
+          <w:color w:val="000000"/>
+          <w:sz w:val="19"/>
+          <w:szCs w:val="19"/>
+          <w:highlight w:val="white"/>
+          <w:lang w:val="en-US" w:eastAsia="en-US"/>
+        </w:rPr>
+        <w:t xml:space="preserve"> </w:t>
+      </w:r>
+      <w:proofErr w:type="spellStart"/>
+      <w:r>
+        <w:rPr>
+          <w:rFonts w:ascii="Consolas" w:eastAsiaTheme="minorHAnsi" w:hAnsi="Consolas" w:cs="Consolas"/>
+          <w:color w:val="000000"/>
+          <w:sz w:val="19"/>
+          <w:szCs w:val="19"/>
+          <w:highlight w:val="white"/>
+          <w:lang w:val="en-US" w:eastAsia="en-US"/>
+        </w:rPr>
+        <w:t>StretchHistogram</w:t>
+      </w:r>
+      <w:proofErr w:type="spellEnd"/>
+      <w:r>
+        <w:rPr>
+          <w:rFonts w:ascii="Consolas" w:eastAsiaTheme="minorHAnsi" w:hAnsi="Consolas" w:cs="Consolas"/>
+          <w:color w:val="000000"/>
+          <w:sz w:val="19"/>
+          <w:szCs w:val="19"/>
+          <w:highlight w:val="white"/>
+          <w:lang w:val="en-US" w:eastAsia="en-US"/>
+        </w:rPr>
+        <w:t>(</w:t>
+      </w:r>
+      <w:r>
+        <w:rPr>
+          <w:rFonts w:ascii="Consolas" w:eastAsiaTheme="minorHAnsi" w:hAnsi="Consolas" w:cs="Consolas"/>
+          <w:color w:val="2B91AF"/>
+          <w:sz w:val="19"/>
+          <w:szCs w:val="19"/>
+          <w:highlight w:val="white"/>
+          <w:lang w:val="en-US" w:eastAsia="en-US"/>
+        </w:rPr>
+        <w:t>Bitmap</w:t>
+      </w:r>
+      <w:r>
+        <w:rPr>
+          <w:rFonts w:ascii="Consolas" w:eastAsiaTheme="minorHAnsi" w:hAnsi="Consolas" w:cs="Consolas"/>
+          <w:color w:val="000000"/>
+          <w:sz w:val="19"/>
+          <w:szCs w:val="19"/>
+          <w:highlight w:val="white"/>
+          <w:lang w:val="en-US" w:eastAsia="en-US"/>
+        </w:rPr>
+        <w:t xml:space="preserve"> source, </w:t>
+      </w:r>
+      <w:r>
+        <w:rPr>
+          <w:rFonts w:ascii="Consolas" w:eastAsiaTheme="minorHAnsi" w:hAnsi="Consolas" w:cs="Consolas"/>
+          <w:color w:val="0000FF"/>
+          <w:sz w:val="19"/>
+          <w:szCs w:val="19"/>
+          <w:highlight w:val="white"/>
+          <w:lang w:val="en-US" w:eastAsia="en-US"/>
+        </w:rPr>
+        <w:t>double</w:t>
+      </w:r>
+      <w:r>
+        <w:rPr>
+          <w:rFonts w:ascii="Consolas" w:eastAsiaTheme="minorHAnsi" w:hAnsi="Consolas" w:cs="Consolas"/>
+          <w:color w:val="000000"/>
+          <w:sz w:val="19"/>
+          <w:szCs w:val="19"/>
+          <w:highlight w:val="white"/>
+          <w:lang w:val="en-US" w:eastAsia="en-US"/>
+        </w:rPr>
+        <w:t xml:space="preserve"> </w:t>
+      </w:r>
+      <w:proofErr w:type="spellStart"/>
+      <w:r>
+        <w:rPr>
+          <w:rFonts w:ascii="Consolas" w:eastAsiaTheme="minorHAnsi" w:hAnsi="Consolas" w:cs="Consolas"/>
+          <w:color w:val="000000"/>
+          <w:sz w:val="19"/>
+          <w:szCs w:val="19"/>
+          <w:highlight w:val="white"/>
+          <w:lang w:val="en-US" w:eastAsia="en-US"/>
+        </w:rPr>
+        <w:t>lowThreshold</w:t>
+      </w:r>
+      <w:proofErr w:type="spellEnd"/>
+      <w:r>
+        <w:rPr>
+          <w:rFonts w:ascii="Consolas" w:eastAsiaTheme="minorHAnsi" w:hAnsi="Consolas" w:cs="Consolas"/>
+          <w:color w:val="000000"/>
+          <w:sz w:val="19"/>
+          <w:szCs w:val="19"/>
+          <w:highlight w:val="white"/>
+          <w:lang w:val="en-US" w:eastAsia="en-US"/>
+        </w:rPr>
+        <w:t xml:space="preserve">, </w:t>
+      </w:r>
+      <w:r>
+        <w:rPr>
+          <w:rFonts w:ascii="Consolas" w:eastAsiaTheme="minorHAnsi" w:hAnsi="Consolas" w:cs="Consolas"/>
+          <w:color w:val="0000FF"/>
+          <w:sz w:val="19"/>
+          <w:szCs w:val="19"/>
+          <w:highlight w:val="white"/>
+          <w:lang w:val="en-US" w:eastAsia="en-US"/>
+        </w:rPr>
+        <w:t>double</w:t>
+      </w:r>
+      <w:r>
+        <w:rPr>
+          <w:rFonts w:ascii="Consolas" w:eastAsiaTheme="minorHAnsi" w:hAnsi="Consolas" w:cs="Consolas"/>
+          <w:color w:val="000000"/>
+          <w:sz w:val="19"/>
+          <w:szCs w:val="19"/>
+          <w:highlight w:val="white"/>
+          <w:lang w:val="en-US" w:eastAsia="en-US"/>
+        </w:rPr>
+        <w:t xml:space="preserve"> </w:t>
+      </w:r>
+      <w:proofErr w:type="spellStart"/>
+      <w:r>
+        <w:rPr>
+          <w:rFonts w:ascii="Consolas" w:eastAsiaTheme="minorHAnsi" w:hAnsi="Consolas" w:cs="Consolas"/>
+          <w:color w:val="000000"/>
+          <w:sz w:val="19"/>
+          <w:szCs w:val="19"/>
+          <w:highlight w:val="white"/>
+          <w:lang w:val="en-US" w:eastAsia="en-US"/>
+        </w:rPr>
+        <w:t>highThreshold</w:t>
+      </w:r>
+      <w:proofErr w:type="spellEnd"/>
+      <w:r>
+        <w:rPr>
+          <w:rFonts w:ascii="Consolas" w:eastAsiaTheme="minorHAnsi" w:hAnsi="Consolas" w:cs="Consolas"/>
+          <w:color w:val="000000"/>
+          <w:sz w:val="19"/>
+          <w:szCs w:val="19"/>
+          <w:highlight w:val="white"/>
+          <w:lang w:val="en-US" w:eastAsia="en-US"/>
+        </w:rPr>
+        <w:t>);</w:t>
+      </w:r>
+    </w:p>
+    <w:p>
+      <w:pPr>
+        <w:autoSpaceDE w:val="0"/>
+        <w:autoSpaceDN w:val="0"/>
+        <w:adjustRightInd w:val="0"/>
+        <w:rPr>
+          <w:rFonts w:ascii="Consolas" w:eastAsiaTheme="minorHAnsi" w:hAnsi="Consolas" w:cs="Consolas"/>
+          <w:color w:val="000000"/>
+          <w:sz w:val="19"/>
+          <w:szCs w:val="19"/>
+          <w:highlight w:val="white"/>
+          <w:lang w:eastAsia="en-US"/>
+        </w:rPr>
+      </w:pPr>
+      <w:r>
+        <w:rPr>
+          <w:rFonts w:ascii="Consolas" w:eastAsiaTheme="minorHAnsi" w:hAnsi="Consolas" w:cs="Consolas"/>
+          <w:color w:val="000000"/>
+          <w:sz w:val="19"/>
+          <w:szCs w:val="19"/>
+          <w:highlight w:val="white"/>
+          <w:lang w:val="en-US" w:eastAsia="en-US"/>
+        </w:rPr>
+        <w:t xml:space="preserve">        </w:t>
+      </w:r>
+      <w:proofErr w:type="spellStart"/>
+      <w:r>
+        <w:rPr>
+          <w:rFonts w:ascii="Consolas" w:eastAsiaTheme="minorHAnsi" w:hAnsi="Consolas" w:cs="Consolas"/>
+          <w:color w:val="2B91AF"/>
+          <w:sz w:val="19"/>
+          <w:szCs w:val="19"/>
+          <w:highlight w:val="white"/>
+          <w:lang w:eastAsia="en-US"/>
+        </w:rPr>
+        <w:t>Bitmap</w:t>
+      </w:r>
+      <w:proofErr w:type="spellEnd"/>
+      <w:r>
+        <w:rPr>
+          <w:rFonts w:ascii="Consolas" w:eastAsiaTheme="minorHAnsi" w:hAnsi="Consolas" w:cs="Consolas"/>
+          <w:color w:val="000000"/>
+          <w:sz w:val="19"/>
+          <w:szCs w:val="19"/>
+          <w:highlight w:val="white"/>
+          <w:lang w:eastAsia="en-US"/>
+        </w:rPr>
+        <w:t xml:space="preserve"> </w:t>
+      </w:r>
+      <w:proofErr w:type="spellStart"/>
+      <w:r>
+        <w:rPr>
+          <w:rFonts w:ascii="Consolas" w:eastAsiaTheme="minorHAnsi" w:hAnsi="Consolas" w:cs="Consolas"/>
+          <w:color w:val="000000"/>
+          <w:sz w:val="19"/>
+          <w:szCs w:val="19"/>
+          <w:highlight w:val="white"/>
+          <w:lang w:eastAsia="en-US"/>
+        </w:rPr>
+        <w:t>ToBlackAndWhite</w:t>
+      </w:r>
+      <w:proofErr w:type="spellEnd"/>
+      <w:r>
+        <w:rPr>
+          <w:rFonts w:ascii="Consolas" w:eastAsiaTheme="minorHAnsi" w:hAnsi="Consolas" w:cs="Consolas"/>
+          <w:color w:val="000000"/>
+          <w:sz w:val="19"/>
+          <w:szCs w:val="19"/>
+          <w:highlight w:val="white"/>
+          <w:lang w:eastAsia="en-US"/>
+        </w:rPr>
+        <w:t>(</w:t>
+      </w:r>
+      <w:proofErr w:type="spellStart"/>
+      <w:r>
+        <w:rPr>
+          <w:rFonts w:ascii="Consolas" w:eastAsiaTheme="minorHAnsi" w:hAnsi="Consolas" w:cs="Consolas"/>
+          <w:color w:val="2B91AF"/>
+          <w:sz w:val="19"/>
+          <w:szCs w:val="19"/>
+          <w:highlight w:val="white"/>
+          <w:lang w:eastAsia="en-US"/>
+        </w:rPr>
+        <w:t>Bitmap</w:t>
+      </w:r>
+      <w:proofErr w:type="spellEnd"/>
+      <w:r>
+        <w:rPr>
+          <w:rFonts w:ascii="Consolas" w:eastAsiaTheme="minorHAnsi" w:hAnsi="Consolas" w:cs="Consolas"/>
+          <w:color w:val="000000"/>
+          <w:sz w:val="19"/>
+          <w:szCs w:val="19"/>
+          <w:highlight w:val="white"/>
+          <w:lang w:eastAsia="en-US"/>
+        </w:rPr>
+        <w:t xml:space="preserve"> </w:t>
+      </w:r>
+      <w:proofErr w:type="spellStart"/>
+      <w:r>
+        <w:rPr>
+          <w:rFonts w:ascii="Consolas" w:eastAsiaTheme="minorHAnsi" w:hAnsi="Consolas" w:cs="Consolas"/>
+          <w:color w:val="000000"/>
+          <w:sz w:val="19"/>
+          <w:szCs w:val="19"/>
+          <w:highlight w:val="white"/>
+          <w:lang w:eastAsia="en-US"/>
+        </w:rPr>
+        <w:t>source</w:t>
+      </w:r>
+      <w:proofErr w:type="spellEnd"/>
+      <w:r>
+        <w:rPr>
+          <w:rFonts w:ascii="Consolas" w:eastAsiaTheme="minorHAnsi" w:hAnsi="Consolas" w:cs="Consolas"/>
+          <w:color w:val="000000"/>
+          <w:sz w:val="19"/>
+          <w:szCs w:val="19"/>
+          <w:highlight w:val="white"/>
+          <w:lang w:eastAsia="en-US"/>
+        </w:rPr>
+        <w:t>);</w:t>
+      </w:r>
+    </w:p>
+    <w:p>
+      <w:pPr>
+        <w:rPr>
+          <w:sz w:val="28"/>
+          <w:szCs w:val="28"/>
+          <w:lang w:val="en-US"/>
+        </w:rPr>
+      </w:pPr>
+      <w:r>
+        <w:rPr>
+          <w:rFonts w:ascii="Consolas" w:eastAsiaTheme="minorHAnsi" w:hAnsi="Consolas" w:cs="Consolas"/>
+          <w:color w:val="000000"/>
+          <w:sz w:val="19"/>
+          <w:szCs w:val="19"/>
+          <w:highlight w:val="white"/>
+          <w:lang w:eastAsia="en-US"/>
+        </w:rPr>
+        <w:t xml:space="preserve">    }</w:t>
+      </w:r>
     </w:p>
     <w:sectPr>
       <w:pgSz w:w="11906" w:h="16838"/>

</xml_diff>

<commit_message>
update interfaces (4 paragrapth of lab2)
</commit_message>
<xml_diff>
--- a/Система аэронавигации/ЛР2.docx
+++ b/Система аэронавигации/ЛР2.docx
@@ -7628,7 +7628,7 @@
           <w:color w:val="000000"/>
           <w:sz w:val="19"/>
           <w:szCs w:val="19"/>
-          <w:lang w:eastAsia="en-US"/>
+          <w:lang w:val="en-US" w:eastAsia="en-US"/>
         </w:rPr>
       </w:pPr>
       <w:r>
@@ -7649,7 +7649,7 @@
           <w:sz w:val="19"/>
           <w:szCs w:val="19"/>
           <w:highlight w:val="white"/>
-          <w:lang w:eastAsia="en-US"/>
+          <w:lang w:val="en-US" w:eastAsia="en-US"/>
         </w:rPr>
         <w:t>}</w:t>
       </w:r>
@@ -7659,27 +7659,60 @@
         <w:rPr>
           <w:sz w:val="28"/>
           <w:szCs w:val="28"/>
-        </w:rPr>
-      </w:pPr>
-    </w:p>
-    <w:p>
-      <w:pPr>
-        <w:rPr>
-          <w:sz w:val="28"/>
-          <w:szCs w:val="28"/>
-        </w:rPr>
-      </w:pPr>
-      <w:r>
-        <w:rPr>
-          <w:sz w:val="28"/>
-          <w:szCs w:val="28"/>
-        </w:rPr>
-        <w:t>Описание особенностей точек</w:t>
-      </w:r>
-      <w:r>
-        <w:rPr>
-          <w:sz w:val="28"/>
-          <w:szCs w:val="28"/>
+          <w:lang w:val="en-US"/>
+        </w:rPr>
+      </w:pPr>
+    </w:p>
+    <w:p>
+      <w:pPr>
+        <w:rPr>
+          <w:sz w:val="28"/>
+          <w:szCs w:val="28"/>
+          <w:lang w:val="en-US"/>
+        </w:rPr>
+      </w:pPr>
+      <w:r>
+        <w:rPr>
+          <w:sz w:val="28"/>
+          <w:szCs w:val="28"/>
+        </w:rPr>
+        <w:t>Описание</w:t>
+      </w:r>
+      <w:r>
+        <w:rPr>
+          <w:sz w:val="28"/>
+          <w:szCs w:val="28"/>
+          <w:lang w:val="en-US"/>
+        </w:rPr>
+        <w:t xml:space="preserve"> </w:t>
+      </w:r>
+      <w:r>
+        <w:rPr>
+          <w:sz w:val="28"/>
+          <w:szCs w:val="28"/>
+        </w:rPr>
+        <w:t>особенностей</w:t>
+      </w:r>
+      <w:r>
+        <w:rPr>
+          <w:sz w:val="28"/>
+          <w:szCs w:val="28"/>
+          <w:lang w:val="en-US"/>
+        </w:rPr>
+        <w:t xml:space="preserve"> </w:t>
+      </w:r>
+      <w:r>
+        <w:rPr>
+          <w:sz w:val="28"/>
+          <w:szCs w:val="28"/>
+        </w:rPr>
+        <w:t>точек</w:t>
+      </w:r>
+      <w:r>
+        <w:rPr>
+          <w:sz w:val="28"/>
+          <w:szCs w:val="28"/>
+          <w:lang w:val="en-US"/>
         </w:rPr>
         <w:t>:</w:t>
       </w:r>
@@ -7695,17 +7728,17 @@
           <w:sz w:val="19"/>
           <w:szCs w:val="19"/>
           <w:highlight w:val="white"/>
-          <w:lang w:eastAsia="en-US"/>
-        </w:rPr>
-      </w:pPr>
-      <w:r>
-        <w:rPr>
-          <w:rFonts w:ascii="Consolas" w:eastAsiaTheme="minorHAnsi" w:hAnsi="Consolas" w:cs="Consolas"/>
-          <w:color w:val="000000"/>
-          <w:sz w:val="19"/>
-          <w:szCs w:val="19"/>
-          <w:highlight w:val="white"/>
-          <w:lang w:eastAsia="en-US"/>
+          <w:lang w:val="en-US" w:eastAsia="en-US"/>
+        </w:rPr>
+      </w:pPr>
+      <w:r>
+        <w:rPr>
+          <w:rFonts w:ascii="Consolas" w:eastAsiaTheme="minorHAnsi" w:hAnsi="Consolas" w:cs="Consolas"/>
+          <w:color w:val="000000"/>
+          <w:sz w:val="19"/>
+          <w:szCs w:val="19"/>
+          <w:highlight w:val="white"/>
+          <w:lang w:val="en-US" w:eastAsia="en-US"/>
         </w:rPr>
         <w:t xml:space="preserve">    </w:t>
       </w:r>
@@ -7727,7 +7760,7 @@
           <w:sz w:val="19"/>
           <w:szCs w:val="19"/>
           <w:highlight w:val="white"/>
-          <w:lang w:eastAsia="en-US"/>
+          <w:lang w:val="en-US" w:eastAsia="en-US"/>
         </w:rPr>
         <w:t xml:space="preserve"> </w:t>
       </w:r>
@@ -7751,7 +7784,7 @@
           <w:sz w:val="19"/>
           <w:szCs w:val="19"/>
           <w:highlight w:val="white"/>
-          <w:lang w:eastAsia="en-US"/>
+          <w:lang w:val="en-US" w:eastAsia="en-US"/>
         </w:rPr>
         <w:t>&lt;</w:t>
       </w:r>
@@ -7773,7 +7806,7 @@
           <w:sz w:val="19"/>
           <w:szCs w:val="19"/>
           <w:highlight w:val="white"/>
-          <w:lang w:eastAsia="en-US"/>
+          <w:lang w:val="en-US" w:eastAsia="en-US"/>
         </w:rPr>
         <w:t>&gt;</w:t>
       </w:r>
@@ -7799,7 +7832,7 @@
           <w:sz w:val="19"/>
           <w:szCs w:val="19"/>
           <w:highlight w:val="white"/>
-          <w:lang w:eastAsia="en-US"/>
+          <w:lang w:val="en-US" w:eastAsia="en-US"/>
         </w:rPr>
         <w:t xml:space="preserve">    </w:t>
       </w:r>
@@ -8056,17 +8089,17 @@
           <w:sz w:val="19"/>
           <w:szCs w:val="19"/>
           <w:highlight w:val="white"/>
-          <w:lang w:eastAsia="en-US"/>
-        </w:rPr>
-      </w:pPr>
-      <w:r>
-        <w:rPr>
-          <w:rFonts w:ascii="Consolas" w:eastAsiaTheme="minorHAnsi" w:hAnsi="Consolas" w:cs="Consolas"/>
-          <w:color w:val="000000"/>
-          <w:sz w:val="19"/>
-          <w:szCs w:val="19"/>
-          <w:highlight w:val="white"/>
-          <w:lang w:eastAsia="en-US"/>
+          <w:lang w:val="en-US" w:eastAsia="en-US"/>
+        </w:rPr>
+      </w:pPr>
+      <w:r>
+        <w:rPr>
+          <w:rFonts w:ascii="Consolas" w:eastAsiaTheme="minorHAnsi" w:hAnsi="Consolas" w:cs="Consolas"/>
+          <w:color w:val="000000"/>
+          <w:sz w:val="19"/>
+          <w:szCs w:val="19"/>
+          <w:highlight w:val="white"/>
+          <w:lang w:val="en-US" w:eastAsia="en-US"/>
         </w:rPr>
         <w:t xml:space="preserve">    </w:t>
       </w:r>
@@ -8088,7 +8121,7 @@
           <w:sz w:val="19"/>
           <w:szCs w:val="19"/>
           <w:highlight w:val="white"/>
-          <w:lang w:eastAsia="en-US"/>
+          <w:lang w:val="en-US" w:eastAsia="en-US"/>
         </w:rPr>
         <w:t xml:space="preserve"> </w:t>
       </w:r>
@@ -8102,7 +8135,7 @@
           <w:highlight w:val="white"/>
           <w:lang w:val="en-US" w:eastAsia="en-US"/>
         </w:rPr>
-        <w:t>IPreProcessor</w:t>
+        <w:t>IImagePreProcessor</w:t>
       </w:r>
       <w:proofErr w:type="spellEnd"/>
     </w:p>
@@ -8117,17 +8150,17 @@
           <w:sz w:val="19"/>
           <w:szCs w:val="19"/>
           <w:highlight w:val="white"/>
-          <w:lang w:eastAsia="en-US"/>
-        </w:rPr>
-      </w:pPr>
-      <w:r>
-        <w:rPr>
-          <w:rFonts w:ascii="Consolas" w:eastAsiaTheme="minorHAnsi" w:hAnsi="Consolas" w:cs="Consolas"/>
-          <w:color w:val="000000"/>
-          <w:sz w:val="19"/>
-          <w:szCs w:val="19"/>
-          <w:highlight w:val="white"/>
-          <w:lang w:eastAsia="en-US"/>
+          <w:lang w:val="en-US" w:eastAsia="en-US"/>
+        </w:rPr>
+      </w:pPr>
+      <w:r>
+        <w:rPr>
+          <w:rFonts w:ascii="Consolas" w:eastAsiaTheme="minorHAnsi" w:hAnsi="Consolas" w:cs="Consolas"/>
+          <w:color w:val="000000"/>
+          <w:sz w:val="19"/>
+          <w:szCs w:val="19"/>
+          <w:highlight w:val="white"/>
+          <w:lang w:val="en-US" w:eastAsia="en-US"/>
         </w:rPr>
         <w:t xml:space="preserve">    {</w:t>
       </w:r>
@@ -8153,7 +8186,7 @@
           <w:sz w:val="19"/>
           <w:szCs w:val="19"/>
           <w:highlight w:val="white"/>
-          <w:lang w:eastAsia="en-US"/>
+          <w:lang w:val="en-US" w:eastAsia="en-US"/>
         </w:rPr>
         <w:t xml:space="preserve">        </w:t>
       </w:r>
@@ -8963,11 +8996,366 @@
     <w:p>
       <w:pPr>
         <w:rPr>
+          <w:rFonts w:ascii="Consolas" w:eastAsiaTheme="minorHAnsi" w:hAnsi="Consolas" w:cs="Consolas"/>
+          <w:color w:val="000000"/>
+          <w:sz w:val="19"/>
+          <w:szCs w:val="19"/>
+          <w:lang w:val="en-US" w:eastAsia="en-US"/>
+        </w:rPr>
+      </w:pPr>
+      <w:r>
+        <w:rPr>
+          <w:rFonts w:ascii="Consolas" w:eastAsiaTheme="minorHAnsi" w:hAnsi="Consolas" w:cs="Consolas"/>
+          <w:color w:val="000000"/>
+          <w:sz w:val="19"/>
+          <w:szCs w:val="19"/>
+          <w:highlight w:val="white"/>
+          <w:lang w:eastAsia="en-US"/>
+        </w:rPr>
+        <w:t xml:space="preserve">    }</w:t>
+      </w:r>
+    </w:p>
+    <w:p>
+      <w:pPr>
+        <w:rPr>
+          <w:sz w:val="28"/>
+          <w:szCs w:val="28"/>
+        </w:rPr>
+      </w:pPr>
+      <w:r>
+        <w:rPr>
+          <w:sz w:val="28"/>
+          <w:szCs w:val="28"/>
+        </w:rPr>
+        <w:t>Сохранение изображений на диск</w:t>
+      </w:r>
+      <w:r>
+        <w:rPr>
           <w:sz w:val="28"/>
           <w:szCs w:val="28"/>
           <w:lang w:val="en-US"/>
         </w:rPr>
-      </w:pPr>
+        <w:t>:</w:t>
+      </w:r>
+    </w:p>
+    <w:p>
+      <w:pPr>
+        <w:autoSpaceDE w:val="0"/>
+        <w:autoSpaceDN w:val="0"/>
+        <w:adjustRightInd w:val="0"/>
+        <w:rPr>
+          <w:rFonts w:ascii="Consolas" w:eastAsiaTheme="minorHAnsi" w:hAnsi="Consolas" w:cs="Consolas"/>
+          <w:color w:val="000000"/>
+          <w:sz w:val="19"/>
+          <w:szCs w:val="19"/>
+          <w:highlight w:val="white"/>
+          <w:lang w:val="en-US" w:eastAsia="en-US"/>
+        </w:rPr>
+      </w:pPr>
+      <w:r>
+        <w:rPr>
+          <w:rFonts w:ascii="Consolas" w:eastAsiaTheme="minorHAnsi" w:hAnsi="Consolas" w:cs="Consolas"/>
+          <w:color w:val="000000"/>
+          <w:sz w:val="19"/>
+          <w:szCs w:val="19"/>
+          <w:highlight w:val="white"/>
+          <w:lang w:val="en-US" w:eastAsia="en-US"/>
+        </w:rPr>
+        <w:t xml:space="preserve">    </w:t>
+      </w:r>
+      <w:r>
+        <w:rPr>
+          <w:rFonts w:ascii="Consolas" w:eastAsiaTheme="minorHAnsi" w:hAnsi="Consolas" w:cs="Consolas"/>
+          <w:color w:val="0000FF"/>
+          <w:sz w:val="19"/>
+          <w:szCs w:val="19"/>
+          <w:highlight w:val="white"/>
+          <w:lang w:val="en-US" w:eastAsia="en-US"/>
+        </w:rPr>
+        <w:t>public</w:t>
+      </w:r>
+      <w:r>
+        <w:rPr>
+          <w:rFonts w:ascii="Consolas" w:eastAsiaTheme="minorHAnsi" w:hAnsi="Consolas" w:cs="Consolas"/>
+          <w:color w:val="000000"/>
+          <w:sz w:val="19"/>
+          <w:szCs w:val="19"/>
+          <w:highlight w:val="white"/>
+          <w:lang w:val="en-US" w:eastAsia="en-US"/>
+        </w:rPr>
+        <w:t xml:space="preserve"> </w:t>
+      </w:r>
+      <w:r>
+        <w:rPr>
+          <w:rFonts w:ascii="Consolas" w:eastAsiaTheme="minorHAnsi" w:hAnsi="Consolas" w:cs="Consolas"/>
+          <w:color w:val="0000FF"/>
+          <w:sz w:val="19"/>
+          <w:szCs w:val="19"/>
+          <w:highlight w:val="white"/>
+          <w:lang w:val="en-US" w:eastAsia="en-US"/>
+        </w:rPr>
+        <w:t>interface</w:t>
+      </w:r>
+      <w:r>
+        <w:rPr>
+          <w:rFonts w:ascii="Consolas" w:eastAsiaTheme="minorHAnsi" w:hAnsi="Consolas" w:cs="Consolas"/>
+          <w:color w:val="000000"/>
+          <w:sz w:val="19"/>
+          <w:szCs w:val="19"/>
+          <w:highlight w:val="white"/>
+          <w:lang w:val="en-US" w:eastAsia="en-US"/>
+        </w:rPr>
+        <w:t xml:space="preserve"> </w:t>
+      </w:r>
+      <w:proofErr w:type="spellStart"/>
+      <w:r>
+        <w:rPr>
+          <w:rFonts w:ascii="Consolas" w:eastAsiaTheme="minorHAnsi" w:hAnsi="Consolas" w:cs="Consolas"/>
+          <w:color w:val="2B91AF"/>
+          <w:sz w:val="19"/>
+          <w:szCs w:val="19"/>
+          <w:highlight w:val="white"/>
+          <w:lang w:val="en-US" w:eastAsia="en-US"/>
+        </w:rPr>
+        <w:t>IImageStorage</w:t>
+      </w:r>
+      <w:proofErr w:type="spellEnd"/>
+    </w:p>
+    <w:p>
+      <w:pPr>
+        <w:autoSpaceDE w:val="0"/>
+        <w:autoSpaceDN w:val="0"/>
+        <w:adjustRightInd w:val="0"/>
+        <w:rPr>
+          <w:rFonts w:ascii="Consolas" w:eastAsiaTheme="minorHAnsi" w:hAnsi="Consolas" w:cs="Consolas"/>
+          <w:color w:val="000000"/>
+          <w:sz w:val="19"/>
+          <w:szCs w:val="19"/>
+          <w:highlight w:val="white"/>
+          <w:lang w:val="en-US" w:eastAsia="en-US"/>
+        </w:rPr>
+      </w:pPr>
+      <w:r>
+        <w:rPr>
+          <w:rFonts w:ascii="Consolas" w:eastAsiaTheme="minorHAnsi" w:hAnsi="Consolas" w:cs="Consolas"/>
+          <w:color w:val="000000"/>
+          <w:sz w:val="19"/>
+          <w:szCs w:val="19"/>
+          <w:highlight w:val="white"/>
+          <w:lang w:val="en-US" w:eastAsia="en-US"/>
+        </w:rPr>
+        <w:lastRenderedPageBreak/>
+        <w:t xml:space="preserve">    {</w:t>
+      </w:r>
+    </w:p>
+    <w:p>
+      <w:pPr>
+        <w:autoSpaceDE w:val="0"/>
+        <w:autoSpaceDN w:val="0"/>
+        <w:adjustRightInd w:val="0"/>
+        <w:rPr>
+          <w:rFonts w:ascii="Consolas" w:eastAsiaTheme="minorHAnsi" w:hAnsi="Consolas" w:cs="Consolas"/>
+          <w:color w:val="000000"/>
+          <w:sz w:val="19"/>
+          <w:szCs w:val="19"/>
+          <w:highlight w:val="white"/>
+          <w:lang w:val="en-US" w:eastAsia="en-US"/>
+        </w:rPr>
+      </w:pPr>
+      <w:r>
+        <w:rPr>
+          <w:rFonts w:ascii="Consolas" w:eastAsiaTheme="minorHAnsi" w:hAnsi="Consolas" w:cs="Consolas"/>
+          <w:color w:val="000000"/>
+          <w:sz w:val="19"/>
+          <w:szCs w:val="19"/>
+          <w:highlight w:val="white"/>
+          <w:lang w:val="en-US" w:eastAsia="en-US"/>
+        </w:rPr>
+        <w:t xml:space="preserve">        </w:t>
+      </w:r>
+      <w:r>
+        <w:rPr>
+          <w:rFonts w:ascii="Consolas" w:eastAsiaTheme="minorHAnsi" w:hAnsi="Consolas" w:cs="Consolas"/>
+          <w:color w:val="2B91AF"/>
+          <w:sz w:val="19"/>
+          <w:szCs w:val="19"/>
+          <w:highlight w:val="white"/>
+          <w:lang w:val="en-US" w:eastAsia="en-US"/>
+        </w:rPr>
+        <w:t>Bitmap</w:t>
+      </w:r>
+      <w:r>
+        <w:rPr>
+          <w:rFonts w:ascii="Consolas" w:eastAsiaTheme="minorHAnsi" w:hAnsi="Consolas" w:cs="Consolas"/>
+          <w:color w:val="000000"/>
+          <w:sz w:val="19"/>
+          <w:szCs w:val="19"/>
+          <w:highlight w:val="white"/>
+          <w:lang w:val="en-US" w:eastAsia="en-US"/>
+        </w:rPr>
+        <w:t xml:space="preserve">[] </w:t>
+      </w:r>
+      <w:proofErr w:type="spellStart"/>
+      <w:r>
+        <w:rPr>
+          <w:rFonts w:ascii="Consolas" w:eastAsiaTheme="minorHAnsi" w:hAnsi="Consolas" w:cs="Consolas"/>
+          <w:color w:val="000000"/>
+          <w:sz w:val="19"/>
+          <w:szCs w:val="19"/>
+          <w:highlight w:val="white"/>
+          <w:lang w:val="en-US" w:eastAsia="en-US"/>
+        </w:rPr>
+        <w:t>LoadImages</w:t>
+      </w:r>
+      <w:proofErr w:type="spellEnd"/>
+      <w:r>
+        <w:rPr>
+          <w:rFonts w:ascii="Consolas" w:eastAsiaTheme="minorHAnsi" w:hAnsi="Consolas" w:cs="Consolas"/>
+          <w:color w:val="000000"/>
+          <w:sz w:val="19"/>
+          <w:szCs w:val="19"/>
+          <w:highlight w:val="white"/>
+          <w:lang w:val="en-US" w:eastAsia="en-US"/>
+        </w:rPr>
+        <w:t>();</w:t>
+      </w:r>
+    </w:p>
+    <w:p>
+      <w:pPr>
+        <w:autoSpaceDE w:val="0"/>
+        <w:autoSpaceDN w:val="0"/>
+        <w:adjustRightInd w:val="0"/>
+        <w:rPr>
+          <w:rFonts w:ascii="Consolas" w:eastAsiaTheme="minorHAnsi" w:hAnsi="Consolas" w:cs="Consolas"/>
+          <w:color w:val="000000"/>
+          <w:sz w:val="19"/>
+          <w:szCs w:val="19"/>
+          <w:highlight w:val="white"/>
+          <w:lang w:val="en-US" w:eastAsia="en-US"/>
+        </w:rPr>
+      </w:pPr>
+      <w:r>
+        <w:rPr>
+          <w:rFonts w:ascii="Consolas" w:eastAsiaTheme="minorHAnsi" w:hAnsi="Consolas" w:cs="Consolas"/>
+          <w:color w:val="000000"/>
+          <w:sz w:val="19"/>
+          <w:szCs w:val="19"/>
+          <w:highlight w:val="white"/>
+          <w:lang w:val="en-US" w:eastAsia="en-US"/>
+        </w:rPr>
+        <w:t xml:space="preserve">        </w:t>
+      </w:r>
+      <w:r>
+        <w:rPr>
+          <w:rFonts w:ascii="Consolas" w:eastAsiaTheme="minorHAnsi" w:hAnsi="Consolas" w:cs="Consolas"/>
+          <w:color w:val="0000FF"/>
+          <w:sz w:val="19"/>
+          <w:szCs w:val="19"/>
+          <w:highlight w:val="white"/>
+          <w:lang w:val="en-US" w:eastAsia="en-US"/>
+        </w:rPr>
+        <w:t>void</w:t>
+      </w:r>
+      <w:r>
+        <w:rPr>
+          <w:rFonts w:ascii="Consolas" w:eastAsiaTheme="minorHAnsi" w:hAnsi="Consolas" w:cs="Consolas"/>
+          <w:color w:val="000000"/>
+          <w:sz w:val="19"/>
+          <w:szCs w:val="19"/>
+          <w:highlight w:val="white"/>
+          <w:lang w:val="en-US" w:eastAsia="en-US"/>
+        </w:rPr>
+        <w:t xml:space="preserve"> </w:t>
+      </w:r>
+      <w:proofErr w:type="spellStart"/>
+      <w:r>
+        <w:rPr>
+          <w:rFonts w:ascii="Consolas" w:eastAsiaTheme="minorHAnsi" w:hAnsi="Consolas" w:cs="Consolas"/>
+          <w:color w:val="000000"/>
+          <w:sz w:val="19"/>
+          <w:szCs w:val="19"/>
+          <w:highlight w:val="white"/>
+          <w:lang w:val="en-US" w:eastAsia="en-US"/>
+        </w:rPr>
+        <w:t>StoreImages</w:t>
+      </w:r>
+      <w:proofErr w:type="spellEnd"/>
+      <w:r>
+        <w:rPr>
+          <w:rFonts w:ascii="Consolas" w:eastAsiaTheme="minorHAnsi" w:hAnsi="Consolas" w:cs="Consolas"/>
+          <w:color w:val="000000"/>
+          <w:sz w:val="19"/>
+          <w:szCs w:val="19"/>
+          <w:highlight w:val="white"/>
+          <w:lang w:val="en-US" w:eastAsia="en-US"/>
+        </w:rPr>
+        <w:t>(</w:t>
+      </w:r>
+      <w:proofErr w:type="spellStart"/>
+      <w:r>
+        <w:rPr>
+          <w:rFonts w:ascii="Consolas" w:eastAsiaTheme="minorHAnsi" w:hAnsi="Consolas" w:cs="Consolas"/>
+          <w:color w:val="0000FF"/>
+          <w:sz w:val="19"/>
+          <w:szCs w:val="19"/>
+          <w:highlight w:val="white"/>
+          <w:lang w:val="en-US" w:eastAsia="en-US"/>
+        </w:rPr>
+        <w:t>params</w:t>
+      </w:r>
+      <w:proofErr w:type="spellEnd"/>
+      <w:r>
+        <w:rPr>
+          <w:rFonts w:ascii="Consolas" w:eastAsiaTheme="minorHAnsi" w:hAnsi="Consolas" w:cs="Consolas"/>
+          <w:color w:val="000000"/>
+          <w:sz w:val="19"/>
+          <w:szCs w:val="19"/>
+          <w:highlight w:val="white"/>
+          <w:lang w:val="en-US" w:eastAsia="en-US"/>
+        </w:rPr>
+        <w:t xml:space="preserve"> </w:t>
+      </w:r>
+      <w:r>
+        <w:rPr>
+          <w:rFonts w:ascii="Consolas" w:eastAsiaTheme="minorHAnsi" w:hAnsi="Consolas" w:cs="Consolas"/>
+          <w:color w:val="2B91AF"/>
+          <w:sz w:val="19"/>
+          <w:szCs w:val="19"/>
+          <w:highlight w:val="white"/>
+          <w:lang w:val="en-US" w:eastAsia="en-US"/>
+        </w:rPr>
+        <w:t>Bitmap</w:t>
+      </w:r>
+      <w:r>
+        <w:rPr>
+          <w:rFonts w:ascii="Consolas" w:eastAsiaTheme="minorHAnsi" w:hAnsi="Consolas" w:cs="Consolas"/>
+          <w:color w:val="000000"/>
+          <w:sz w:val="19"/>
+          <w:szCs w:val="19"/>
+          <w:highlight w:val="white"/>
+          <w:lang w:val="en-US" w:eastAsia="en-US"/>
+        </w:rPr>
+        <w:t>[] images);</w:t>
+      </w:r>
+    </w:p>
+    <w:p>
+      <w:pPr>
+        <w:rPr>
+          <w:sz w:val="28"/>
+          <w:szCs w:val="28"/>
+        </w:rPr>
+      </w:pPr>
+      <w:r>
+        <w:rPr>
+          <w:rFonts w:ascii="Consolas" w:eastAsiaTheme="minorHAnsi" w:hAnsi="Consolas" w:cs="Consolas"/>
+          <w:color w:val="000000"/>
+          <w:sz w:val="19"/>
+          <w:szCs w:val="19"/>
+          <w:highlight w:val="white"/>
+          <w:lang w:val="en-US" w:eastAsia="en-US"/>
+        </w:rPr>
+        <w:t xml:space="preserve">    </w:t>
+      </w:r>
       <w:r>
         <w:rPr>
           <w:rFonts w:ascii="Consolas" w:eastAsiaTheme="minorHAnsi" w:hAnsi="Consolas" w:cs="Consolas"/>
@@ -8977,8 +9365,294 @@
           <w:highlight w:val="white"/>
           <w:lang w:eastAsia="en-US"/>
         </w:rPr>
-        <w:t xml:space="preserve">    }</w:t>
-      </w:r>
+        <w:t>}</w:t>
+      </w:r>
+    </w:p>
+    <w:p>
+      <w:pPr>
+        <w:rPr>
+          <w:sz w:val="28"/>
+          <w:szCs w:val="28"/>
+        </w:rPr>
+      </w:pPr>
+      <w:r>
+        <w:rPr>
+          <w:sz w:val="28"/>
+          <w:szCs w:val="28"/>
+        </w:rPr>
+        <w:t>Сохранение параметров обработки на диск</w:t>
+      </w:r>
+      <w:r>
+        <w:rPr>
+          <w:sz w:val="28"/>
+          <w:szCs w:val="28"/>
+        </w:rPr>
+        <w:t>:</w:t>
+      </w:r>
+    </w:p>
+    <w:p>
+      <w:pPr>
+        <w:autoSpaceDE w:val="0"/>
+        <w:autoSpaceDN w:val="0"/>
+        <w:adjustRightInd w:val="0"/>
+        <w:rPr>
+          <w:rFonts w:ascii="Consolas" w:eastAsiaTheme="minorHAnsi" w:hAnsi="Consolas" w:cs="Consolas"/>
+          <w:color w:val="000000"/>
+          <w:sz w:val="19"/>
+          <w:szCs w:val="19"/>
+          <w:highlight w:val="white"/>
+          <w:lang w:val="en-US" w:eastAsia="en-US"/>
+        </w:rPr>
+      </w:pPr>
+      <w:r>
+        <w:rPr>
+          <w:rFonts w:ascii="Consolas" w:eastAsiaTheme="minorHAnsi" w:hAnsi="Consolas" w:cs="Consolas"/>
+          <w:color w:val="000000"/>
+          <w:sz w:val="19"/>
+          <w:szCs w:val="19"/>
+          <w:highlight w:val="white"/>
+          <w:lang w:val="en-US" w:eastAsia="en-US"/>
+        </w:rPr>
+        <w:t xml:space="preserve">    </w:t>
+      </w:r>
+      <w:r>
+        <w:rPr>
+          <w:rFonts w:ascii="Consolas" w:eastAsiaTheme="minorHAnsi" w:hAnsi="Consolas" w:cs="Consolas"/>
+          <w:color w:val="0000FF"/>
+          <w:sz w:val="19"/>
+          <w:szCs w:val="19"/>
+          <w:highlight w:val="white"/>
+          <w:lang w:val="en-US" w:eastAsia="en-US"/>
+        </w:rPr>
+        <w:t>interface</w:t>
+      </w:r>
+      <w:r>
+        <w:rPr>
+          <w:rFonts w:ascii="Consolas" w:eastAsiaTheme="minorHAnsi" w:hAnsi="Consolas" w:cs="Consolas"/>
+          <w:color w:val="000000"/>
+          <w:sz w:val="19"/>
+          <w:szCs w:val="19"/>
+          <w:highlight w:val="white"/>
+          <w:lang w:val="en-US" w:eastAsia="en-US"/>
+        </w:rPr>
+        <w:t xml:space="preserve"> </w:t>
+      </w:r>
+      <w:r>
+        <w:rPr>
+          <w:rFonts w:ascii="Consolas" w:eastAsiaTheme="minorHAnsi" w:hAnsi="Consolas" w:cs="Consolas"/>
+          <w:color w:val="2B91AF"/>
+          <w:sz w:val="19"/>
+          <w:szCs w:val="19"/>
+          <w:highlight w:val="white"/>
+          <w:lang w:val="en-US" w:eastAsia="en-US"/>
+        </w:rPr>
+        <w:t>IParametrsStorage</w:t>
+      </w:r>
+    </w:p>
+    <w:p>
+      <w:pPr>
+        <w:autoSpaceDE w:val="0"/>
+        <w:autoSpaceDN w:val="0"/>
+        <w:adjustRightInd w:val="0"/>
+        <w:rPr>
+          <w:rFonts w:ascii="Consolas" w:eastAsiaTheme="minorHAnsi" w:hAnsi="Consolas" w:cs="Consolas"/>
+          <w:color w:val="000000"/>
+          <w:sz w:val="19"/>
+          <w:szCs w:val="19"/>
+          <w:highlight w:val="white"/>
+          <w:lang w:val="en-US" w:eastAsia="en-US"/>
+        </w:rPr>
+      </w:pPr>
+      <w:r>
+        <w:rPr>
+          <w:rFonts w:ascii="Consolas" w:eastAsiaTheme="minorHAnsi" w:hAnsi="Consolas" w:cs="Consolas"/>
+          <w:color w:val="000000"/>
+          <w:sz w:val="19"/>
+          <w:szCs w:val="19"/>
+          <w:highlight w:val="white"/>
+          <w:lang w:val="en-US" w:eastAsia="en-US"/>
+        </w:rPr>
+        <w:t xml:space="preserve">    {</w:t>
+      </w:r>
+    </w:p>
+    <w:p>
+      <w:pPr>
+        <w:autoSpaceDE w:val="0"/>
+        <w:autoSpaceDN w:val="0"/>
+        <w:adjustRightInd w:val="0"/>
+        <w:rPr>
+          <w:rFonts w:ascii="Consolas" w:eastAsiaTheme="minorHAnsi" w:hAnsi="Consolas" w:cs="Consolas"/>
+          <w:color w:val="000000"/>
+          <w:sz w:val="19"/>
+          <w:szCs w:val="19"/>
+          <w:highlight w:val="white"/>
+          <w:lang w:val="en-US" w:eastAsia="en-US"/>
+        </w:rPr>
+      </w:pPr>
+      <w:r>
+        <w:rPr>
+          <w:rFonts w:ascii="Consolas" w:eastAsiaTheme="minorHAnsi" w:hAnsi="Consolas" w:cs="Consolas"/>
+          <w:color w:val="000000"/>
+          <w:sz w:val="19"/>
+          <w:szCs w:val="19"/>
+          <w:highlight w:val="white"/>
+          <w:lang w:val="en-US" w:eastAsia="en-US"/>
+        </w:rPr>
+        <w:t xml:space="preserve">        </w:t>
+      </w:r>
+      <w:r>
+        <w:rPr>
+          <w:rFonts w:ascii="Consolas" w:eastAsiaTheme="minorHAnsi" w:hAnsi="Consolas" w:cs="Consolas"/>
+          <w:color w:val="2B91AF"/>
+          <w:sz w:val="19"/>
+          <w:szCs w:val="19"/>
+          <w:highlight w:val="white"/>
+          <w:lang w:val="en-US" w:eastAsia="en-US"/>
+        </w:rPr>
+        <w:t>AlgorithmParams</w:t>
+      </w:r>
+      <w:r>
+        <w:rPr>
+          <w:rFonts w:ascii="Consolas" w:eastAsiaTheme="minorHAnsi" w:hAnsi="Consolas" w:cs="Consolas"/>
+          <w:color w:val="000000"/>
+          <w:sz w:val="19"/>
+          <w:szCs w:val="19"/>
+          <w:highlight w:val="white"/>
+          <w:lang w:val="en-US" w:eastAsia="en-US"/>
+        </w:rPr>
+        <w:t>[] LoadParams();</w:t>
+      </w:r>
+    </w:p>
+    <w:p>
+      <w:pPr>
+        <w:autoSpaceDE w:val="0"/>
+        <w:autoSpaceDN w:val="0"/>
+        <w:adjustRightInd w:val="0"/>
+        <w:rPr>
+          <w:rFonts w:ascii="Consolas" w:eastAsiaTheme="minorHAnsi" w:hAnsi="Consolas" w:cs="Consolas"/>
+          <w:color w:val="000000"/>
+          <w:sz w:val="19"/>
+          <w:szCs w:val="19"/>
+          <w:highlight w:val="white"/>
+          <w:lang w:val="en-US" w:eastAsia="en-US"/>
+        </w:rPr>
+      </w:pPr>
+      <w:r>
+        <w:rPr>
+          <w:rFonts w:ascii="Consolas" w:eastAsiaTheme="minorHAnsi" w:hAnsi="Consolas" w:cs="Consolas"/>
+          <w:color w:val="000000"/>
+          <w:sz w:val="19"/>
+          <w:szCs w:val="19"/>
+          <w:highlight w:val="white"/>
+          <w:lang w:val="en-US" w:eastAsia="en-US"/>
+        </w:rPr>
+        <w:t xml:space="preserve">        </w:t>
+      </w:r>
+      <w:r>
+        <w:rPr>
+          <w:rFonts w:ascii="Consolas" w:eastAsiaTheme="minorHAnsi" w:hAnsi="Consolas" w:cs="Consolas"/>
+          <w:color w:val="0000FF"/>
+          <w:sz w:val="19"/>
+          <w:szCs w:val="19"/>
+          <w:highlight w:val="white"/>
+          <w:lang w:val="en-US" w:eastAsia="en-US"/>
+        </w:rPr>
+        <w:t>void</w:t>
+      </w:r>
+      <w:r>
+        <w:rPr>
+          <w:rFonts w:ascii="Consolas" w:eastAsiaTheme="minorHAnsi" w:hAnsi="Consolas" w:cs="Consolas"/>
+          <w:color w:val="000000"/>
+          <w:sz w:val="19"/>
+          <w:szCs w:val="19"/>
+          <w:highlight w:val="white"/>
+          <w:lang w:val="en-US" w:eastAsia="en-US"/>
+        </w:rPr>
+        <w:t xml:space="preserve"> StoreParams(</w:t>
+      </w:r>
+      <w:r>
+        <w:rPr>
+          <w:rFonts w:ascii="Consolas" w:eastAsiaTheme="minorHAnsi" w:hAnsi="Consolas" w:cs="Consolas"/>
+          <w:color w:val="0000FF"/>
+          <w:sz w:val="19"/>
+          <w:szCs w:val="19"/>
+          <w:highlight w:val="white"/>
+          <w:lang w:val="en-US" w:eastAsia="en-US"/>
+        </w:rPr>
+        <w:t>params</w:t>
+      </w:r>
+      <w:r>
+        <w:rPr>
+          <w:rFonts w:ascii="Consolas" w:eastAsiaTheme="minorHAnsi" w:hAnsi="Consolas" w:cs="Consolas"/>
+          <w:color w:val="000000"/>
+          <w:sz w:val="19"/>
+          <w:szCs w:val="19"/>
+          <w:highlight w:val="white"/>
+          <w:lang w:val="en-US" w:eastAsia="en-US"/>
+        </w:rPr>
+        <w:t xml:space="preserve"> </w:t>
+      </w:r>
+      <w:r>
+        <w:rPr>
+          <w:rFonts w:ascii="Consolas" w:eastAsiaTheme="minorHAnsi" w:hAnsi="Consolas" w:cs="Consolas"/>
+          <w:color w:val="2B91AF"/>
+          <w:sz w:val="19"/>
+          <w:szCs w:val="19"/>
+          <w:highlight w:val="white"/>
+          <w:lang w:val="en-US" w:eastAsia="en-US"/>
+        </w:rPr>
+        <w:t>AlgorithmParams</w:t>
+      </w:r>
+      <w:r>
+        <w:rPr>
+          <w:rFonts w:ascii="Consolas" w:eastAsiaTheme="minorHAnsi" w:hAnsi="Consolas" w:cs="Consolas"/>
+          <w:color w:val="000000"/>
+          <w:sz w:val="19"/>
+          <w:szCs w:val="19"/>
+          <w:highlight w:val="white"/>
+          <w:lang w:val="en-US" w:eastAsia="en-US"/>
+        </w:rPr>
+        <w:t>[] algorithmParams);</w:t>
+      </w:r>
+    </w:p>
+    <w:p>
+      <w:pPr>
+        <w:rPr>
+          <w:sz w:val="28"/>
+          <w:szCs w:val="28"/>
+        </w:rPr>
+      </w:pPr>
+      <w:r>
+        <w:rPr>
+          <w:rFonts w:ascii="Consolas" w:eastAsiaTheme="minorHAnsi" w:hAnsi="Consolas" w:cs="Consolas"/>
+          <w:color w:val="000000"/>
+          <w:sz w:val="19"/>
+          <w:szCs w:val="19"/>
+          <w:highlight w:val="white"/>
+          <w:lang w:val="en-US" w:eastAsia="en-US"/>
+        </w:rPr>
+        <w:t xml:space="preserve">    </w:t>
+      </w:r>
+      <w:r>
+        <w:rPr>
+          <w:rFonts w:ascii="Consolas" w:eastAsiaTheme="minorHAnsi" w:hAnsi="Consolas" w:cs="Consolas"/>
+          <w:color w:val="000000"/>
+          <w:sz w:val="19"/>
+          <w:szCs w:val="19"/>
+          <w:highlight w:val="white"/>
+          <w:lang w:eastAsia="en-US"/>
+        </w:rPr>
+        <w:t>}</w:t>
+      </w:r>
+    </w:p>
+    <w:p>
+      <w:pPr>
+        <w:rPr>
+          <w:sz w:val="28"/>
+          <w:szCs w:val="28"/>
+          <w:lang w:val="en-US"/>
+        </w:rPr>
+      </w:pPr>
     </w:p>
     <w:sectPr>
       <w:pgSz w:w="11906" w:h="16838"/>

</xml_diff>

<commit_message>
update design classes scheme
</commit_message>
<xml_diff>
--- a/Система аэронавигации/ЛР2.docx
+++ b/Система аэронавигации/ЛР2.docx
@@ -1749,7 +1749,7 @@
             <v:path arrowok="t" fillok="f" o:connecttype="none"/>
             <o:lock v:ext="edit" shapetype="t"/>
           </v:shapetype>
-          <v:shape id="_x0000_s1089" type="#_x0000_t32" style="position:absolute;margin-left:390.5pt;margin-top:324.6pt;width:0;height:21.3pt;z-index:251710464" o:connectortype="straight">
+          <v:shape id="_x0000_s1089" type="#_x0000_t32" style="position:absolute;margin-left:390.3pt;margin-top:296.15pt;width:0;height:21.3pt;z-index:251710464" o:connectortype="straight">
             <v:stroke endarrow="block"/>
           </v:shape>
         </w:pict>
@@ -1761,8 +1761,8 @@
           <w:szCs w:val="28"/>
         </w:rPr>
         <w:pict>
-          <v:shape id="_x0000_s1085" type="#_x0000_t202" style="position:absolute;margin-left:354.8pt;margin-top:345.9pt;width:71pt;height:35.5pt;z-index:251708416">
-            <v:textbox>
+          <v:shape id="_x0000_s1085" type="#_x0000_t202" style="position:absolute;margin-left:354.6pt;margin-top:317.45pt;width:71pt;height:35.5pt;z-index:251708416">
+            <v:textbox style="mso-next-textbox:#_x0000_s1085">
               <w:txbxContent>
                 <w:p>
                   <w:pPr>
@@ -1790,7 +1790,7 @@
           <w:szCs w:val="28"/>
         </w:rPr>
         <w:pict>
-          <v:group id="_x0000_s1086" style="position:absolute;margin-left:340.8pt;margin-top:289.1pt;width:99.2pt;height:35.5pt;z-index:251709440" coordorigin="5393,5252" coordsize="2268,1136">
+          <v:group id="_x0000_s1086" style="position:absolute;margin-left:340.6pt;margin-top:260.65pt;width:99.2pt;height:35.5pt;z-index:251709440" coordorigin="5393,5252" coordsize="2268,1136">
             <v:shape id="_x0000_s1087" type="#_x0000_t202" style="position:absolute;left:5677;top:5252;width:1704;height:1136" strokecolor="white [3212]">
               <v:textbox style="mso-next-textbox:#_x0000_s1087">
                 <w:txbxContent>
@@ -1910,7 +1910,7 @@
           <w:szCs w:val="28"/>
         </w:rPr>
         <w:pict>
-          <v:shape id="_x0000_s1083" type="#_x0000_t32" style="position:absolute;margin-left:425.85pt;margin-top:211pt;width:28.55pt;height:0;flip:x;z-index:251706368" o:connectortype="straight">
+          <v:shape id="_x0000_s1083" type="#_x0000_t32" style="position:absolute;margin-left:425.65pt;margin-top:182.55pt;width:28.55pt;height:0;flip:x;z-index:251706368" o:connectortype="straight">
             <v:stroke endarrow="block"/>
           </v:shape>
         </w:pict>
@@ -1922,7 +1922,7 @@
           <w:szCs w:val="28"/>
         </w:rPr>
         <w:pict>
-          <v:group id="_x0000_s1080" style="position:absolute;margin-left:341pt;margin-top:189.7pt;width:99.2pt;height:28.4pt;z-index:251705344" coordorigin="5393,5252" coordsize="2268,1136">
+          <v:group id="_x0000_s1080" style="position:absolute;margin-left:340.8pt;margin-top:161.25pt;width:99.2pt;height:28.4pt;z-index:251705344" coordorigin="5393,5252" coordsize="2268,1136">
             <v:shape id="_x0000_s1081" type="#_x0000_t202" style="position:absolute;left:5677;top:5252;width:1704;height:1136" strokecolor="white [3212]">
               <v:textbox style="mso-next-textbox:#_x0000_s1081">
                 <w:txbxContent>
@@ -2017,8 +2017,8 @@
           <w:szCs w:val="28"/>
         </w:rPr>
         <w:pict>
-          <v:shape id="_x0000_s1079" type="#_x0000_t202" style="position:absolute;margin-left:355pt;margin-top:239.4pt;width:71pt;height:35.5pt;z-index:251704320">
-            <v:textbox>
+          <v:shape id="_x0000_s1079" type="#_x0000_t202" style="position:absolute;margin-left:354.8pt;margin-top:210.95pt;width:71pt;height:35.5pt;z-index:251704320">
+            <v:textbox style="mso-next-textbox:#_x0000_s1079">
               <w:txbxContent>
                 <w:p>
                   <w:pPr>
@@ -2081,7 +2081,7 @@
           <w:szCs w:val="28"/>
         </w:rPr>
         <w:pict>
-          <v:shape id="_x0000_s1077" type="#_x0000_t32" style="position:absolute;margin-left:426pt;margin-top:161.3pt;width:28.4pt;height:0;z-index:251702272" o:connectortype="straight"/>
+          <v:shape id="_x0000_s1077" type="#_x0000_t32" style="position:absolute;margin-left:425.8pt;margin-top:132.85pt;width:28.4pt;height:0;z-index:251702272" o:connectortype="straight"/>
         </w:pict>
       </w:r>
       <w:r>
@@ -2091,7 +2091,7 @@
           <w:szCs w:val="28"/>
         </w:rPr>
         <w:pict>
-          <v:shape id="_x0000_s1090" type="#_x0000_t32" style="position:absolute;margin-left:425.85pt;margin-top:310.4pt;width:28.55pt;height:0;flip:x;z-index:251711488" o:connectortype="straight">
+          <v:shape id="_x0000_s1090" type="#_x0000_t32" style="position:absolute;margin-left:425.65pt;margin-top:281.95pt;width:28.55pt;height:0;flip:x;z-index:251711488" o:connectortype="straight">
             <v:stroke endarrow="block"/>
           </v:shape>
         </w:pict>
@@ -2103,7 +2103,7 @@
           <w:szCs w:val="28"/>
         </w:rPr>
         <w:pict>
-          <v:shape id="_x0000_s1076" type="#_x0000_t32" style="position:absolute;margin-left:390.7pt;margin-top:118.65pt;width:0;height:28.4pt;z-index:251701248" o:connectortype="straight">
+          <v:shape id="_x0000_s1076" type="#_x0000_t32" style="position:absolute;margin-left:390.5pt;margin-top:90.2pt;width:0;height:28.4pt;z-index:251701248" o:connectortype="straight">
             <v:stroke endarrow="block"/>
           </v:shape>
         </w:pict>
@@ -2115,8 +2115,8 @@
           <w:szCs w:val="28"/>
         </w:rPr>
         <w:pict>
-          <v:shape id="_x0000_s1072" type="#_x0000_t202" style="position:absolute;margin-left:355pt;margin-top:147.05pt;width:70.8pt;height:28.45pt;z-index:251699200">
-            <v:textbox>
+          <v:shape id="_x0000_s1072" type="#_x0000_t202" style="position:absolute;margin-left:354.8pt;margin-top:118.6pt;width:70.8pt;height:28.45pt;z-index:251699200">
+            <v:textbox style="mso-next-textbox:#_x0000_s1072">
               <w:txbxContent>
                 <w:p>
                   <w:pPr>
@@ -2163,7 +2163,7 @@
           <w:szCs w:val="28"/>
         </w:rPr>
         <w:pict>
-          <v:shape id="_x0000_s1078" type="#_x0000_t32" style="position:absolute;margin-left:454.4pt;margin-top:161.3pt;width:0;height:149.1pt;z-index:251703296" o:connectortype="straight"/>
+          <v:shape id="_x0000_s1078" type="#_x0000_t32" style="position:absolute;margin-left:454.2pt;margin-top:132.85pt;width:0;height:149.1pt;z-index:251703296" o:connectortype="straight"/>
         </w:pict>
       </w:r>
       <w:r>
@@ -2173,7 +2173,19 @@
           <w:szCs w:val="28"/>
         </w:rPr>
         <w:pict>
-          <v:group id="_x0000_s1073" style="position:absolute;margin-left:340.8pt;margin-top:61.9pt;width:99.2pt;height:56.8pt;z-index:251700224" coordorigin="5393,5252" coordsize="2268,1136">
+          <v:shape id="_x0000_s1084" type="#_x0000_t32" style="position:absolute;margin-left:390.5pt;margin-top:189.65pt;width:0;height:21.3pt;z-index:251707392" o:connectortype="straight">
+            <v:stroke endarrow="block"/>
+          </v:shape>
+        </w:pict>
+      </w:r>
+      <w:r>
+        <w:rPr>
+          <w:noProof/>
+          <w:sz w:val="28"/>
+          <w:szCs w:val="28"/>
+        </w:rPr>
+        <w:pict>
+          <v:group id="_x0000_s1073" style="position:absolute;margin-left:340.8pt;margin-top:61.9pt;width:99.2pt;height:28.4pt;z-index:251700224" coordorigin="5393,5252" coordsize="2268,1136">
             <v:shape id="_x0000_s1074" type="#_x0000_t202" style="position:absolute;left:5677;top:5252;width:1704;height:1136" strokecolor="white [3212]">
               <v:textbox style="mso-next-textbox:#_x0000_s1074">
                 <w:txbxContent>
@@ -2205,11 +2217,8 @@
                     <w:pPr>
                       <w:jc w:val="center"/>
                       <w:rPr>
-                        <w:rFonts w:eastAsiaTheme="minorHAnsi"/>
                         <w:sz w:val="16"/>
                         <w:szCs w:val="16"/>
-                        <w:highlight w:val="white"/>
-                        <w:lang w:eastAsia="en-US"/>
                       </w:rPr>
                     </w:pPr>
                     <w:r>
@@ -2222,107 +2231,16 @@
                       </w:rPr>
                       <w:t>&lt;</w:t>
                     </w:r>
-                    <w:proofErr w:type="spellStart"/>
                     <w:r>
                       <w:rPr>
                         <w:rFonts w:eastAsiaTheme="minorHAnsi"/>
                         <w:sz w:val="16"/>
                         <w:szCs w:val="16"/>
                         <w:highlight w:val="white"/>
-                        <w:lang w:eastAsia="en-US"/>
+                        <w:lang w:val="en-US" w:eastAsia="en-US"/>
                       </w:rPr>
-                      <w:t>Bitmap</w:t>
+                      <w:t>T</w:t>
                     </w:r>
-                    <w:proofErr w:type="spellEnd"/>
-                    <w:r>
-                      <w:rPr>
-                        <w:rFonts w:eastAsiaTheme="minorHAnsi"/>
-                        <w:sz w:val="16"/>
-                        <w:szCs w:val="16"/>
-                        <w:highlight w:val="white"/>
-                        <w:lang w:eastAsia="en-US"/>
-                      </w:rPr>
-                      <w:t>&gt;,</w:t>
-                    </w:r>
-                  </w:p>
-                  <w:p>
-                    <w:pPr>
-                      <w:jc w:val="center"/>
-                      <w:rPr>
-                        <w:rFonts w:eastAsiaTheme="minorHAnsi"/>
-                        <w:sz w:val="16"/>
-                        <w:szCs w:val="16"/>
-                        <w:highlight w:val="white"/>
-                        <w:lang w:eastAsia="en-US"/>
-                      </w:rPr>
-                    </w:pPr>
-                    <w:proofErr w:type="spellStart"/>
-                    <w:r>
-                      <w:rPr>
-                        <w:rFonts w:eastAsiaTheme="minorHAnsi"/>
-                        <w:sz w:val="16"/>
-                        <w:szCs w:val="16"/>
-                        <w:highlight w:val="white"/>
-                        <w:lang w:eastAsia="en-US"/>
-                      </w:rPr>
-                      <w:t>IDataStorage</w:t>
-                    </w:r>
-                    <w:proofErr w:type="spellEnd"/>
-                  </w:p>
-                  <w:p>
-                    <w:pPr>
-                      <w:jc w:val="center"/>
-                      <w:rPr>
-                        <w:rFonts w:eastAsiaTheme="minorHAnsi"/>
-                        <w:sz w:val="16"/>
-                        <w:szCs w:val="16"/>
-                        <w:highlight w:val="white"/>
-                        <w:lang w:eastAsia="en-US"/>
-                      </w:rPr>
-                    </w:pPr>
-                    <w:r>
-                      <w:rPr>
-                        <w:rFonts w:eastAsiaTheme="minorHAnsi"/>
-                        <w:sz w:val="16"/>
-                        <w:szCs w:val="16"/>
-                        <w:highlight w:val="white"/>
-                        <w:lang w:eastAsia="en-US"/>
-                      </w:rPr>
-                      <w:t>&lt;</w:t>
-                    </w:r>
-                    <w:proofErr w:type="spellStart"/>
-                    <w:r>
-                      <w:rPr>
-                        <w:rFonts w:eastAsiaTheme="minorHAnsi"/>
-                        <w:sz w:val="16"/>
-                        <w:szCs w:val="16"/>
-                        <w:highlight w:val="white"/>
-                        <w:lang w:eastAsia="en-US"/>
-                      </w:rPr>
-                      <w:t>Algorithm</w:t>
-                    </w:r>
-                    <w:proofErr w:type="spellEnd"/>
-                  </w:p>
-                  <w:p>
-                    <w:pPr>
-                      <w:jc w:val="center"/>
-                      <w:rPr>
-                        <w:sz w:val="16"/>
-                        <w:szCs w:val="16"/>
-                      </w:rPr>
-                    </w:pPr>
-                    <w:proofErr w:type="spellStart"/>
-                    <w:r>
-                      <w:rPr>
-                        <w:rFonts w:eastAsiaTheme="minorHAnsi"/>
-                        <w:sz w:val="16"/>
-                        <w:szCs w:val="16"/>
-                        <w:highlight w:val="white"/>
-                        <w:lang w:eastAsia="en-US"/>
-                      </w:rPr>
-                      <w:t>Params</w:t>
-                    </w:r>
-                    <w:proofErr w:type="spellEnd"/>
                     <w:r>
                       <w:rPr>
                         <w:rFonts w:eastAsiaTheme="minorHAnsi"/>
@@ -2341,18 +2259,6 @@
               <v:fill opacity="0"/>
             </v:shape>
           </v:group>
-        </w:pict>
-      </w:r>
-      <w:r>
-        <w:rPr>
-          <w:noProof/>
-          <w:sz w:val="28"/>
-          <w:szCs w:val="28"/>
-        </w:rPr>
-        <w:pict>
-          <v:shape id="_x0000_s1084" type="#_x0000_t32" style="position:absolute;margin-left:390.7pt;margin-top:218.1pt;width:0;height:21.3pt;z-index:251707392" o:connectortype="straight">
-            <v:stroke endarrow="block"/>
-          </v:shape>
         </w:pict>
       </w:r>
       <w:r>

</xml_diff>